<commit_message>
Date: 06 Oct 2025
</commit_message>
<xml_diff>
--- a/Assignments_SA2507019.docx
+++ b/Assignments_SA2507019.docx
@@ -304,6 +304,727 @@
           <w:lang w:val="en-US"/>
         </w:rPr>
         <w:t>id Locator</w:t>
+      </w:r>
+    </w:p>
+    <w:p>
+      <w:pPr>
+        <w:rPr>
+          <w:b/>
+          <w:bCs/>
+          <w:sz w:val="24"/>
+          <w:szCs w:val="22"/>
+          <w:lang w:val="en-US"/>
+        </w:rPr>
+      </w:pPr>
+      <w:r>
+        <w:rPr>
+          <w:b/>
+          <w:bCs/>
+          <w:sz w:val="24"/>
+          <w:szCs w:val="22"/>
+          <w:lang w:val="en-US"/>
+        </w:rPr>
+        <w:t>Date: 06 Oct 2025</w:t>
+      </w:r>
+    </w:p>
+    <w:p>
+      <w:pPr>
+        <w:pStyle w:val="ListParagraph"/>
+        <w:numPr>
+          <w:ilvl w:val="0"/>
+          <w:numId w:val="15"/>
+        </w:numPr>
+        <w:rPr>
+          <w:sz w:val="24"/>
+          <w:szCs w:val="22"/>
+          <w:lang w:val="en-US"/>
+        </w:rPr>
+      </w:pPr>
+      <w:r>
+        <w:rPr>
+          <w:sz w:val="24"/>
+          <w:szCs w:val="22"/>
+          <w:lang w:val="en-US"/>
+        </w:rPr>
+        <w:t xml:space="preserve">Launch </w:t>
+      </w:r>
+      <w:hyperlink r:id="rId7" w:history="1">
+        <w:r>
+          <w:rPr>
+            <w:rStyle w:val="Hyperlink"/>
+            <w:sz w:val="24"/>
+            <w:szCs w:val="22"/>
+            <w:lang w:val="en-US"/>
+          </w:rPr>
+          <w:t>https://www.google.com/</w:t>
+        </w:r>
+      </w:hyperlink>
+    </w:p>
+    <w:p>
+      <w:pPr>
+        <w:pStyle w:val="ListParagraph"/>
+        <w:numPr>
+          <w:ilvl w:val="1"/>
+          <w:numId w:val="15"/>
+        </w:numPr>
+        <w:rPr>
+          <w:sz w:val="24"/>
+          <w:szCs w:val="22"/>
+          <w:lang w:val="en-US"/>
+        </w:rPr>
+      </w:pPr>
+      <w:r>
+        <w:rPr>
+          <w:sz w:val="24"/>
+          <w:szCs w:val="22"/>
+          <w:lang w:val="en-US"/>
+        </w:rPr>
+        <w:t xml:space="preserve">Enter </w:t>
+      </w:r>
+      <w:r>
+        <w:rPr>
+          <w:b/>
+          <w:bCs/>
+          <w:sz w:val="24"/>
+          <w:szCs w:val="22"/>
+          <w:lang w:val="en-US"/>
+        </w:rPr>
+        <w:t>Pattankodoli Yatra</w:t>
+      </w:r>
+    </w:p>
+    <w:p>
+      <w:pPr>
+        <w:pStyle w:val="ListParagraph"/>
+        <w:numPr>
+          <w:ilvl w:val="1"/>
+          <w:numId w:val="15"/>
+        </w:numPr>
+        <w:rPr>
+          <w:sz w:val="24"/>
+          <w:szCs w:val="22"/>
+          <w:lang w:val="en-US"/>
+        </w:rPr>
+      </w:pPr>
+      <w:r>
+        <w:rPr>
+          <w:sz w:val="24"/>
+          <w:szCs w:val="22"/>
+          <w:lang w:val="en-US"/>
+        </w:rPr>
+        <w:t>Hit Enter</w:t>
+      </w:r>
+    </w:p>
+    <w:p>
+      <w:pPr>
+        <w:pStyle w:val="ListParagraph"/>
+        <w:ind w:left="1440"/>
+        <w:rPr>
+          <w:b/>
+          <w:bCs/>
+          <w:sz w:val="24"/>
+          <w:szCs w:val="22"/>
+          <w:lang w:val="en-US"/>
+        </w:rPr>
+      </w:pPr>
+      <w:r>
+        <w:rPr>
+          <w:b/>
+          <w:bCs/>
+          <w:sz w:val="24"/>
+          <w:szCs w:val="22"/>
+          <w:lang w:val="en-US"/>
+        </w:rPr>
+        <w:t>Use any locator id/name/className</w:t>
+      </w:r>
+    </w:p>
+    <w:p>
+      <w:pPr>
+        <w:pStyle w:val="ListParagraph"/>
+        <w:numPr>
+          <w:ilvl w:val="0"/>
+          <w:numId w:val="15"/>
+        </w:numPr>
+        <w:rPr>
+          <w:sz w:val="24"/>
+          <w:szCs w:val="22"/>
+          <w:lang w:val="en-US"/>
+        </w:rPr>
+      </w:pPr>
+      <w:r>
+        <w:rPr>
+          <w:sz w:val="24"/>
+          <w:szCs w:val="22"/>
+          <w:lang w:val="en-US"/>
+        </w:rPr>
+        <w:t xml:space="preserve">Launch </w:t>
+      </w:r>
+      <w:hyperlink r:id="rId8" w:history="1">
+        <w:r>
+          <w:rPr>
+            <w:rStyle w:val="Hyperlink"/>
+            <w:sz w:val="24"/>
+            <w:szCs w:val="22"/>
+            <w:lang w:val="en-US"/>
+          </w:rPr>
+          <w:t>https://www.echotrak.com/Login.aspx?ReturnUrl=%2f</w:t>
+        </w:r>
+      </w:hyperlink>
+    </w:p>
+    <w:p>
+      <w:pPr>
+        <w:pStyle w:val="ListParagraph"/>
+        <w:numPr>
+          <w:ilvl w:val="1"/>
+          <w:numId w:val="15"/>
+        </w:numPr>
+        <w:rPr>
+          <w:sz w:val="24"/>
+          <w:szCs w:val="22"/>
+          <w:lang w:val="en-US"/>
+        </w:rPr>
+      </w:pPr>
+      <w:r>
+        <w:rPr>
+          <w:sz w:val="24"/>
+          <w:szCs w:val="22"/>
+          <w:lang w:val="en-US"/>
+        </w:rPr>
+        <w:t>Enter user name as your name</w:t>
+      </w:r>
+    </w:p>
+    <w:p>
+      <w:pPr>
+        <w:pStyle w:val="ListParagraph"/>
+        <w:numPr>
+          <w:ilvl w:val="1"/>
+          <w:numId w:val="15"/>
+        </w:numPr>
+        <w:rPr>
+          <w:sz w:val="24"/>
+          <w:szCs w:val="22"/>
+          <w:lang w:val="en-US"/>
+        </w:rPr>
+      </w:pPr>
+      <w:r>
+        <w:rPr>
+          <w:sz w:val="24"/>
+          <w:szCs w:val="22"/>
+          <w:lang w:val="en-US"/>
+        </w:rPr>
+        <w:t>Enter password as yourname123</w:t>
+      </w:r>
+    </w:p>
+    <w:p>
+      <w:pPr>
+        <w:pStyle w:val="ListParagraph"/>
+        <w:numPr>
+          <w:ilvl w:val="1"/>
+          <w:numId w:val="15"/>
+        </w:numPr>
+        <w:rPr>
+          <w:sz w:val="24"/>
+          <w:szCs w:val="22"/>
+          <w:lang w:val="en-US"/>
+        </w:rPr>
+      </w:pPr>
+      <w:r>
+        <w:rPr>
+          <w:sz w:val="24"/>
+          <w:szCs w:val="22"/>
+          <w:lang w:val="en-US"/>
+        </w:rPr>
+        <w:t>Click on Login button</w:t>
+      </w:r>
+      <w:r>
+        <w:rPr>
+          <w:sz w:val="24"/>
+          <w:szCs w:val="22"/>
+          <w:lang w:val="en-US"/>
+        </w:rPr>
+        <w:br/>
+      </w:r>
+      <w:r>
+        <w:rPr>
+          <w:b/>
+          <w:bCs/>
+          <w:sz w:val="24"/>
+          <w:szCs w:val="22"/>
+          <w:lang w:val="en-US"/>
+        </w:rPr>
+        <w:t xml:space="preserve">Use the </w:t>
+      </w:r>
+      <w:r>
+        <w:rPr>
+          <w:b/>
+          <w:bCs/>
+          <w:sz w:val="24"/>
+          <w:szCs w:val="22"/>
+          <w:lang w:val="en-US"/>
+        </w:rPr>
+        <w:t>className</w:t>
+      </w:r>
+      <w:r>
+        <w:rPr>
+          <w:b/>
+          <w:bCs/>
+          <w:sz w:val="24"/>
+          <w:szCs w:val="22"/>
+          <w:lang w:val="en-US"/>
+        </w:rPr>
+        <w:t xml:space="preserve"> Locator</w:t>
+      </w:r>
+    </w:p>
+    <w:p>
+      <w:pPr>
+        <w:pStyle w:val="ListParagraph"/>
+        <w:numPr>
+          <w:ilvl w:val="0"/>
+          <w:numId w:val="15"/>
+        </w:numPr>
+        <w:rPr>
+          <w:sz w:val="24"/>
+          <w:szCs w:val="22"/>
+          <w:lang w:val="en-US"/>
+        </w:rPr>
+      </w:pPr>
+      <w:r>
+        <w:rPr>
+          <w:sz w:val="24"/>
+          <w:szCs w:val="22"/>
+          <w:lang w:val="en-US"/>
+        </w:rPr>
+        <w:t xml:space="preserve">Launch </w:t>
+      </w:r>
+      <w:hyperlink r:id="rId9" w:history="1">
+        <w:r>
+          <w:rPr>
+            <w:rStyle w:val="Hyperlink"/>
+            <w:sz w:val="24"/>
+            <w:szCs w:val="22"/>
+            <w:lang w:val="en-US"/>
+          </w:rPr>
+          <w:t>https://www.facebook.com/</w:t>
+        </w:r>
+      </w:hyperlink>
+    </w:p>
+    <w:p>
+      <w:pPr>
+        <w:pStyle w:val="ListParagraph"/>
+        <w:numPr>
+          <w:ilvl w:val="1"/>
+          <w:numId w:val="15"/>
+        </w:numPr>
+        <w:rPr>
+          <w:sz w:val="24"/>
+          <w:szCs w:val="22"/>
+          <w:lang w:val="en-US"/>
+        </w:rPr>
+      </w:pPr>
+      <w:r>
+        <w:rPr>
+          <w:sz w:val="24"/>
+          <w:szCs w:val="22"/>
+          <w:lang w:val="en-US"/>
+        </w:rPr>
+        <w:t xml:space="preserve">Enter username as </w:t>
+      </w:r>
+      <w:hyperlink r:id="rId10" w:history="1">
+        <w:r>
+          <w:rPr>
+            <w:rStyle w:val="Hyperlink"/>
+            <w:sz w:val="24"/>
+            <w:szCs w:val="22"/>
+            <w:lang w:val="en-US"/>
+          </w:rPr>
+          <w:t>test@gmail.com</w:t>
+        </w:r>
+      </w:hyperlink>
+    </w:p>
+    <w:p>
+      <w:pPr>
+        <w:pStyle w:val="ListParagraph"/>
+        <w:numPr>
+          <w:ilvl w:val="1"/>
+          <w:numId w:val="15"/>
+        </w:numPr>
+        <w:rPr>
+          <w:sz w:val="24"/>
+          <w:szCs w:val="22"/>
+          <w:lang w:val="en-US"/>
+        </w:rPr>
+      </w:pPr>
+      <w:r>
+        <w:rPr>
+          <w:sz w:val="24"/>
+          <w:szCs w:val="22"/>
+          <w:lang w:val="en-US"/>
+        </w:rPr>
+        <w:t>Enter password as test@123</w:t>
+      </w:r>
+    </w:p>
+    <w:p>
+      <w:pPr>
+        <w:pStyle w:val="ListParagraph"/>
+        <w:numPr>
+          <w:ilvl w:val="1"/>
+          <w:numId w:val="15"/>
+        </w:numPr>
+        <w:rPr>
+          <w:sz w:val="24"/>
+          <w:szCs w:val="22"/>
+          <w:lang w:val="en-US"/>
+        </w:rPr>
+      </w:pPr>
+      <w:r>
+        <w:rPr>
+          <w:sz w:val="24"/>
+          <w:szCs w:val="22"/>
+          <w:lang w:val="en-US"/>
+        </w:rPr>
+        <w:t>Click on Login Button</w:t>
+      </w:r>
+      <w:r>
+        <w:rPr>
+          <w:sz w:val="24"/>
+          <w:szCs w:val="22"/>
+          <w:lang w:val="en-US"/>
+        </w:rPr>
+        <w:br/>
+      </w:r>
+      <w:r>
+        <w:rPr>
+          <w:b/>
+          <w:bCs/>
+          <w:sz w:val="24"/>
+          <w:szCs w:val="22"/>
+          <w:lang w:val="en-US"/>
+        </w:rPr>
+        <w:t>Use className locator</w:t>
+      </w:r>
+    </w:p>
+    <w:p>
+      <w:pPr>
+        <w:pStyle w:val="ListParagraph"/>
+        <w:numPr>
+          <w:ilvl w:val="0"/>
+          <w:numId w:val="15"/>
+        </w:numPr>
+        <w:rPr>
+          <w:sz w:val="24"/>
+          <w:szCs w:val="22"/>
+          <w:lang w:val="en-US"/>
+        </w:rPr>
+      </w:pPr>
+      <w:r>
+        <w:rPr>
+          <w:sz w:val="24"/>
+          <w:szCs w:val="22"/>
+          <w:lang w:val="en-US"/>
+        </w:rPr>
+        <w:t xml:space="preserve">Launch </w:t>
+      </w:r>
+      <w:hyperlink r:id="rId11" w:history="1">
+        <w:r>
+          <w:rPr>
+            <w:rStyle w:val="Hyperlink"/>
+            <w:sz w:val="24"/>
+            <w:szCs w:val="22"/>
+            <w:lang w:val="en-US"/>
+          </w:rPr>
+          <w:t>https://www.echotrak.com/Login.aspx?ReturnUrl=%2f</w:t>
+        </w:r>
+      </w:hyperlink>
+    </w:p>
+    <w:p>
+      <w:pPr>
+        <w:pStyle w:val="ListParagraph"/>
+        <w:numPr>
+          <w:ilvl w:val="1"/>
+          <w:numId w:val="15"/>
+        </w:numPr>
+        <w:rPr>
+          <w:sz w:val="24"/>
+          <w:szCs w:val="22"/>
+          <w:lang w:val="en-US"/>
+        </w:rPr>
+      </w:pPr>
+      <w:r>
+        <w:rPr>
+          <w:sz w:val="24"/>
+          <w:szCs w:val="22"/>
+          <w:lang w:val="en-US"/>
+        </w:rPr>
+        <w:t>Enter user name as your name</w:t>
+      </w:r>
+    </w:p>
+    <w:p>
+      <w:pPr>
+        <w:pStyle w:val="ListParagraph"/>
+        <w:numPr>
+          <w:ilvl w:val="1"/>
+          <w:numId w:val="15"/>
+        </w:numPr>
+        <w:rPr>
+          <w:sz w:val="24"/>
+          <w:szCs w:val="22"/>
+          <w:lang w:val="en-US"/>
+        </w:rPr>
+      </w:pPr>
+      <w:r>
+        <w:rPr>
+          <w:sz w:val="24"/>
+          <w:szCs w:val="22"/>
+          <w:lang w:val="en-US"/>
+        </w:rPr>
+        <w:t>Enter password as yourname123</w:t>
+      </w:r>
+    </w:p>
+    <w:p>
+      <w:pPr>
+        <w:pStyle w:val="ListParagraph"/>
+        <w:numPr>
+          <w:ilvl w:val="1"/>
+          <w:numId w:val="15"/>
+        </w:numPr>
+        <w:rPr>
+          <w:sz w:val="24"/>
+          <w:szCs w:val="22"/>
+          <w:lang w:val="en-US"/>
+        </w:rPr>
+      </w:pPr>
+      <w:r>
+        <w:rPr>
+          <w:sz w:val="24"/>
+          <w:szCs w:val="22"/>
+          <w:lang w:val="en-US"/>
+        </w:rPr>
+        <w:t>Click on Login button</w:t>
+      </w:r>
+      <w:r>
+        <w:rPr>
+          <w:sz w:val="24"/>
+          <w:szCs w:val="22"/>
+          <w:lang w:val="en-US"/>
+        </w:rPr>
+        <w:br/>
+      </w:r>
+      <w:r>
+        <w:rPr>
+          <w:b/>
+          <w:bCs/>
+          <w:sz w:val="24"/>
+          <w:szCs w:val="22"/>
+          <w:lang w:val="en-US"/>
+        </w:rPr>
+        <w:t xml:space="preserve">Use the </w:t>
+      </w:r>
+      <w:r>
+        <w:rPr>
+          <w:b/>
+          <w:bCs/>
+          <w:sz w:val="24"/>
+          <w:szCs w:val="22"/>
+          <w:lang w:val="en-US"/>
+        </w:rPr>
+        <w:t>CssSelector Attributes</w:t>
+      </w:r>
+      <w:r>
+        <w:rPr>
+          <w:b/>
+          <w:bCs/>
+          <w:sz w:val="24"/>
+          <w:szCs w:val="22"/>
+          <w:lang w:val="en-US"/>
+        </w:rPr>
+        <w:t xml:space="preserve"> Locator</w:t>
+      </w:r>
+    </w:p>
+    <w:p>
+      <w:pPr>
+        <w:pStyle w:val="ListParagraph"/>
+        <w:numPr>
+          <w:ilvl w:val="0"/>
+          <w:numId w:val="15"/>
+        </w:numPr>
+        <w:rPr>
+          <w:sz w:val="24"/>
+          <w:szCs w:val="22"/>
+          <w:lang w:val="en-US"/>
+        </w:rPr>
+      </w:pPr>
+      <w:r>
+        <w:rPr>
+          <w:sz w:val="24"/>
+          <w:szCs w:val="22"/>
+          <w:lang w:val="en-US"/>
+        </w:rPr>
+        <w:t xml:space="preserve">Launch </w:t>
+      </w:r>
+      <w:hyperlink r:id="rId12" w:history="1">
+        <w:r>
+          <w:rPr>
+            <w:rStyle w:val="Hyperlink"/>
+            <w:sz w:val="24"/>
+            <w:szCs w:val="22"/>
+            <w:lang w:val="en-US"/>
+          </w:rPr>
+          <w:t>https://register.rediff.com/register/register.php?FormName=user_details</w:t>
+        </w:r>
+      </w:hyperlink>
+    </w:p>
+    <w:p>
+      <w:pPr>
+        <w:pStyle w:val="ListParagraph"/>
+        <w:numPr>
+          <w:ilvl w:val="1"/>
+          <w:numId w:val="15"/>
+        </w:numPr>
+        <w:rPr>
+          <w:sz w:val="24"/>
+          <w:szCs w:val="22"/>
+          <w:lang w:val="en-US"/>
+        </w:rPr>
+      </w:pPr>
+      <w:r>
+        <w:rPr>
+          <w:sz w:val="24"/>
+          <w:szCs w:val="22"/>
+          <w:lang w:val="en-US"/>
+        </w:rPr>
+        <w:t>Enter full Name</w:t>
+      </w:r>
+    </w:p>
+    <w:p>
+      <w:pPr>
+        <w:pStyle w:val="ListParagraph"/>
+        <w:numPr>
+          <w:ilvl w:val="1"/>
+          <w:numId w:val="15"/>
+        </w:numPr>
+        <w:rPr>
+          <w:sz w:val="24"/>
+          <w:szCs w:val="22"/>
+          <w:lang w:val="en-US"/>
+        </w:rPr>
+      </w:pPr>
+      <w:r>
+        <w:rPr>
+          <w:sz w:val="24"/>
+          <w:szCs w:val="22"/>
+          <w:lang w:val="en-US"/>
+        </w:rPr>
+        <w:t>Enter Rediff Id</w:t>
+      </w:r>
+    </w:p>
+    <w:p>
+      <w:pPr>
+        <w:pStyle w:val="ListParagraph"/>
+        <w:numPr>
+          <w:ilvl w:val="1"/>
+          <w:numId w:val="15"/>
+        </w:numPr>
+        <w:rPr>
+          <w:sz w:val="24"/>
+          <w:szCs w:val="22"/>
+          <w:lang w:val="en-US"/>
+        </w:rPr>
+      </w:pPr>
+      <w:r>
+        <w:rPr>
+          <w:sz w:val="24"/>
+          <w:szCs w:val="22"/>
+          <w:lang w:val="en-US"/>
+        </w:rPr>
+        <w:t>Enter Password</w:t>
+      </w:r>
+    </w:p>
+    <w:p>
+      <w:pPr>
+        <w:pStyle w:val="ListParagraph"/>
+        <w:numPr>
+          <w:ilvl w:val="1"/>
+          <w:numId w:val="15"/>
+        </w:numPr>
+        <w:rPr>
+          <w:sz w:val="24"/>
+          <w:szCs w:val="22"/>
+          <w:lang w:val="en-US"/>
+        </w:rPr>
+      </w:pPr>
+      <w:r>
+        <w:rPr>
+          <w:sz w:val="24"/>
+          <w:szCs w:val="22"/>
+          <w:lang w:val="en-US"/>
+        </w:rPr>
+        <w:t>Enter Confirm Password</w:t>
+      </w:r>
+    </w:p>
+    <w:p>
+      <w:pPr>
+        <w:pStyle w:val="ListParagraph"/>
+        <w:numPr>
+          <w:ilvl w:val="1"/>
+          <w:numId w:val="15"/>
+        </w:numPr>
+        <w:rPr>
+          <w:sz w:val="24"/>
+          <w:szCs w:val="22"/>
+          <w:lang w:val="en-US"/>
+        </w:rPr>
+      </w:pPr>
+      <w:r>
+        <w:rPr>
+          <w:sz w:val="24"/>
+          <w:szCs w:val="22"/>
+          <w:lang w:val="en-US"/>
+        </w:rPr>
+        <w:t>Enter Email ID</w:t>
+      </w:r>
+    </w:p>
+    <w:p>
+      <w:pPr>
+        <w:pStyle w:val="ListParagraph"/>
+        <w:numPr>
+          <w:ilvl w:val="1"/>
+          <w:numId w:val="15"/>
+        </w:numPr>
+        <w:rPr>
+          <w:sz w:val="24"/>
+          <w:szCs w:val="22"/>
+          <w:lang w:val="en-US"/>
+        </w:rPr>
+      </w:pPr>
+      <w:r>
+        <w:rPr>
+          <w:sz w:val="24"/>
+          <w:szCs w:val="22"/>
+          <w:lang w:val="en-US"/>
+        </w:rPr>
+        <w:t>Enter Phone No</w:t>
+      </w:r>
+    </w:p>
+    <w:p>
+      <w:pPr>
+        <w:pStyle w:val="ListParagraph"/>
+        <w:ind w:left="1440"/>
+        <w:rPr>
+          <w:b/>
+          <w:bCs/>
+          <w:sz w:val="24"/>
+          <w:szCs w:val="22"/>
+          <w:lang w:val="en-US"/>
+        </w:rPr>
+      </w:pPr>
+      <w:r>
+        <w:rPr>
+          <w:b/>
+          <w:bCs/>
+          <w:sz w:val="24"/>
+          <w:szCs w:val="22"/>
+          <w:lang w:val="en-US"/>
+        </w:rPr>
+        <w:t>Use CssSelector Special Characters</w:t>
       </w:r>
       <w:bookmarkStart w:id="0" w:name="_GoBack"/>
       <w:bookmarkEnd w:id="0"/>

</xml_diff>

<commit_message>
Date: 07 Oct 2025
</commit_message>
<xml_diff>
--- a/Assignments_SA2507019.docx
+++ b/Assignments_SA2507019.docx
@@ -59,7 +59,25 @@
           <w:szCs w:val="22"/>
           <w:lang w:val="en-US"/>
         </w:rPr>
-        <w:t>What is the need and return type of getPageSource()? Create a code for this method.</w:t>
+        <w:t xml:space="preserve">What is the need and return type of </w:t>
+      </w:r>
+      <w:proofErr w:type="gramStart"/>
+      <w:r>
+        <w:rPr>
+          <w:sz w:val="24"/>
+          <w:szCs w:val="22"/>
+          <w:lang w:val="en-US"/>
+        </w:rPr>
+        <w:t>getPageSource(</w:t>
+      </w:r>
+      <w:proofErr w:type="gramEnd"/>
+      <w:r>
+        <w:rPr>
+          <w:sz w:val="24"/>
+          <w:szCs w:val="22"/>
+          <w:lang w:val="en-US"/>
+        </w:rPr>
+        <w:t>)? Create a code for this method.</w:t>
       </w:r>
     </w:p>
     <w:p>
@@ -551,27 +569,7 @@
           <w:szCs w:val="22"/>
           <w:lang w:val="en-US"/>
         </w:rPr>
-        <w:t xml:space="preserve">Use the </w:t>
-      </w:r>
-      <w:r>
-        <w:rPr>
-          <w:b/>
-          <w:bCs/>
-          <w:sz w:val="24"/>
-          <w:szCs w:val="22"/>
-          <w:lang w:val="en-US"/>
-        </w:rPr>
-        <w:t>className</w:t>
-      </w:r>
-      <w:r>
-        <w:rPr>
-          <w:b/>
-          <w:bCs/>
-          <w:sz w:val="24"/>
-          <w:szCs w:val="22"/>
-          <w:lang w:val="en-US"/>
-        </w:rPr>
-        <w:t xml:space="preserve"> Locator</w:t>
+        <w:t>Use the className Locator</w:t>
       </w:r>
     </w:p>
     <w:p>
@@ -816,27 +814,7 @@
           <w:szCs w:val="22"/>
           <w:lang w:val="en-US"/>
         </w:rPr>
-        <w:t xml:space="preserve">Use the </w:t>
-      </w:r>
-      <w:r>
-        <w:rPr>
-          <w:b/>
-          <w:bCs/>
-          <w:sz w:val="24"/>
-          <w:szCs w:val="22"/>
-          <w:lang w:val="en-US"/>
-        </w:rPr>
-        <w:t>CssSelector Attributes</w:t>
-      </w:r>
-      <w:r>
-        <w:rPr>
-          <w:b/>
-          <w:bCs/>
-          <w:sz w:val="24"/>
-          <w:szCs w:val="22"/>
-          <w:lang w:val="en-US"/>
-        </w:rPr>
-        <w:t xml:space="preserve"> Locator</w:t>
+        <w:t>Use the CssSelector Attributes Locator</w:t>
       </w:r>
     </w:p>
     <w:p>
@@ -1026,6 +1004,1164 @@
         </w:rPr>
         <w:t>Use CssSelector Special Characters</w:t>
       </w:r>
+    </w:p>
+    <w:p>
+      <w:pPr>
+        <w:rPr>
+          <w:b/>
+          <w:bCs/>
+          <w:sz w:val="24"/>
+          <w:szCs w:val="22"/>
+          <w:lang w:val="en-US"/>
+        </w:rPr>
+      </w:pPr>
+      <w:r>
+        <w:rPr>
+          <w:b/>
+          <w:bCs/>
+          <w:sz w:val="24"/>
+          <w:szCs w:val="22"/>
+          <w:lang w:val="en-US"/>
+        </w:rPr>
+        <w:lastRenderedPageBreak/>
+        <w:t>Date: 07 Oct 2025</w:t>
+      </w:r>
+    </w:p>
+    <w:p>
+      <w:pPr>
+        <w:pStyle w:val="ListParagraph"/>
+        <w:numPr>
+          <w:ilvl w:val="0"/>
+          <w:numId w:val="15"/>
+        </w:numPr>
+        <w:rPr>
+          <w:sz w:val="24"/>
+          <w:szCs w:val="22"/>
+          <w:lang w:val="en-US"/>
+        </w:rPr>
+      </w:pPr>
+      <w:r>
+        <w:rPr>
+          <w:sz w:val="24"/>
+          <w:szCs w:val="22"/>
+          <w:lang w:val="en-US"/>
+        </w:rPr>
+        <w:t xml:space="preserve">Launch </w:t>
+      </w:r>
+      <w:hyperlink r:id="rId13" w:history="1">
+        <w:r>
+          <w:rPr>
+            <w:rStyle w:val="Hyperlink"/>
+            <w:sz w:val="24"/>
+            <w:szCs w:val="22"/>
+            <w:lang w:val="en-US"/>
+          </w:rPr>
+          <w:t>https://www.echotrak.com/Login.aspx?ReturnUrl=%2f</w:t>
+        </w:r>
+      </w:hyperlink>
+    </w:p>
+    <w:p>
+      <w:pPr>
+        <w:pStyle w:val="ListParagraph"/>
+        <w:numPr>
+          <w:ilvl w:val="1"/>
+          <w:numId w:val="15"/>
+        </w:numPr>
+        <w:rPr>
+          <w:sz w:val="24"/>
+          <w:szCs w:val="22"/>
+          <w:lang w:val="en-US"/>
+        </w:rPr>
+      </w:pPr>
+      <w:r>
+        <w:rPr>
+          <w:sz w:val="24"/>
+          <w:szCs w:val="22"/>
+          <w:lang w:val="en-US"/>
+        </w:rPr>
+        <w:t>Enter user name as your name</w:t>
+      </w:r>
+    </w:p>
+    <w:p>
+      <w:pPr>
+        <w:pStyle w:val="ListParagraph"/>
+        <w:numPr>
+          <w:ilvl w:val="1"/>
+          <w:numId w:val="15"/>
+        </w:numPr>
+        <w:rPr>
+          <w:sz w:val="24"/>
+          <w:szCs w:val="22"/>
+          <w:lang w:val="en-US"/>
+        </w:rPr>
+      </w:pPr>
+      <w:r>
+        <w:rPr>
+          <w:sz w:val="24"/>
+          <w:szCs w:val="22"/>
+          <w:lang w:val="en-US"/>
+        </w:rPr>
+        <w:t>Enter password as yourname123</w:t>
+      </w:r>
+    </w:p>
+    <w:p>
+      <w:pPr>
+        <w:pStyle w:val="ListParagraph"/>
+        <w:numPr>
+          <w:ilvl w:val="1"/>
+          <w:numId w:val="15"/>
+        </w:numPr>
+        <w:rPr>
+          <w:sz w:val="24"/>
+          <w:szCs w:val="22"/>
+          <w:lang w:val="en-US"/>
+        </w:rPr>
+      </w:pPr>
+      <w:r>
+        <w:rPr>
+          <w:sz w:val="24"/>
+          <w:szCs w:val="22"/>
+          <w:lang w:val="en-US"/>
+        </w:rPr>
+        <w:t>Click on Login button</w:t>
+      </w:r>
+      <w:r>
+        <w:rPr>
+          <w:sz w:val="24"/>
+          <w:szCs w:val="22"/>
+          <w:lang w:val="en-US"/>
+        </w:rPr>
+        <w:br/>
+      </w:r>
+      <w:r>
+        <w:rPr>
+          <w:b/>
+          <w:bCs/>
+          <w:sz w:val="24"/>
+          <w:szCs w:val="22"/>
+          <w:lang w:val="en-US"/>
+        </w:rPr>
+        <w:t xml:space="preserve">Use the </w:t>
+      </w:r>
+      <w:r>
+        <w:rPr>
+          <w:b/>
+          <w:bCs/>
+          <w:sz w:val="24"/>
+          <w:szCs w:val="22"/>
+          <w:lang w:val="en-US"/>
+        </w:rPr>
+        <w:t>xpath</w:t>
+      </w:r>
+      <w:r>
+        <w:rPr>
+          <w:b/>
+          <w:bCs/>
+          <w:sz w:val="24"/>
+          <w:szCs w:val="22"/>
+          <w:lang w:val="en-US"/>
+        </w:rPr>
+        <w:t xml:space="preserve"> Locator</w:t>
+      </w:r>
+    </w:p>
+    <w:p>
+      <w:pPr>
+        <w:pStyle w:val="ListParagraph"/>
+        <w:numPr>
+          <w:ilvl w:val="0"/>
+          <w:numId w:val="15"/>
+        </w:numPr>
+        <w:rPr>
+          <w:sz w:val="24"/>
+          <w:szCs w:val="22"/>
+          <w:lang w:val="en-US"/>
+        </w:rPr>
+      </w:pPr>
+      <w:r>
+        <w:rPr>
+          <w:sz w:val="24"/>
+          <w:szCs w:val="22"/>
+          <w:lang w:val="en-US"/>
+        </w:rPr>
+        <w:t xml:space="preserve">Launch </w:t>
+      </w:r>
+      <w:hyperlink r:id="rId14" w:history="1">
+        <w:r>
+          <w:rPr>
+            <w:rStyle w:val="Hyperlink"/>
+            <w:sz w:val="24"/>
+            <w:szCs w:val="22"/>
+            <w:lang w:val="en-US"/>
+          </w:rPr>
+          <w:t>https://register.rediff.com/register/register.php?FormName=user_details</w:t>
+        </w:r>
+      </w:hyperlink>
+    </w:p>
+    <w:p>
+      <w:pPr>
+        <w:pStyle w:val="ListParagraph"/>
+        <w:numPr>
+          <w:ilvl w:val="1"/>
+          <w:numId w:val="15"/>
+        </w:numPr>
+        <w:rPr>
+          <w:sz w:val="24"/>
+          <w:szCs w:val="22"/>
+          <w:lang w:val="en-US"/>
+        </w:rPr>
+      </w:pPr>
+      <w:r>
+        <w:rPr>
+          <w:sz w:val="24"/>
+          <w:szCs w:val="22"/>
+          <w:lang w:val="en-US"/>
+        </w:rPr>
+        <w:t>Enter full Name</w:t>
+      </w:r>
+    </w:p>
+    <w:p>
+      <w:pPr>
+        <w:pStyle w:val="ListParagraph"/>
+        <w:numPr>
+          <w:ilvl w:val="1"/>
+          <w:numId w:val="15"/>
+        </w:numPr>
+        <w:rPr>
+          <w:sz w:val="24"/>
+          <w:szCs w:val="22"/>
+          <w:lang w:val="en-US"/>
+        </w:rPr>
+      </w:pPr>
+      <w:r>
+        <w:rPr>
+          <w:sz w:val="24"/>
+          <w:szCs w:val="22"/>
+          <w:lang w:val="en-US"/>
+        </w:rPr>
+        <w:t>Enter Rediff Id</w:t>
+      </w:r>
+    </w:p>
+    <w:p>
+      <w:pPr>
+        <w:pStyle w:val="ListParagraph"/>
+        <w:numPr>
+          <w:ilvl w:val="1"/>
+          <w:numId w:val="15"/>
+        </w:numPr>
+        <w:rPr>
+          <w:sz w:val="24"/>
+          <w:szCs w:val="22"/>
+          <w:lang w:val="en-US"/>
+        </w:rPr>
+      </w:pPr>
+      <w:r>
+        <w:rPr>
+          <w:sz w:val="24"/>
+          <w:szCs w:val="22"/>
+          <w:lang w:val="en-US"/>
+        </w:rPr>
+        <w:t>Enter Password</w:t>
+      </w:r>
+    </w:p>
+    <w:p>
+      <w:pPr>
+        <w:pStyle w:val="ListParagraph"/>
+        <w:numPr>
+          <w:ilvl w:val="1"/>
+          <w:numId w:val="15"/>
+        </w:numPr>
+        <w:rPr>
+          <w:sz w:val="24"/>
+          <w:szCs w:val="22"/>
+          <w:lang w:val="en-US"/>
+        </w:rPr>
+      </w:pPr>
+      <w:r>
+        <w:rPr>
+          <w:sz w:val="24"/>
+          <w:szCs w:val="22"/>
+          <w:lang w:val="en-US"/>
+        </w:rPr>
+        <w:t>Enter Confirm Password</w:t>
+      </w:r>
+    </w:p>
+    <w:p>
+      <w:pPr>
+        <w:pStyle w:val="ListParagraph"/>
+        <w:numPr>
+          <w:ilvl w:val="1"/>
+          <w:numId w:val="15"/>
+        </w:numPr>
+        <w:rPr>
+          <w:sz w:val="24"/>
+          <w:szCs w:val="22"/>
+          <w:lang w:val="en-US"/>
+        </w:rPr>
+      </w:pPr>
+      <w:r>
+        <w:rPr>
+          <w:sz w:val="24"/>
+          <w:szCs w:val="22"/>
+          <w:lang w:val="en-US"/>
+        </w:rPr>
+        <w:t>Enter Email ID</w:t>
+      </w:r>
+    </w:p>
+    <w:p>
+      <w:pPr>
+        <w:pStyle w:val="ListParagraph"/>
+        <w:numPr>
+          <w:ilvl w:val="1"/>
+          <w:numId w:val="15"/>
+        </w:numPr>
+        <w:rPr>
+          <w:sz w:val="24"/>
+          <w:szCs w:val="22"/>
+          <w:lang w:val="en-US"/>
+        </w:rPr>
+      </w:pPr>
+      <w:r>
+        <w:rPr>
+          <w:sz w:val="24"/>
+          <w:szCs w:val="22"/>
+          <w:lang w:val="en-US"/>
+        </w:rPr>
+        <w:t>Enter Phone No</w:t>
+      </w:r>
+    </w:p>
+    <w:p>
+      <w:pPr>
+        <w:pStyle w:val="ListParagraph"/>
+        <w:ind w:left="1440"/>
+        <w:rPr>
+          <w:b/>
+          <w:bCs/>
+          <w:sz w:val="24"/>
+          <w:szCs w:val="22"/>
+          <w:lang w:val="en-US"/>
+        </w:rPr>
+      </w:pPr>
+      <w:r>
+        <w:rPr>
+          <w:b/>
+          <w:bCs/>
+          <w:sz w:val="24"/>
+          <w:szCs w:val="22"/>
+          <w:lang w:val="en-US"/>
+        </w:rPr>
+        <w:t xml:space="preserve">Use </w:t>
+      </w:r>
+      <w:r>
+        <w:rPr>
+          <w:b/>
+          <w:bCs/>
+          <w:sz w:val="24"/>
+          <w:szCs w:val="22"/>
+          <w:lang w:val="en-US"/>
+        </w:rPr>
+        <w:t>xpath</w:t>
+      </w:r>
+    </w:p>
+    <w:p>
+      <w:pPr>
+        <w:pStyle w:val="ListParagraph"/>
+        <w:numPr>
+          <w:ilvl w:val="0"/>
+          <w:numId w:val="15"/>
+        </w:numPr>
+        <w:rPr>
+          <w:sz w:val="24"/>
+          <w:szCs w:val="22"/>
+          <w:lang w:val="en-US"/>
+        </w:rPr>
+      </w:pPr>
+      <w:r>
+        <w:rPr>
+          <w:sz w:val="24"/>
+          <w:szCs w:val="22"/>
+          <w:lang w:val="en-US"/>
+        </w:rPr>
+        <w:t xml:space="preserve">Launch </w:t>
+      </w:r>
+      <w:hyperlink r:id="rId15" w:history="1">
+        <w:r>
+          <w:rPr>
+            <w:rStyle w:val="Hyperlink"/>
+            <w:sz w:val="24"/>
+            <w:szCs w:val="22"/>
+            <w:lang w:val="en-US"/>
+          </w:rPr>
+          <w:t>https://www.facebook.com/</w:t>
+        </w:r>
+      </w:hyperlink>
+    </w:p>
+    <w:p>
+      <w:pPr>
+        <w:pStyle w:val="ListParagraph"/>
+        <w:numPr>
+          <w:ilvl w:val="1"/>
+          <w:numId w:val="15"/>
+        </w:numPr>
+        <w:rPr>
+          <w:sz w:val="24"/>
+          <w:szCs w:val="22"/>
+          <w:lang w:val="en-US"/>
+        </w:rPr>
+      </w:pPr>
+      <w:r>
+        <w:rPr>
+          <w:sz w:val="24"/>
+          <w:szCs w:val="22"/>
+          <w:lang w:val="en-US"/>
+        </w:rPr>
+        <w:t xml:space="preserve">Enter username as </w:t>
+      </w:r>
+      <w:hyperlink r:id="rId16" w:history="1">
+        <w:r>
+          <w:rPr>
+            <w:rStyle w:val="Hyperlink"/>
+            <w:sz w:val="24"/>
+            <w:szCs w:val="22"/>
+            <w:lang w:val="en-US"/>
+          </w:rPr>
+          <w:t>test@gmail.com</w:t>
+        </w:r>
+      </w:hyperlink>
+    </w:p>
+    <w:p>
+      <w:pPr>
+        <w:pStyle w:val="ListParagraph"/>
+        <w:numPr>
+          <w:ilvl w:val="1"/>
+          <w:numId w:val="15"/>
+        </w:numPr>
+        <w:rPr>
+          <w:sz w:val="24"/>
+          <w:szCs w:val="22"/>
+          <w:lang w:val="en-US"/>
+        </w:rPr>
+      </w:pPr>
+      <w:r>
+        <w:rPr>
+          <w:sz w:val="24"/>
+          <w:szCs w:val="22"/>
+          <w:lang w:val="en-US"/>
+        </w:rPr>
+        <w:t>Enter password as test@123</w:t>
+      </w:r>
+    </w:p>
+    <w:p>
+      <w:pPr>
+        <w:pStyle w:val="ListParagraph"/>
+        <w:numPr>
+          <w:ilvl w:val="1"/>
+          <w:numId w:val="15"/>
+        </w:numPr>
+        <w:rPr>
+          <w:sz w:val="24"/>
+          <w:szCs w:val="22"/>
+          <w:lang w:val="en-US"/>
+        </w:rPr>
+      </w:pPr>
+      <w:r>
+        <w:rPr>
+          <w:sz w:val="24"/>
+          <w:szCs w:val="22"/>
+          <w:lang w:val="en-US"/>
+        </w:rPr>
+        <w:t>Click on Login Button</w:t>
+      </w:r>
+    </w:p>
+    <w:p>
+      <w:pPr>
+        <w:pStyle w:val="ListParagraph"/>
+        <w:numPr>
+          <w:ilvl w:val="1"/>
+          <w:numId w:val="15"/>
+        </w:numPr>
+        <w:rPr>
+          <w:sz w:val="24"/>
+          <w:szCs w:val="22"/>
+          <w:lang w:val="en-US"/>
+        </w:rPr>
+      </w:pPr>
+      <w:r>
+        <w:rPr>
+          <w:sz w:val="24"/>
+          <w:szCs w:val="22"/>
+          <w:lang w:val="en-US"/>
+        </w:rPr>
+        <w:t>Display the error message.</w:t>
+      </w:r>
+      <w:r>
+        <w:rPr>
+          <w:sz w:val="24"/>
+          <w:szCs w:val="22"/>
+          <w:lang w:val="en-US"/>
+        </w:rPr>
+        <w:br/>
+      </w:r>
+      <w:r>
+        <w:rPr>
+          <w:b/>
+          <w:bCs/>
+          <w:sz w:val="24"/>
+          <w:szCs w:val="22"/>
+          <w:lang w:val="en-US"/>
+        </w:rPr>
+        <w:t xml:space="preserve">Use </w:t>
+      </w:r>
+      <w:r>
+        <w:rPr>
+          <w:b/>
+          <w:bCs/>
+          <w:sz w:val="24"/>
+          <w:szCs w:val="22"/>
+          <w:lang w:val="en-US"/>
+        </w:rPr>
+        <w:t>XPath</w:t>
+      </w:r>
+      <w:r>
+        <w:rPr>
+          <w:b/>
+          <w:bCs/>
+          <w:sz w:val="24"/>
+          <w:szCs w:val="22"/>
+          <w:lang w:val="en-US"/>
+        </w:rPr>
+        <w:t xml:space="preserve"> locator</w:t>
+      </w:r>
+    </w:p>
+    <w:p>
+      <w:pPr>
+        <w:pStyle w:val="ListParagraph"/>
+        <w:numPr>
+          <w:ilvl w:val="0"/>
+          <w:numId w:val="15"/>
+        </w:numPr>
+        <w:rPr>
+          <w:sz w:val="24"/>
+          <w:szCs w:val="22"/>
+          <w:lang w:val="en-US"/>
+        </w:rPr>
+      </w:pPr>
+      <w:r>
+        <w:rPr>
+          <w:sz w:val="24"/>
+          <w:szCs w:val="22"/>
+          <w:lang w:val="en-US"/>
+        </w:rPr>
+        <w:t xml:space="preserve">Launch </w:t>
+      </w:r>
+      <w:hyperlink r:id="rId17" w:history="1">
+        <w:r>
+          <w:rPr>
+            <w:rStyle w:val="Hyperlink"/>
+            <w:sz w:val="24"/>
+            <w:szCs w:val="22"/>
+            <w:lang w:val="en-US"/>
+          </w:rPr>
+          <w:t>https://www.echotrak.com/Login.aspx?ReturnUrl=%2f</w:t>
+        </w:r>
+      </w:hyperlink>
+    </w:p>
+    <w:p>
+      <w:pPr>
+        <w:pStyle w:val="ListParagraph"/>
+        <w:numPr>
+          <w:ilvl w:val="1"/>
+          <w:numId w:val="15"/>
+        </w:numPr>
+        <w:rPr>
+          <w:sz w:val="24"/>
+          <w:szCs w:val="22"/>
+          <w:lang w:val="en-US"/>
+        </w:rPr>
+      </w:pPr>
+      <w:r>
+        <w:rPr>
+          <w:sz w:val="24"/>
+          <w:szCs w:val="22"/>
+          <w:lang w:val="en-US"/>
+        </w:rPr>
+        <w:t>Enter user name as your name</w:t>
+      </w:r>
+    </w:p>
+    <w:p>
+      <w:pPr>
+        <w:pStyle w:val="ListParagraph"/>
+        <w:numPr>
+          <w:ilvl w:val="1"/>
+          <w:numId w:val="15"/>
+        </w:numPr>
+        <w:rPr>
+          <w:sz w:val="24"/>
+          <w:szCs w:val="22"/>
+          <w:lang w:val="en-US"/>
+        </w:rPr>
+      </w:pPr>
+      <w:r>
+        <w:rPr>
+          <w:sz w:val="24"/>
+          <w:szCs w:val="22"/>
+          <w:lang w:val="en-US"/>
+        </w:rPr>
+        <w:t>Enter password as yourname123</w:t>
+      </w:r>
+    </w:p>
+    <w:p>
+      <w:pPr>
+        <w:pStyle w:val="ListParagraph"/>
+        <w:numPr>
+          <w:ilvl w:val="1"/>
+          <w:numId w:val="15"/>
+        </w:numPr>
+        <w:rPr>
+          <w:sz w:val="24"/>
+          <w:szCs w:val="22"/>
+          <w:lang w:val="en-US"/>
+        </w:rPr>
+      </w:pPr>
+      <w:r>
+        <w:rPr>
+          <w:sz w:val="24"/>
+          <w:szCs w:val="22"/>
+          <w:lang w:val="en-US"/>
+        </w:rPr>
+        <w:t>Click on Login button</w:t>
+      </w:r>
+      <w:r>
+        <w:rPr>
+          <w:sz w:val="24"/>
+          <w:szCs w:val="22"/>
+          <w:lang w:val="en-US"/>
+        </w:rPr>
+        <w:br/>
+      </w:r>
+      <w:r>
+        <w:rPr>
+          <w:b/>
+          <w:bCs/>
+          <w:sz w:val="24"/>
+          <w:szCs w:val="22"/>
+          <w:lang w:val="en-US"/>
+        </w:rPr>
+        <w:t xml:space="preserve">Use the </w:t>
+      </w:r>
+      <w:r>
+        <w:rPr>
+          <w:b/>
+          <w:bCs/>
+          <w:sz w:val="24"/>
+          <w:szCs w:val="22"/>
+          <w:lang w:val="en-US"/>
+        </w:rPr>
+        <w:t xml:space="preserve">relative </w:t>
+      </w:r>
+      <w:r>
+        <w:rPr>
+          <w:b/>
+          <w:bCs/>
+          <w:sz w:val="24"/>
+          <w:szCs w:val="22"/>
+          <w:lang w:val="en-US"/>
+        </w:rPr>
+        <w:t>xpath Locator</w:t>
+      </w:r>
+    </w:p>
+    <w:p>
+      <w:pPr>
+        <w:pStyle w:val="ListParagraph"/>
+        <w:numPr>
+          <w:ilvl w:val="0"/>
+          <w:numId w:val="15"/>
+        </w:numPr>
+        <w:rPr>
+          <w:sz w:val="24"/>
+          <w:szCs w:val="22"/>
+          <w:lang w:val="en-US"/>
+        </w:rPr>
+      </w:pPr>
+      <w:r>
+        <w:rPr>
+          <w:sz w:val="24"/>
+          <w:szCs w:val="22"/>
+          <w:lang w:val="en-US"/>
+        </w:rPr>
+        <w:t xml:space="preserve">Launch </w:t>
+      </w:r>
+      <w:hyperlink r:id="rId18" w:history="1">
+        <w:r>
+          <w:rPr>
+            <w:rStyle w:val="Hyperlink"/>
+            <w:sz w:val="24"/>
+            <w:szCs w:val="22"/>
+            <w:lang w:val="en-US"/>
+          </w:rPr>
+          <w:t>https://register.rediff.com/register/register.php?FormName=user_details</w:t>
+        </w:r>
+      </w:hyperlink>
+    </w:p>
+    <w:p>
+      <w:pPr>
+        <w:pStyle w:val="ListParagraph"/>
+        <w:numPr>
+          <w:ilvl w:val="1"/>
+          <w:numId w:val="15"/>
+        </w:numPr>
+        <w:rPr>
+          <w:sz w:val="24"/>
+          <w:szCs w:val="22"/>
+          <w:lang w:val="en-US"/>
+        </w:rPr>
+      </w:pPr>
+      <w:r>
+        <w:rPr>
+          <w:sz w:val="24"/>
+          <w:szCs w:val="22"/>
+          <w:lang w:val="en-US"/>
+        </w:rPr>
+        <w:t>Enter full Name</w:t>
+      </w:r>
+    </w:p>
+    <w:p>
+      <w:pPr>
+        <w:pStyle w:val="ListParagraph"/>
+        <w:numPr>
+          <w:ilvl w:val="1"/>
+          <w:numId w:val="15"/>
+        </w:numPr>
+        <w:rPr>
+          <w:sz w:val="24"/>
+          <w:szCs w:val="22"/>
+          <w:lang w:val="en-US"/>
+        </w:rPr>
+      </w:pPr>
+      <w:r>
+        <w:rPr>
+          <w:sz w:val="24"/>
+          <w:szCs w:val="22"/>
+          <w:lang w:val="en-US"/>
+        </w:rPr>
+        <w:t>Enter Rediff Id</w:t>
+      </w:r>
+    </w:p>
+    <w:p>
+      <w:pPr>
+        <w:pStyle w:val="ListParagraph"/>
+        <w:numPr>
+          <w:ilvl w:val="1"/>
+          <w:numId w:val="15"/>
+        </w:numPr>
+        <w:rPr>
+          <w:sz w:val="24"/>
+          <w:szCs w:val="22"/>
+          <w:lang w:val="en-US"/>
+        </w:rPr>
+      </w:pPr>
+      <w:r>
+        <w:rPr>
+          <w:sz w:val="24"/>
+          <w:szCs w:val="22"/>
+          <w:lang w:val="en-US"/>
+        </w:rPr>
+        <w:t>Enter Password</w:t>
+      </w:r>
+    </w:p>
+    <w:p>
+      <w:pPr>
+        <w:pStyle w:val="ListParagraph"/>
+        <w:numPr>
+          <w:ilvl w:val="1"/>
+          <w:numId w:val="15"/>
+        </w:numPr>
+        <w:rPr>
+          <w:sz w:val="24"/>
+          <w:szCs w:val="22"/>
+          <w:lang w:val="en-US"/>
+        </w:rPr>
+      </w:pPr>
+      <w:r>
+        <w:rPr>
+          <w:sz w:val="24"/>
+          <w:szCs w:val="22"/>
+          <w:lang w:val="en-US"/>
+        </w:rPr>
+        <w:t>Enter Confirm Password</w:t>
+      </w:r>
+    </w:p>
+    <w:p>
+      <w:pPr>
+        <w:pStyle w:val="ListParagraph"/>
+        <w:numPr>
+          <w:ilvl w:val="1"/>
+          <w:numId w:val="15"/>
+        </w:numPr>
+        <w:rPr>
+          <w:sz w:val="24"/>
+          <w:szCs w:val="22"/>
+          <w:lang w:val="en-US"/>
+        </w:rPr>
+      </w:pPr>
+      <w:r>
+        <w:rPr>
+          <w:sz w:val="24"/>
+          <w:szCs w:val="22"/>
+          <w:lang w:val="en-US"/>
+        </w:rPr>
+        <w:t>Enter Email ID</w:t>
+      </w:r>
+    </w:p>
+    <w:p>
+      <w:pPr>
+        <w:pStyle w:val="ListParagraph"/>
+        <w:numPr>
+          <w:ilvl w:val="1"/>
+          <w:numId w:val="15"/>
+        </w:numPr>
+        <w:rPr>
+          <w:sz w:val="24"/>
+          <w:szCs w:val="22"/>
+          <w:lang w:val="en-US"/>
+        </w:rPr>
+      </w:pPr>
+      <w:r>
+        <w:rPr>
+          <w:sz w:val="24"/>
+          <w:szCs w:val="22"/>
+          <w:lang w:val="en-US"/>
+        </w:rPr>
+        <w:t>Enter Phone No</w:t>
+      </w:r>
+    </w:p>
+    <w:p>
+      <w:pPr>
+        <w:pStyle w:val="ListParagraph"/>
+        <w:numPr>
+          <w:ilvl w:val="1"/>
+          <w:numId w:val="15"/>
+        </w:numPr>
+        <w:rPr>
+          <w:sz w:val="24"/>
+          <w:szCs w:val="22"/>
+          <w:lang w:val="en-US"/>
+        </w:rPr>
+      </w:pPr>
+      <w:r>
+        <w:rPr>
+          <w:b/>
+          <w:bCs/>
+          <w:sz w:val="24"/>
+          <w:szCs w:val="22"/>
+          <w:lang w:val="en-US"/>
+        </w:rPr>
+        <w:t>Use the relative xpath Locator</w:t>
+      </w:r>
+    </w:p>
+    <w:p>
+      <w:pPr>
+        <w:pStyle w:val="ListParagraph"/>
+        <w:numPr>
+          <w:ilvl w:val="0"/>
+          <w:numId w:val="15"/>
+        </w:numPr>
+        <w:rPr>
+          <w:sz w:val="24"/>
+          <w:szCs w:val="22"/>
+          <w:lang w:val="en-US"/>
+        </w:rPr>
+      </w:pPr>
+      <w:r>
+        <w:rPr>
+          <w:sz w:val="24"/>
+          <w:szCs w:val="22"/>
+          <w:lang w:val="en-US"/>
+        </w:rPr>
+        <w:t xml:space="preserve">Launch </w:t>
+      </w:r>
+      <w:hyperlink r:id="rId19" w:history="1">
+        <w:r>
+          <w:rPr>
+            <w:rStyle w:val="Hyperlink"/>
+            <w:sz w:val="24"/>
+            <w:szCs w:val="22"/>
+            <w:lang w:val="en-US"/>
+          </w:rPr>
+          <w:t>https://www.facebook.com/</w:t>
+        </w:r>
+      </w:hyperlink>
+    </w:p>
+    <w:p>
+      <w:pPr>
+        <w:pStyle w:val="ListParagraph"/>
+        <w:numPr>
+          <w:ilvl w:val="1"/>
+          <w:numId w:val="15"/>
+        </w:numPr>
+        <w:rPr>
+          <w:sz w:val="24"/>
+          <w:szCs w:val="22"/>
+          <w:lang w:val="en-US"/>
+        </w:rPr>
+      </w:pPr>
+      <w:r>
+        <w:rPr>
+          <w:sz w:val="24"/>
+          <w:szCs w:val="22"/>
+          <w:lang w:val="en-US"/>
+        </w:rPr>
+        <w:t xml:space="preserve">Enter username as </w:t>
+      </w:r>
+      <w:hyperlink r:id="rId20" w:history="1">
+        <w:r>
+          <w:rPr>
+            <w:rStyle w:val="Hyperlink"/>
+            <w:sz w:val="24"/>
+            <w:szCs w:val="22"/>
+            <w:lang w:val="en-US"/>
+          </w:rPr>
+          <w:t>test@gmail.com</w:t>
+        </w:r>
+      </w:hyperlink>
+    </w:p>
+    <w:p>
+      <w:pPr>
+        <w:pStyle w:val="ListParagraph"/>
+        <w:numPr>
+          <w:ilvl w:val="1"/>
+          <w:numId w:val="15"/>
+        </w:numPr>
+        <w:rPr>
+          <w:sz w:val="24"/>
+          <w:szCs w:val="22"/>
+          <w:lang w:val="en-US"/>
+        </w:rPr>
+      </w:pPr>
+      <w:r>
+        <w:rPr>
+          <w:sz w:val="24"/>
+          <w:szCs w:val="22"/>
+          <w:lang w:val="en-US"/>
+        </w:rPr>
+        <w:t>Enter password as test@123</w:t>
+      </w:r>
+    </w:p>
+    <w:p>
+      <w:pPr>
+        <w:pStyle w:val="ListParagraph"/>
+        <w:numPr>
+          <w:ilvl w:val="1"/>
+          <w:numId w:val="15"/>
+        </w:numPr>
+        <w:rPr>
+          <w:sz w:val="24"/>
+          <w:szCs w:val="22"/>
+          <w:lang w:val="en-US"/>
+        </w:rPr>
+      </w:pPr>
+      <w:r>
+        <w:rPr>
+          <w:sz w:val="24"/>
+          <w:szCs w:val="22"/>
+          <w:lang w:val="en-US"/>
+        </w:rPr>
+        <w:t>Click on Login Button</w:t>
+      </w:r>
+    </w:p>
+    <w:p>
+      <w:pPr>
+        <w:pStyle w:val="ListParagraph"/>
+        <w:numPr>
+          <w:ilvl w:val="1"/>
+          <w:numId w:val="15"/>
+        </w:numPr>
+        <w:rPr>
+          <w:sz w:val="24"/>
+          <w:szCs w:val="22"/>
+          <w:lang w:val="en-US"/>
+        </w:rPr>
+      </w:pPr>
+      <w:r>
+        <w:rPr>
+          <w:sz w:val="24"/>
+          <w:szCs w:val="22"/>
+          <w:lang w:val="en-US"/>
+        </w:rPr>
+        <w:t>Display the error message.</w:t>
+      </w:r>
+      <w:r>
+        <w:rPr>
+          <w:sz w:val="24"/>
+          <w:szCs w:val="22"/>
+          <w:lang w:val="en-US"/>
+        </w:rPr>
+        <w:br/>
+      </w:r>
+      <w:r>
+        <w:rPr>
+          <w:b/>
+          <w:bCs/>
+          <w:sz w:val="24"/>
+          <w:szCs w:val="22"/>
+          <w:lang w:val="en-US"/>
+        </w:rPr>
+        <w:t>Use the relative xpath Locator</w:t>
+      </w:r>
+    </w:p>
+    <w:p>
+      <w:pPr>
+        <w:pStyle w:val="ListParagraph"/>
+        <w:numPr>
+          <w:ilvl w:val="0"/>
+          <w:numId w:val="15"/>
+        </w:numPr>
+        <w:rPr>
+          <w:sz w:val="24"/>
+          <w:szCs w:val="24"/>
+          <w:lang w:val="en-US"/>
+        </w:rPr>
+      </w:pPr>
+      <w:r>
+        <w:rPr>
+          <w:sz w:val="24"/>
+          <w:szCs w:val="24"/>
+          <w:lang w:val="en-US"/>
+        </w:rPr>
+        <w:t xml:space="preserve">Open </w:t>
+      </w:r>
+      <w:hyperlink r:id="rId21" w:history="1">
+        <w:r>
+          <w:rPr>
+            <w:rStyle w:val="Hyperlink"/>
+            <w:sz w:val="24"/>
+            <w:szCs w:val="24"/>
+            <w:lang w:val="en-US"/>
+          </w:rPr>
+          <w:t>https://echoecho.com/htmlforms09.htm</w:t>
+        </w:r>
+      </w:hyperlink>
+    </w:p>
+    <w:p>
+      <w:pPr>
+        <w:pStyle w:val="ListParagraph"/>
+        <w:numPr>
+          <w:ilvl w:val="1"/>
+          <w:numId w:val="15"/>
+        </w:numPr>
+        <w:rPr>
+          <w:sz w:val="24"/>
+          <w:szCs w:val="24"/>
+          <w:lang w:val="en-US"/>
+        </w:rPr>
+      </w:pPr>
+      <w:r>
+        <w:rPr>
+          <w:sz w:val="24"/>
+          <w:szCs w:val="24"/>
+          <w:lang w:val="en-US"/>
+        </w:rPr>
+        <w:t>Display the status of all 3 checkboxes (Milk, butter and Cheese)</w:t>
+      </w:r>
+    </w:p>
+    <w:p>
+      <w:pPr>
+        <w:pStyle w:val="ListParagraph"/>
+        <w:numPr>
+          <w:ilvl w:val="1"/>
+          <w:numId w:val="15"/>
+        </w:numPr>
+        <w:rPr>
+          <w:sz w:val="24"/>
+          <w:szCs w:val="24"/>
+          <w:lang w:val="en-US"/>
+        </w:rPr>
+      </w:pPr>
+      <w:r>
+        <w:rPr>
+          <w:sz w:val="24"/>
+          <w:szCs w:val="24"/>
+          <w:lang w:val="en-US"/>
+        </w:rPr>
+        <w:t>Only select those checkboxes those are not selected</w:t>
+      </w:r>
+    </w:p>
+    <w:p>
+      <w:pPr>
+        <w:pStyle w:val="ListParagraph"/>
+        <w:numPr>
+          <w:ilvl w:val="1"/>
+          <w:numId w:val="15"/>
+        </w:numPr>
+        <w:rPr>
+          <w:sz w:val="24"/>
+          <w:szCs w:val="24"/>
+          <w:lang w:val="en-US"/>
+        </w:rPr>
+      </w:pPr>
+      <w:r>
+        <w:rPr>
+          <w:sz w:val="24"/>
+          <w:szCs w:val="24"/>
+          <w:lang w:val="en-US"/>
+        </w:rPr>
+        <w:t>Display the status.</w:t>
+      </w:r>
+    </w:p>
+    <w:p>
+      <w:pPr>
+        <w:pStyle w:val="ListParagraph"/>
+        <w:numPr>
+          <w:ilvl w:val="0"/>
+          <w:numId w:val="15"/>
+        </w:numPr>
+        <w:rPr>
+          <w:sz w:val="24"/>
+          <w:szCs w:val="24"/>
+          <w:lang w:val="en-US"/>
+        </w:rPr>
+      </w:pPr>
+      <w:r>
+        <w:rPr>
+          <w:sz w:val="24"/>
+          <w:szCs w:val="24"/>
+          <w:lang w:val="en-US"/>
+        </w:rPr>
+        <w:lastRenderedPageBreak/>
+        <w:t xml:space="preserve">Open </w:t>
+      </w:r>
+      <w:hyperlink r:id="rId22" w:history="1">
+        <w:r>
+          <w:rPr>
+            <w:rStyle w:val="Hyperlink"/>
+            <w:sz w:val="24"/>
+            <w:szCs w:val="24"/>
+            <w:lang w:val="en-US"/>
+          </w:rPr>
+          <w:t>https://echoecho.com/htmlforms10.htm</w:t>
+        </w:r>
+      </w:hyperlink>
+    </w:p>
+    <w:p>
+      <w:pPr>
+        <w:pStyle w:val="ListParagraph"/>
+        <w:numPr>
+          <w:ilvl w:val="1"/>
+          <w:numId w:val="15"/>
+        </w:numPr>
+        <w:rPr>
+          <w:sz w:val="24"/>
+          <w:szCs w:val="24"/>
+          <w:lang w:val="en-US"/>
+        </w:rPr>
+      </w:pPr>
+      <w:r>
+        <w:rPr>
+          <w:sz w:val="24"/>
+          <w:szCs w:val="24"/>
+          <w:lang w:val="en-US"/>
+        </w:rPr>
+        <w:t>Display the status of each radio button</w:t>
+      </w:r>
       <w:bookmarkStart w:id="0" w:name="_GoBack"/>
       <w:bookmarkEnd w:id="0"/>
     </w:p>
@@ -1033,9 +2169,77 @@
       <w:pPr>
         <w:pStyle w:val="ListParagraph"/>
         <w:numPr>
+          <w:ilvl w:val="1"/>
+          <w:numId w:val="15"/>
+        </w:numPr>
+        <w:rPr>
+          <w:sz w:val="24"/>
+          <w:szCs w:val="24"/>
+          <w:lang w:val="en-US"/>
+        </w:rPr>
+      </w:pPr>
+      <w:r>
+        <w:rPr>
+          <w:sz w:val="24"/>
+          <w:szCs w:val="24"/>
+          <w:lang w:val="en-US"/>
+        </w:rPr>
+        <w:t>Click on each radio button</w:t>
+      </w:r>
+    </w:p>
+    <w:p>
+      <w:pPr>
+        <w:pStyle w:val="ListParagraph"/>
+        <w:numPr>
+          <w:ilvl w:val="1"/>
+          <w:numId w:val="15"/>
+        </w:numPr>
+        <w:rPr>
+          <w:sz w:val="24"/>
+          <w:szCs w:val="24"/>
+          <w:lang w:val="en-US"/>
+        </w:rPr>
+      </w:pPr>
+      <w:r>
+        <w:rPr>
+          <w:sz w:val="24"/>
+          <w:szCs w:val="24"/>
+          <w:lang w:val="en-US"/>
+        </w:rPr>
+        <w:t>Display the status of each radio button.</w:t>
+      </w:r>
+    </w:p>
+    <w:p>
+      <w:pPr>
+        <w:pStyle w:val="ListParagraph"/>
+        <w:numPr>
           <w:ilvl w:val="0"/>
           <w:numId w:val="15"/>
         </w:numPr>
+        <w:rPr>
+          <w:sz w:val="24"/>
+          <w:szCs w:val="22"/>
+          <w:lang w:val="en-US"/>
+        </w:rPr>
+      </w:pPr>
+    </w:p>
+    <w:p>
+      <w:pPr>
+        <w:pStyle w:val="ListParagraph"/>
+        <w:ind w:left="1440"/>
+        <w:rPr>
+          <w:b/>
+          <w:bCs/>
+          <w:sz w:val="24"/>
+          <w:szCs w:val="22"/>
+          <w:lang w:val="en-US"/>
+        </w:rPr>
+      </w:pPr>
+    </w:p>
+    <w:p>
+      <w:pPr>
+        <w:pStyle w:val="ListParagraph"/>
+        <w:ind w:left="1440"/>
         <w:rPr>
           <w:sz w:val="24"/>
           <w:szCs w:val="22"/>
@@ -1169,6 +2373,95 @@
     </w:lvl>
   </w:abstractNum>
   <w:abstractNum w:abstractNumId="1">
+    <w:nsid w:val="18DF629C"/>
+    <w:multiLevelType w:val="hybridMultilevel"/>
+    <w:tmpl w:val="88B279A2"/>
+    <w:lvl w:ilvl="0" w:tplc="4009000F">
+      <w:start w:val="1"/>
+      <w:numFmt w:val="decimal"/>
+      <w:lvlText w:val="%1."/>
+      <w:lvlJc w:val="left"/>
+      <w:pPr>
+        <w:ind w:left="720" w:hanging="360"/>
+      </w:pPr>
+      <w:rPr>
+        <w:rFonts w:hint="default"/>
+      </w:rPr>
+    </w:lvl>
+    <w:lvl w:ilvl="1" w:tplc="40090019">
+      <w:start w:val="1"/>
+      <w:numFmt w:val="lowerLetter"/>
+      <w:lvlText w:val="%2."/>
+      <w:lvlJc w:val="left"/>
+      <w:pPr>
+        <w:ind w:left="1440" w:hanging="360"/>
+      </w:pPr>
+    </w:lvl>
+    <w:lvl w:ilvl="2" w:tplc="4009001B" w:tentative="1">
+      <w:start w:val="1"/>
+      <w:numFmt w:val="lowerRoman"/>
+      <w:lvlText w:val="%3."/>
+      <w:lvlJc w:val="right"/>
+      <w:pPr>
+        <w:ind w:left="2160" w:hanging="180"/>
+      </w:pPr>
+    </w:lvl>
+    <w:lvl w:ilvl="3" w:tplc="4009000F" w:tentative="1">
+      <w:start w:val="1"/>
+      <w:numFmt w:val="decimal"/>
+      <w:lvlText w:val="%4."/>
+      <w:lvlJc w:val="left"/>
+      <w:pPr>
+        <w:ind w:left="2880" w:hanging="360"/>
+      </w:pPr>
+    </w:lvl>
+    <w:lvl w:ilvl="4" w:tplc="40090019" w:tentative="1">
+      <w:start w:val="1"/>
+      <w:numFmt w:val="lowerLetter"/>
+      <w:lvlText w:val="%5."/>
+      <w:lvlJc w:val="left"/>
+      <w:pPr>
+        <w:ind w:left="3600" w:hanging="360"/>
+      </w:pPr>
+    </w:lvl>
+    <w:lvl w:ilvl="5" w:tplc="4009001B" w:tentative="1">
+      <w:start w:val="1"/>
+      <w:numFmt w:val="lowerRoman"/>
+      <w:lvlText w:val="%6."/>
+      <w:lvlJc w:val="right"/>
+      <w:pPr>
+        <w:ind w:left="4320" w:hanging="180"/>
+      </w:pPr>
+    </w:lvl>
+    <w:lvl w:ilvl="6" w:tplc="4009000F" w:tentative="1">
+      <w:start w:val="1"/>
+      <w:numFmt w:val="decimal"/>
+      <w:lvlText w:val="%7."/>
+      <w:lvlJc w:val="left"/>
+      <w:pPr>
+        <w:ind w:left="5040" w:hanging="360"/>
+      </w:pPr>
+    </w:lvl>
+    <w:lvl w:ilvl="7" w:tplc="40090019" w:tentative="1">
+      <w:start w:val="1"/>
+      <w:numFmt w:val="lowerLetter"/>
+      <w:lvlText w:val="%8."/>
+      <w:lvlJc w:val="left"/>
+      <w:pPr>
+        <w:ind w:left="5760" w:hanging="360"/>
+      </w:pPr>
+    </w:lvl>
+    <w:lvl w:ilvl="8" w:tplc="4009001B" w:tentative="1">
+      <w:start w:val="1"/>
+      <w:numFmt w:val="lowerRoman"/>
+      <w:lvlText w:val="%9."/>
+      <w:lvlJc w:val="right"/>
+      <w:pPr>
+        <w:ind w:left="6480" w:hanging="180"/>
+      </w:pPr>
+    </w:lvl>
+  </w:abstractNum>
+  <w:abstractNum w:abstractNumId="2">
     <w:nsid w:val="23BE5B95"/>
     <w:multiLevelType w:val="hybridMultilevel"/>
     <w:tmpl w:val="1DD610A8"/>
@@ -1257,7 +2550,7 @@
       </w:pPr>
     </w:lvl>
   </w:abstractNum>
-  <w:abstractNum w:abstractNumId="2">
+  <w:abstractNum w:abstractNumId="3">
     <w:nsid w:val="29F31391"/>
     <w:multiLevelType w:val="hybridMultilevel"/>
     <w:tmpl w:val="9AF8AE9E"/>
@@ -1370,7 +2663,7 @@
       </w:rPr>
     </w:lvl>
   </w:abstractNum>
-  <w:abstractNum w:abstractNumId="3">
+  <w:abstractNum w:abstractNumId="4">
     <w:nsid w:val="371A234D"/>
     <w:multiLevelType w:val="hybridMultilevel"/>
     <w:tmpl w:val="E7F09658"/>
@@ -1483,7 +2776,7 @@
       </w:rPr>
     </w:lvl>
   </w:abstractNum>
-  <w:abstractNum w:abstractNumId="4">
+  <w:abstractNum w:abstractNumId="5">
     <w:nsid w:val="39D44C7F"/>
     <w:multiLevelType w:val="hybridMultilevel"/>
     <w:tmpl w:val="B83C5124"/>
@@ -1596,7 +2889,7 @@
       </w:rPr>
     </w:lvl>
   </w:abstractNum>
-  <w:abstractNum w:abstractNumId="5">
+  <w:abstractNum w:abstractNumId="6">
     <w:nsid w:val="42F20D18"/>
     <w:multiLevelType w:val="hybridMultilevel"/>
     <w:tmpl w:val="268059E0"/>
@@ -1685,7 +2978,7 @@
       </w:pPr>
     </w:lvl>
   </w:abstractNum>
-  <w:abstractNum w:abstractNumId="6">
+  <w:abstractNum w:abstractNumId="7">
     <w:nsid w:val="4E5B4A02"/>
     <w:multiLevelType w:val="hybridMultilevel"/>
     <w:tmpl w:val="E8BC0844"/>
@@ -1774,7 +3067,7 @@
       </w:pPr>
     </w:lvl>
   </w:abstractNum>
-  <w:abstractNum w:abstractNumId="7">
+  <w:abstractNum w:abstractNumId="8">
     <w:nsid w:val="562D548B"/>
     <w:multiLevelType w:val="hybridMultilevel"/>
     <w:tmpl w:val="31B8F06A"/>
@@ -1860,7 +3153,7 @@
       </w:pPr>
     </w:lvl>
   </w:abstractNum>
-  <w:abstractNum w:abstractNumId="8">
+  <w:abstractNum w:abstractNumId="9">
     <w:nsid w:val="569F5872"/>
     <w:multiLevelType w:val="hybridMultilevel"/>
     <w:tmpl w:val="19E0E6AA"/>
@@ -1949,7 +3242,7 @@
       </w:pPr>
     </w:lvl>
   </w:abstractNum>
-  <w:abstractNum w:abstractNumId="9">
+  <w:abstractNum w:abstractNumId="10">
     <w:nsid w:val="5F243673"/>
     <w:multiLevelType w:val="hybridMultilevel"/>
     <w:tmpl w:val="F0F6B838"/>
@@ -2038,7 +3331,7 @@
       </w:pPr>
     </w:lvl>
   </w:abstractNum>
-  <w:abstractNum w:abstractNumId="10">
+  <w:abstractNum w:abstractNumId="11">
     <w:nsid w:val="623553AF"/>
     <w:multiLevelType w:val="hybridMultilevel"/>
     <w:tmpl w:val="3586E7C8"/>
@@ -2124,7 +3417,7 @@
       </w:pPr>
     </w:lvl>
   </w:abstractNum>
-  <w:abstractNum w:abstractNumId="11">
+  <w:abstractNum w:abstractNumId="12">
     <w:nsid w:val="64CA60CF"/>
     <w:multiLevelType w:val="hybridMultilevel"/>
     <w:tmpl w:val="CE50784A"/>
@@ -2213,7 +3506,7 @@
       </w:pPr>
     </w:lvl>
   </w:abstractNum>
-  <w:abstractNum w:abstractNumId="12">
+  <w:abstractNum w:abstractNumId="13">
     <w:nsid w:val="69662B15"/>
     <w:multiLevelType w:val="hybridMultilevel"/>
     <w:tmpl w:val="E5A22472"/>
@@ -2326,7 +3619,7 @@
       </w:rPr>
     </w:lvl>
   </w:abstractNum>
-  <w:abstractNum w:abstractNumId="13">
+  <w:abstractNum w:abstractNumId="14">
     <w:nsid w:val="6C35034C"/>
     <w:multiLevelType w:val="hybridMultilevel"/>
     <w:tmpl w:val="6AF6DE5C"/>
@@ -2412,7 +3705,7 @@
       </w:pPr>
     </w:lvl>
   </w:abstractNum>
-  <w:abstractNum w:abstractNumId="14">
+  <w:abstractNum w:abstractNumId="15">
     <w:nsid w:val="7576105D"/>
     <w:multiLevelType w:val="hybridMultilevel"/>
     <w:tmpl w:val="DA7C6020"/>
@@ -2526,49 +3819,52 @@
     </w:lvl>
   </w:abstractNum>
   <w:num w:numId="1">
-    <w:abstractNumId w:val="12"/>
+    <w:abstractNumId w:val="13"/>
   </w:num>
   <w:num w:numId="2">
+    <w:abstractNumId w:val="3"/>
+  </w:num>
+  <w:num w:numId="3">
     <w:abstractNumId w:val="2"/>
   </w:num>
-  <w:num w:numId="3">
-    <w:abstractNumId w:val="1"/>
-  </w:num>
   <w:num w:numId="4">
-    <w:abstractNumId w:val="10"/>
+    <w:abstractNumId w:val="11"/>
   </w:num>
   <w:num w:numId="5">
-    <w:abstractNumId w:val="3"/>
+    <w:abstractNumId w:val="4"/>
   </w:num>
   <w:num w:numId="6">
+    <w:abstractNumId w:val="15"/>
+  </w:num>
+  <w:num w:numId="7">
+    <w:abstractNumId w:val="5"/>
+  </w:num>
+  <w:num w:numId="8">
     <w:abstractNumId w:val="14"/>
   </w:num>
-  <w:num w:numId="7">
-    <w:abstractNumId w:val="4"/>
-  </w:num>
-  <w:num w:numId="8">
-    <w:abstractNumId w:val="13"/>
-  </w:num>
   <w:num w:numId="9">
-    <w:abstractNumId w:val="7"/>
+    <w:abstractNumId w:val="8"/>
   </w:num>
   <w:num w:numId="10">
     <w:abstractNumId w:val="0"/>
   </w:num>
   <w:num w:numId="11">
+    <w:abstractNumId w:val="10"/>
+  </w:num>
+  <w:num w:numId="12">
+    <w:abstractNumId w:val="12"/>
+  </w:num>
+  <w:num w:numId="13">
+    <w:abstractNumId w:val="6"/>
+  </w:num>
+  <w:num w:numId="14">
     <w:abstractNumId w:val="9"/>
   </w:num>
-  <w:num w:numId="12">
-    <w:abstractNumId w:val="11"/>
+  <w:num w:numId="15">
+    <w:abstractNumId w:val="7"/>
   </w:num>
-  <w:num w:numId="13">
-    <w:abstractNumId w:val="5"/>
-  </w:num>
-  <w:num w:numId="14">
-    <w:abstractNumId w:val="8"/>
-  </w:num>
-  <w:num w:numId="15">
-    <w:abstractNumId w:val="6"/>
+  <w:num w:numId="16">
+    <w:abstractNumId w:val="1"/>
   </w:num>
 </w:numbering>
 </file>

</xml_diff>

<commit_message>
Date: 08 Oct 2025
</commit_message>
<xml_diff>
--- a/Assignments_SA2507019.docx
+++ b/Assignments_SA2507019.docx
@@ -1141,27 +1141,7 @@
           <w:szCs w:val="22"/>
           <w:lang w:val="en-US"/>
         </w:rPr>
-        <w:t xml:space="preserve">Use the </w:t>
-      </w:r>
-      <w:r>
-        <w:rPr>
-          <w:b/>
-          <w:bCs/>
-          <w:sz w:val="24"/>
-          <w:szCs w:val="22"/>
-          <w:lang w:val="en-US"/>
-        </w:rPr>
-        <w:t>xpath</w:t>
-      </w:r>
-      <w:r>
-        <w:rPr>
-          <w:b/>
-          <w:bCs/>
-          <w:sz w:val="24"/>
-          <w:szCs w:val="22"/>
-          <w:lang w:val="en-US"/>
-        </w:rPr>
-        <w:t xml:space="preserve"> Locator</w:t>
+        <w:t>Use the xpath Locator</w:t>
       </w:r>
     </w:p>
     <w:p>
@@ -1349,17 +1329,7 @@
           <w:szCs w:val="22"/>
           <w:lang w:val="en-US"/>
         </w:rPr>
-        <w:t xml:space="preserve">Use </w:t>
-      </w:r>
-      <w:r>
-        <w:rPr>
-          <w:b/>
-          <w:bCs/>
-          <w:sz w:val="24"/>
-          <w:szCs w:val="22"/>
-          <w:lang w:val="en-US"/>
-        </w:rPr>
-        <w:t>xpath</w:t>
+        <w:t>Use xpath</w:t>
       </w:r>
     </w:p>
     <w:p>
@@ -1646,27 +1616,7 @@
           <w:szCs w:val="22"/>
           <w:lang w:val="en-US"/>
         </w:rPr>
-        <w:t xml:space="preserve">Use the </w:t>
-      </w:r>
-      <w:r>
-        <w:rPr>
-          <w:b/>
-          <w:bCs/>
-          <w:sz w:val="24"/>
-          <w:szCs w:val="22"/>
-          <w:lang w:val="en-US"/>
-        </w:rPr>
-        <w:t xml:space="preserve">relative </w:t>
-      </w:r>
-      <w:r>
-        <w:rPr>
-          <w:b/>
-          <w:bCs/>
-          <w:sz w:val="24"/>
-          <w:szCs w:val="22"/>
-          <w:lang w:val="en-US"/>
-        </w:rPr>
-        <w:t>xpath Locator</w:t>
+        <w:t>Use the relative xpath Locator</w:t>
       </w:r>
     </w:p>
     <w:p>
@@ -2162,51 +2112,834 @@
         </w:rPr>
         <w:t>Display the status of each radio button</w:t>
       </w:r>
+    </w:p>
+    <w:p>
+      <w:pPr>
+        <w:pStyle w:val="ListParagraph"/>
+        <w:numPr>
+          <w:ilvl w:val="1"/>
+          <w:numId w:val="15"/>
+        </w:numPr>
+        <w:rPr>
+          <w:sz w:val="24"/>
+          <w:szCs w:val="24"/>
+          <w:lang w:val="en-US"/>
+        </w:rPr>
+      </w:pPr>
+      <w:r>
+        <w:rPr>
+          <w:sz w:val="24"/>
+          <w:szCs w:val="24"/>
+          <w:lang w:val="en-US"/>
+        </w:rPr>
+        <w:t>Click on each radio button</w:t>
+      </w:r>
+    </w:p>
+    <w:p>
+      <w:pPr>
+        <w:pStyle w:val="ListParagraph"/>
+        <w:numPr>
+          <w:ilvl w:val="1"/>
+          <w:numId w:val="15"/>
+        </w:numPr>
+        <w:rPr>
+          <w:sz w:val="24"/>
+          <w:szCs w:val="24"/>
+          <w:lang w:val="en-US"/>
+        </w:rPr>
+      </w:pPr>
+      <w:r>
+        <w:rPr>
+          <w:sz w:val="24"/>
+          <w:szCs w:val="24"/>
+          <w:lang w:val="en-US"/>
+        </w:rPr>
+        <w:t>Display the status of each radio button.</w:t>
+      </w:r>
+    </w:p>
+    <w:p>
+      <w:pPr>
+        <w:rPr>
+          <w:sz w:val="24"/>
+          <w:szCs w:val="24"/>
+          <w:lang w:val="en-US"/>
+        </w:rPr>
+      </w:pPr>
+    </w:p>
+    <w:p>
+      <w:pPr>
+        <w:rPr>
+          <w:b/>
+          <w:bCs/>
+          <w:sz w:val="24"/>
+          <w:szCs w:val="24"/>
+          <w:lang w:val="en-US"/>
+        </w:rPr>
+      </w:pPr>
+      <w:r>
+        <w:rPr>
+          <w:b/>
+          <w:bCs/>
+          <w:sz w:val="24"/>
+          <w:szCs w:val="24"/>
+          <w:lang w:val="en-US"/>
+        </w:rPr>
+        <w:t>Date: 08 Oct 2025</w:t>
+      </w:r>
+    </w:p>
+    <w:p>
+      <w:pPr>
+        <w:rPr>
+          <w:sz w:val="24"/>
+          <w:szCs w:val="24"/>
+          <w:lang w:val="en-US"/>
+        </w:rPr>
+      </w:pPr>
+    </w:p>
+    <w:p>
+      <w:pPr>
+        <w:pStyle w:val="ListParagraph"/>
+        <w:numPr>
+          <w:ilvl w:val="0"/>
+          <w:numId w:val="15"/>
+        </w:numPr>
+        <w:spacing w:line="256" w:lineRule="auto"/>
+        <w:rPr>
+          <w:sz w:val="24"/>
+          <w:szCs w:val="24"/>
+          <w:lang w:val="en-US"/>
+        </w:rPr>
+      </w:pPr>
+      <w:r>
+        <w:rPr>
+          <w:sz w:val="24"/>
+          <w:szCs w:val="24"/>
+          <w:lang w:val="en-US"/>
+        </w:rPr>
+        <w:t xml:space="preserve">Open </w:t>
+      </w:r>
+      <w:hyperlink r:id="rId23" w:history="1">
+        <w:r>
+          <w:rPr>
+            <w:rStyle w:val="Hyperlink"/>
+            <w:sz w:val="24"/>
+            <w:szCs w:val="24"/>
+            <w:lang w:val="en-US"/>
+          </w:rPr>
+          <w:t>https://register.rediff.com/register/register.php?FormName=user_details</w:t>
+        </w:r>
+      </w:hyperlink>
+    </w:p>
+    <w:p>
+      <w:pPr>
+        <w:pStyle w:val="ListParagraph"/>
+        <w:numPr>
+          <w:ilvl w:val="1"/>
+          <w:numId w:val="15"/>
+        </w:numPr>
+        <w:spacing w:line="256" w:lineRule="auto"/>
+        <w:rPr>
+          <w:sz w:val="24"/>
+          <w:szCs w:val="24"/>
+          <w:lang w:val="en-US"/>
+        </w:rPr>
+      </w:pPr>
+      <w:r>
+        <w:rPr>
+          <w:sz w:val="24"/>
+          <w:szCs w:val="24"/>
+          <w:lang w:val="en-US"/>
+        </w:rPr>
+        <w:t>Select your birth date</w:t>
+      </w:r>
+    </w:p>
+    <w:p>
+      <w:pPr>
+        <w:pStyle w:val="ListParagraph"/>
+        <w:numPr>
+          <w:ilvl w:val="1"/>
+          <w:numId w:val="15"/>
+        </w:numPr>
+        <w:spacing w:line="256" w:lineRule="auto"/>
+        <w:rPr>
+          <w:sz w:val="24"/>
+          <w:szCs w:val="24"/>
+          <w:lang w:val="en-US"/>
+        </w:rPr>
+      </w:pPr>
+      <w:r>
+        <w:rPr>
+          <w:sz w:val="24"/>
+          <w:szCs w:val="24"/>
+          <w:lang w:val="en-US"/>
+        </w:rPr>
+        <w:t>Display your birth date in following format</w:t>
+      </w:r>
+      <w:r>
+        <w:rPr>
+          <w:sz w:val="24"/>
+          <w:szCs w:val="24"/>
+          <w:lang w:val="en-US"/>
+        </w:rPr>
+        <w:br/>
+        <w:t>My Birth Date is: 29 JAN 1979</w:t>
+      </w:r>
+    </w:p>
+    <w:p>
+      <w:pPr>
+        <w:pStyle w:val="ListParagraph"/>
+        <w:numPr>
+          <w:ilvl w:val="0"/>
+          <w:numId w:val="15"/>
+        </w:numPr>
+        <w:spacing w:line="256" w:lineRule="auto"/>
+        <w:rPr>
+          <w:sz w:val="24"/>
+          <w:szCs w:val="24"/>
+          <w:lang w:val="en-US"/>
+        </w:rPr>
+      </w:pPr>
+      <w:r>
+        <w:rPr>
+          <w:sz w:val="24"/>
+          <w:szCs w:val="24"/>
+          <w:lang w:val="en-US"/>
+        </w:rPr>
+        <w:t xml:space="preserve">Launch </w:t>
+      </w:r>
+      <w:hyperlink r:id="rId24" w:history="1">
+        <w:r>
+          <w:rPr>
+            <w:rStyle w:val="Hyperlink"/>
+            <w:sz w:val="24"/>
+            <w:szCs w:val="24"/>
+            <w:lang w:val="en-US"/>
+          </w:rPr>
+          <w:t>https://omayo.blogspot.com/</w:t>
+        </w:r>
+      </w:hyperlink>
+    </w:p>
+    <w:p>
+      <w:pPr>
+        <w:pStyle w:val="ListParagraph"/>
+        <w:numPr>
+          <w:ilvl w:val="1"/>
+          <w:numId w:val="15"/>
+        </w:numPr>
+        <w:spacing w:line="256" w:lineRule="auto"/>
+        <w:rPr>
+          <w:sz w:val="24"/>
+          <w:szCs w:val="24"/>
+          <w:lang w:val="en-US"/>
+        </w:rPr>
+      </w:pPr>
+      <w:r>
+        <w:rPr>
+          <w:sz w:val="24"/>
+          <w:szCs w:val="24"/>
+          <w:lang w:val="en-US"/>
+        </w:rPr>
+        <w:t>Select doc2 from Older newsletter dropdown list</w:t>
+      </w:r>
+    </w:p>
+    <w:p>
+      <w:pPr>
+        <w:pStyle w:val="ListParagraph"/>
+        <w:numPr>
+          <w:ilvl w:val="1"/>
+          <w:numId w:val="15"/>
+        </w:numPr>
+        <w:spacing w:line="256" w:lineRule="auto"/>
+        <w:rPr>
+          <w:sz w:val="24"/>
+          <w:szCs w:val="24"/>
+          <w:lang w:val="en-US"/>
+        </w:rPr>
+      </w:pPr>
+      <w:r>
+        <w:rPr>
+          <w:sz w:val="24"/>
+          <w:szCs w:val="24"/>
+          <w:lang w:val="en-US"/>
+        </w:rPr>
+        <w:t>Display the selected option</w:t>
+      </w:r>
+    </w:p>
+    <w:p>
+      <w:pPr>
+        <w:pStyle w:val="ListParagraph"/>
+        <w:numPr>
+          <w:ilvl w:val="0"/>
+          <w:numId w:val="15"/>
+        </w:numPr>
+        <w:spacing w:line="256" w:lineRule="auto"/>
+        <w:rPr>
+          <w:sz w:val="24"/>
+          <w:szCs w:val="24"/>
+          <w:lang w:val="en-US"/>
+        </w:rPr>
+      </w:pPr>
+      <w:r>
+        <w:rPr>
+          <w:sz w:val="24"/>
+          <w:szCs w:val="24"/>
+          <w:lang w:val="en-US"/>
+        </w:rPr>
+        <w:t xml:space="preserve">Launch </w:t>
+      </w:r>
+      <w:hyperlink r:id="rId25" w:history="1">
+        <w:r>
+          <w:rPr>
+            <w:rStyle w:val="Hyperlink"/>
+            <w:sz w:val="24"/>
+            <w:szCs w:val="24"/>
+            <w:lang w:val="en-US"/>
+          </w:rPr>
+          <w:t>https://test</w:t>
+        </w:r>
+        <w:r>
+          <w:rPr>
+            <w:rStyle w:val="Hyperlink"/>
+            <w:sz w:val="24"/>
+            <w:szCs w:val="24"/>
+            <w:lang w:val="en-US"/>
+          </w:rPr>
+          <w:t>a</w:t>
+        </w:r>
+        <w:r>
+          <w:rPr>
+            <w:rStyle w:val="Hyperlink"/>
+            <w:sz w:val="24"/>
+            <w:szCs w:val="24"/>
+            <w:lang w:val="en-US"/>
+          </w:rPr>
+          <w:t>utomationpractice.blogspot.com/?m=1</w:t>
+        </w:r>
+      </w:hyperlink>
+    </w:p>
+    <w:p>
+      <w:pPr>
+        <w:pStyle w:val="ListParagraph"/>
+        <w:numPr>
+          <w:ilvl w:val="1"/>
+          <w:numId w:val="15"/>
+        </w:numPr>
+        <w:spacing w:line="256" w:lineRule="auto"/>
+        <w:rPr>
+          <w:sz w:val="24"/>
+          <w:szCs w:val="24"/>
+          <w:lang w:val="en-US"/>
+        </w:rPr>
+      </w:pPr>
+      <w:r>
+        <w:rPr>
+          <w:sz w:val="24"/>
+          <w:szCs w:val="24"/>
+          <w:lang w:val="en-US"/>
+        </w:rPr>
+        <w:t>Enter Name</w:t>
+      </w:r>
+    </w:p>
+    <w:p>
+      <w:pPr>
+        <w:pStyle w:val="ListParagraph"/>
+        <w:numPr>
+          <w:ilvl w:val="1"/>
+          <w:numId w:val="15"/>
+        </w:numPr>
+        <w:spacing w:line="256" w:lineRule="auto"/>
+        <w:rPr>
+          <w:sz w:val="24"/>
+          <w:szCs w:val="24"/>
+          <w:lang w:val="en-US"/>
+        </w:rPr>
+      </w:pPr>
+      <w:r>
+        <w:rPr>
+          <w:sz w:val="24"/>
+          <w:szCs w:val="24"/>
+          <w:lang w:val="en-US"/>
+        </w:rPr>
+        <w:t>Enter Email</w:t>
+      </w:r>
+    </w:p>
+    <w:p>
+      <w:pPr>
+        <w:pStyle w:val="ListParagraph"/>
+        <w:numPr>
+          <w:ilvl w:val="1"/>
+          <w:numId w:val="15"/>
+        </w:numPr>
+        <w:spacing w:line="256" w:lineRule="auto"/>
+        <w:rPr>
+          <w:sz w:val="24"/>
+          <w:szCs w:val="24"/>
+          <w:lang w:val="en-US"/>
+        </w:rPr>
+      </w:pPr>
+      <w:r>
+        <w:rPr>
+          <w:sz w:val="24"/>
+          <w:szCs w:val="24"/>
+          <w:lang w:val="en-US"/>
+        </w:rPr>
+        <w:t>Enter Phone no</w:t>
+      </w:r>
+    </w:p>
+    <w:p>
+      <w:pPr>
+        <w:pStyle w:val="ListParagraph"/>
+        <w:numPr>
+          <w:ilvl w:val="1"/>
+          <w:numId w:val="15"/>
+        </w:numPr>
+        <w:spacing w:line="256" w:lineRule="auto"/>
+        <w:rPr>
+          <w:sz w:val="24"/>
+          <w:szCs w:val="24"/>
+          <w:lang w:val="en-US"/>
+        </w:rPr>
+      </w:pPr>
+      <w:r>
+        <w:rPr>
+          <w:sz w:val="24"/>
+          <w:szCs w:val="24"/>
+          <w:lang w:val="en-US"/>
+        </w:rPr>
+        <w:t>Enter Address</w:t>
+      </w:r>
+    </w:p>
+    <w:p>
+      <w:pPr>
+        <w:pStyle w:val="ListParagraph"/>
+        <w:numPr>
+          <w:ilvl w:val="1"/>
+          <w:numId w:val="15"/>
+        </w:numPr>
+        <w:spacing w:line="256" w:lineRule="auto"/>
+        <w:rPr>
+          <w:sz w:val="24"/>
+          <w:szCs w:val="24"/>
+          <w:lang w:val="en-US"/>
+        </w:rPr>
+      </w:pPr>
+      <w:r>
+        <w:rPr>
+          <w:sz w:val="24"/>
+          <w:szCs w:val="24"/>
+          <w:lang w:val="en-US"/>
+        </w:rPr>
+        <w:t>Select Gender</w:t>
+      </w:r>
+    </w:p>
+    <w:p>
+      <w:pPr>
+        <w:pStyle w:val="ListParagraph"/>
+        <w:numPr>
+          <w:ilvl w:val="1"/>
+          <w:numId w:val="15"/>
+        </w:numPr>
+        <w:spacing w:line="256" w:lineRule="auto"/>
+        <w:rPr>
+          <w:sz w:val="24"/>
+          <w:szCs w:val="24"/>
+          <w:lang w:val="en-US"/>
+        </w:rPr>
+      </w:pPr>
+      <w:r>
+        <w:rPr>
+          <w:sz w:val="24"/>
+          <w:szCs w:val="24"/>
+          <w:lang w:val="en-US"/>
+        </w:rPr>
+        <w:t>Select the day on your birthdate</w:t>
+      </w:r>
+    </w:p>
+    <w:p>
+      <w:pPr>
+        <w:pStyle w:val="ListParagraph"/>
+        <w:numPr>
+          <w:ilvl w:val="1"/>
+          <w:numId w:val="15"/>
+        </w:numPr>
+        <w:spacing w:line="256" w:lineRule="auto"/>
+        <w:rPr>
+          <w:sz w:val="24"/>
+          <w:szCs w:val="24"/>
+          <w:lang w:val="en-US"/>
+        </w:rPr>
+      </w:pPr>
+      <w:r>
+        <w:rPr>
+          <w:sz w:val="24"/>
+          <w:szCs w:val="24"/>
+          <w:lang w:val="en-US"/>
+        </w:rPr>
+        <w:t>Select your desired country</w:t>
+      </w:r>
+    </w:p>
+    <w:p>
+      <w:pPr>
+        <w:pStyle w:val="ListParagraph"/>
+        <w:numPr>
+          <w:ilvl w:val="1"/>
+          <w:numId w:val="15"/>
+        </w:numPr>
+        <w:spacing w:line="256" w:lineRule="auto"/>
+        <w:rPr>
+          <w:sz w:val="24"/>
+          <w:szCs w:val="24"/>
+          <w:lang w:val="en-US"/>
+        </w:rPr>
+      </w:pPr>
+      <w:r>
+        <w:rPr>
+          <w:sz w:val="24"/>
+          <w:szCs w:val="24"/>
+          <w:lang w:val="en-US"/>
+        </w:rPr>
+        <w:t>Select any two / three color with your choice</w:t>
+      </w:r>
+    </w:p>
+    <w:p>
+      <w:pPr>
+        <w:pStyle w:val="ListParagraph"/>
+        <w:numPr>
+          <w:ilvl w:val="1"/>
+          <w:numId w:val="15"/>
+        </w:numPr>
+        <w:spacing w:line="256" w:lineRule="auto"/>
+        <w:rPr>
+          <w:sz w:val="24"/>
+          <w:szCs w:val="24"/>
+          <w:lang w:val="en-US"/>
+        </w:rPr>
+      </w:pPr>
       <w:bookmarkStart w:id="0" w:name="_GoBack"/>
       <w:bookmarkEnd w:id="0"/>
-    </w:p>
-    <w:p>
-      <w:pPr>
-        <w:pStyle w:val="ListParagraph"/>
-        <w:numPr>
-          <w:ilvl w:val="1"/>
-          <w:numId w:val="15"/>
-        </w:numPr>
-        <w:rPr>
-          <w:sz w:val="24"/>
-          <w:szCs w:val="24"/>
-          <w:lang w:val="en-US"/>
-        </w:rPr>
-      </w:pPr>
-      <w:r>
-        <w:rPr>
-          <w:sz w:val="24"/>
-          <w:szCs w:val="24"/>
-          <w:lang w:val="en-US"/>
-        </w:rPr>
-        <w:t>Click on each radio button</w:t>
-      </w:r>
-    </w:p>
-    <w:p>
-      <w:pPr>
-        <w:pStyle w:val="ListParagraph"/>
-        <w:numPr>
-          <w:ilvl w:val="1"/>
-          <w:numId w:val="15"/>
-        </w:numPr>
-        <w:rPr>
-          <w:sz w:val="24"/>
-          <w:szCs w:val="24"/>
-          <w:lang w:val="en-US"/>
-        </w:rPr>
-      </w:pPr>
-      <w:r>
-        <w:rPr>
-          <w:sz w:val="24"/>
-          <w:szCs w:val="24"/>
-          <w:lang w:val="en-US"/>
-        </w:rPr>
-        <w:t>Display the status of each radio button.</w:t>
+      <w:r>
+        <w:rPr>
+          <w:sz w:val="24"/>
+          <w:szCs w:val="24"/>
+          <w:lang w:val="en-US"/>
+        </w:rPr>
+        <w:t>Select any two / three animals</w:t>
+      </w:r>
+    </w:p>
+    <w:p>
+      <w:pPr>
+        <w:pStyle w:val="ListParagraph"/>
+        <w:numPr>
+          <w:ilvl w:val="0"/>
+          <w:numId w:val="15"/>
+        </w:numPr>
+        <w:spacing w:line="256" w:lineRule="auto"/>
+        <w:rPr>
+          <w:sz w:val="24"/>
+          <w:szCs w:val="24"/>
+          <w:lang w:val="en-US"/>
+        </w:rPr>
+      </w:pPr>
+      <w:r>
+        <w:rPr>
+          <w:sz w:val="24"/>
+          <w:szCs w:val="24"/>
+          <w:lang w:val="en-US"/>
+        </w:rPr>
+        <w:t xml:space="preserve">Open </w:t>
+      </w:r>
+      <w:hyperlink r:id="rId26" w:history="1">
+        <w:r>
+          <w:rPr>
+            <w:rStyle w:val="Hyperlink"/>
+            <w:sz w:val="24"/>
+            <w:szCs w:val="24"/>
+            <w:lang w:val="en-US"/>
+          </w:rPr>
+          <w:t>https://www.redbus.in/</w:t>
+        </w:r>
+      </w:hyperlink>
+    </w:p>
+    <w:p>
+      <w:pPr>
+        <w:pStyle w:val="ListParagraph"/>
+        <w:numPr>
+          <w:ilvl w:val="1"/>
+          <w:numId w:val="15"/>
+        </w:numPr>
+        <w:spacing w:line="256" w:lineRule="auto"/>
+        <w:rPr>
+          <w:sz w:val="24"/>
+          <w:szCs w:val="24"/>
+          <w:lang w:val="en-US"/>
+        </w:rPr>
+      </w:pPr>
+      <w:r>
+        <w:rPr>
+          <w:sz w:val="24"/>
+          <w:szCs w:val="24"/>
+          <w:lang w:val="en-US"/>
+        </w:rPr>
+        <w:t xml:space="preserve">Click on From </w:t>
+      </w:r>
+    </w:p>
+    <w:p>
+      <w:pPr>
+        <w:pStyle w:val="ListParagraph"/>
+        <w:numPr>
+          <w:ilvl w:val="1"/>
+          <w:numId w:val="15"/>
+        </w:numPr>
+        <w:spacing w:line="256" w:lineRule="auto"/>
+        <w:rPr>
+          <w:sz w:val="24"/>
+          <w:szCs w:val="24"/>
+          <w:lang w:val="en-US"/>
+        </w:rPr>
+      </w:pPr>
+      <w:r>
+        <w:rPr>
+          <w:sz w:val="24"/>
+          <w:szCs w:val="24"/>
+          <w:lang w:val="en-US"/>
+        </w:rPr>
+        <w:t xml:space="preserve">Enter first 4 characters from your city (Kolhapur – </w:t>
+      </w:r>
+      <w:proofErr w:type="spellStart"/>
+      <w:r>
+        <w:rPr>
+          <w:sz w:val="24"/>
+          <w:szCs w:val="24"/>
+          <w:lang w:val="en-US"/>
+        </w:rPr>
+        <w:t>kolh</w:t>
+      </w:r>
+      <w:proofErr w:type="spellEnd"/>
+      <w:r>
+        <w:rPr>
+          <w:sz w:val="24"/>
+          <w:szCs w:val="24"/>
+          <w:lang w:val="en-US"/>
+        </w:rPr>
+        <w:t>)</w:t>
+      </w:r>
+    </w:p>
+    <w:p>
+      <w:pPr>
+        <w:pStyle w:val="ListParagraph"/>
+        <w:numPr>
+          <w:ilvl w:val="1"/>
+          <w:numId w:val="15"/>
+        </w:numPr>
+        <w:spacing w:line="256" w:lineRule="auto"/>
+        <w:rPr>
+          <w:sz w:val="24"/>
+          <w:szCs w:val="24"/>
+          <w:lang w:val="en-US"/>
+        </w:rPr>
+      </w:pPr>
+      <w:r>
+        <w:rPr>
+          <w:sz w:val="24"/>
+          <w:szCs w:val="24"/>
+          <w:lang w:val="en-US"/>
+        </w:rPr>
+        <w:t>Click on the 1</w:t>
+      </w:r>
+      <w:r>
+        <w:rPr>
+          <w:sz w:val="24"/>
+          <w:szCs w:val="24"/>
+          <w:vertAlign w:val="superscript"/>
+          <w:lang w:val="en-US"/>
+        </w:rPr>
+        <w:t>st</w:t>
+      </w:r>
+      <w:r>
+        <w:rPr>
+          <w:sz w:val="24"/>
+          <w:szCs w:val="24"/>
+          <w:lang w:val="en-US"/>
+        </w:rPr>
+        <w:t xml:space="preserve"> option (City)</w:t>
+      </w:r>
+    </w:p>
+    <w:p>
+      <w:pPr>
+        <w:pStyle w:val="ListParagraph"/>
+        <w:numPr>
+          <w:ilvl w:val="1"/>
+          <w:numId w:val="15"/>
+        </w:numPr>
+        <w:spacing w:line="256" w:lineRule="auto"/>
+        <w:rPr>
+          <w:sz w:val="24"/>
+          <w:szCs w:val="24"/>
+          <w:lang w:val="en-US"/>
+        </w:rPr>
+      </w:pPr>
+      <w:r>
+        <w:rPr>
+          <w:sz w:val="24"/>
+          <w:szCs w:val="24"/>
+          <w:lang w:val="en-US"/>
+        </w:rPr>
+        <w:t>Click on To</w:t>
+      </w:r>
+    </w:p>
+    <w:p>
+      <w:pPr>
+        <w:pStyle w:val="ListParagraph"/>
+        <w:numPr>
+          <w:ilvl w:val="1"/>
+          <w:numId w:val="15"/>
+        </w:numPr>
+        <w:spacing w:line="256" w:lineRule="auto"/>
+        <w:rPr>
+          <w:sz w:val="24"/>
+          <w:szCs w:val="24"/>
+          <w:lang w:val="en-US"/>
+        </w:rPr>
+      </w:pPr>
+      <w:r>
+        <w:rPr>
+          <w:sz w:val="24"/>
+          <w:szCs w:val="24"/>
+          <w:lang w:val="en-US"/>
+        </w:rPr>
+        <w:t>Enter Bang (Bangalore)</w:t>
+      </w:r>
+    </w:p>
+    <w:p>
+      <w:pPr>
+        <w:pStyle w:val="ListParagraph"/>
+        <w:numPr>
+          <w:ilvl w:val="1"/>
+          <w:numId w:val="15"/>
+        </w:numPr>
+        <w:spacing w:line="256" w:lineRule="auto"/>
+        <w:rPr>
+          <w:sz w:val="24"/>
+          <w:szCs w:val="24"/>
+          <w:lang w:val="en-US"/>
+        </w:rPr>
+      </w:pPr>
+      <w:r>
+        <w:rPr>
+          <w:sz w:val="24"/>
+          <w:szCs w:val="24"/>
+          <w:lang w:val="en-US"/>
+        </w:rPr>
+        <w:t>Click on Bangalore from the list</w:t>
+      </w:r>
+    </w:p>
+    <w:p>
+      <w:pPr>
+        <w:pStyle w:val="ListParagraph"/>
+        <w:numPr>
+          <w:ilvl w:val="1"/>
+          <w:numId w:val="15"/>
+        </w:numPr>
+        <w:spacing w:line="256" w:lineRule="auto"/>
+        <w:rPr>
+          <w:sz w:val="24"/>
+          <w:szCs w:val="24"/>
+          <w:lang w:val="en-US"/>
+        </w:rPr>
+      </w:pPr>
+      <w:r>
+        <w:rPr>
+          <w:sz w:val="24"/>
+          <w:szCs w:val="24"/>
+          <w:lang w:val="en-US"/>
+        </w:rPr>
+        <w:t>Click on Calendar icon</w:t>
+      </w:r>
+    </w:p>
+    <w:p>
+      <w:pPr>
+        <w:pStyle w:val="ListParagraph"/>
+        <w:numPr>
+          <w:ilvl w:val="1"/>
+          <w:numId w:val="15"/>
+        </w:numPr>
+        <w:spacing w:line="256" w:lineRule="auto"/>
+        <w:rPr>
+          <w:sz w:val="24"/>
+          <w:szCs w:val="24"/>
+          <w:lang w:val="en-US"/>
+        </w:rPr>
+      </w:pPr>
+      <w:r>
+        <w:rPr>
+          <w:sz w:val="24"/>
+          <w:szCs w:val="24"/>
+          <w:lang w:val="en-US"/>
+        </w:rPr>
+        <w:t>Click on 31</w:t>
+      </w:r>
+    </w:p>
+    <w:p>
+      <w:pPr>
+        <w:pStyle w:val="ListParagraph"/>
+        <w:numPr>
+          <w:ilvl w:val="1"/>
+          <w:numId w:val="15"/>
+        </w:numPr>
+        <w:spacing w:line="256" w:lineRule="auto"/>
+        <w:rPr>
+          <w:sz w:val="24"/>
+          <w:szCs w:val="24"/>
+          <w:lang w:val="en-US"/>
+        </w:rPr>
+      </w:pPr>
+      <w:r>
+        <w:rPr>
+          <w:sz w:val="24"/>
+          <w:szCs w:val="24"/>
+          <w:lang w:val="en-US"/>
+        </w:rPr>
+        <w:t>Click on Search buses button</w:t>
+      </w:r>
+    </w:p>
+    <w:p>
+      <w:pPr>
+        <w:pStyle w:val="ListParagraph"/>
+        <w:numPr>
+          <w:ilvl w:val="1"/>
+          <w:numId w:val="15"/>
+        </w:numPr>
+        <w:spacing w:line="256" w:lineRule="auto"/>
+        <w:rPr>
+          <w:sz w:val="24"/>
+          <w:szCs w:val="24"/>
+          <w:lang w:val="en-US"/>
+        </w:rPr>
+      </w:pPr>
+      <w:r>
+        <w:rPr>
+          <w:sz w:val="24"/>
+          <w:szCs w:val="24"/>
+          <w:lang w:val="en-US"/>
+        </w:rPr>
+        <w:t>Display the 1</w:t>
+      </w:r>
+      <w:r>
+        <w:rPr>
+          <w:sz w:val="24"/>
+          <w:szCs w:val="24"/>
+          <w:vertAlign w:val="superscript"/>
+          <w:lang w:val="en-US"/>
+        </w:rPr>
+        <w:t>st</w:t>
+      </w:r>
+      <w:r>
+        <w:rPr>
+          <w:sz w:val="24"/>
+          <w:szCs w:val="24"/>
+          <w:lang w:val="en-US"/>
+        </w:rPr>
+        <w:t xml:space="preserve"> bus from list</w:t>
       </w:r>
     </w:p>
     <w:p>
@@ -3865,6 +4598,36 @@
   </w:num>
   <w:num w:numId="16">
     <w:abstractNumId w:val="1"/>
+  </w:num>
+  <w:num w:numId="17">
+    <w:abstractNumId w:val="1"/>
+    <w:lvlOverride w:ilvl="0">
+      <w:startOverride w:val="1"/>
+    </w:lvlOverride>
+    <w:lvlOverride w:ilvl="1">
+      <w:startOverride w:val="1"/>
+    </w:lvlOverride>
+    <w:lvlOverride w:ilvl="2">
+      <w:startOverride w:val="1"/>
+    </w:lvlOverride>
+    <w:lvlOverride w:ilvl="3">
+      <w:startOverride w:val="1"/>
+    </w:lvlOverride>
+    <w:lvlOverride w:ilvl="4">
+      <w:startOverride w:val="1"/>
+    </w:lvlOverride>
+    <w:lvlOverride w:ilvl="5">
+      <w:startOverride w:val="1"/>
+    </w:lvlOverride>
+    <w:lvlOverride w:ilvl="6">
+      <w:startOverride w:val="1"/>
+    </w:lvlOverride>
+    <w:lvlOverride w:ilvl="7">
+      <w:startOverride w:val="1"/>
+    </w:lvlOverride>
+    <w:lvlOverride w:ilvl="8">
+      <w:startOverride w:val="1"/>
+    </w:lvlOverride>
   </w:num>
 </w:numbering>
 </file>
@@ -4314,6 +5077,18 @@
       <w:u w:val="single"/>
     </w:rPr>
   </w:style>
+  <w:style w:type="character" w:styleId="FollowedHyperlink">
+    <w:name w:val="FollowedHyperlink"/>
+    <w:basedOn w:val="DefaultParagraphFont"/>
+    <w:uiPriority w:val="99"/>
+    <w:semiHidden/>
+    <w:unhideWhenUsed/>
+    <w:rsid w:val="000C763B"/>
+    <w:rPr>
+      <w:color w:val="954F72" w:themeColor="followedHyperlink"/>
+      <w:u w:val="single"/>
+    </w:rPr>
+  </w:style>
 </w:styles>
 </file>
 

</xml_diff>

<commit_message>
Date: 09 Oct 2025
</commit_message>
<xml_diff>
--- a/Assignments_SA2507019.docx
+++ b/Assignments_SA2507019.docx
@@ -59,25 +59,7 @@
           <w:szCs w:val="22"/>
           <w:lang w:val="en-US"/>
         </w:rPr>
-        <w:t xml:space="preserve">What is the need and return type of </w:t>
-      </w:r>
-      <w:proofErr w:type="gramStart"/>
-      <w:r>
-        <w:rPr>
-          <w:sz w:val="24"/>
-          <w:szCs w:val="22"/>
-          <w:lang w:val="en-US"/>
-        </w:rPr>
-        <w:t>getPageSource(</w:t>
-      </w:r>
-      <w:proofErr w:type="gramEnd"/>
-      <w:r>
-        <w:rPr>
-          <w:sz w:val="24"/>
-          <w:szCs w:val="22"/>
-          <w:lang w:val="en-US"/>
-        </w:rPr>
-        <w:t>)? Create a code for this method.</w:t>
+        <w:t>What is the need and return type of getPageSource()? Create a code for this method.</w:t>
       </w:r>
     </w:p>
     <w:p>
@@ -2395,25 +2377,7 @@
             <w:szCs w:val="24"/>
             <w:lang w:val="en-US"/>
           </w:rPr>
-          <w:t>https://test</w:t>
-        </w:r>
-        <w:r>
-          <w:rPr>
-            <w:rStyle w:val="Hyperlink"/>
-            <w:sz w:val="24"/>
-            <w:szCs w:val="24"/>
-            <w:lang w:val="en-US"/>
-          </w:rPr>
-          <w:t>a</w:t>
-        </w:r>
-        <w:r>
-          <w:rPr>
-            <w:rStyle w:val="Hyperlink"/>
-            <w:sz w:val="24"/>
-            <w:szCs w:val="24"/>
-            <w:lang w:val="en-US"/>
-          </w:rPr>
-          <w:t>utomationpractice.blogspot.com/?m=1</w:t>
+          <w:t>https://testautomationpractice.blogspot.com/?m=1</w:t>
         </w:r>
       </w:hyperlink>
     </w:p>
@@ -2615,8 +2579,6 @@
           <w:lang w:val="en-US"/>
         </w:rPr>
       </w:pPr>
-      <w:bookmarkStart w:id="0" w:name="_GoBack"/>
-      <w:bookmarkEnd w:id="0"/>
       <w:r>
         <w:rPr>
           <w:sz w:val="24"/>
@@ -2703,25 +2665,7 @@
           <w:szCs w:val="24"/>
           <w:lang w:val="en-US"/>
         </w:rPr>
-        <w:t xml:space="preserve">Enter first 4 characters from your city (Kolhapur – </w:t>
-      </w:r>
-      <w:proofErr w:type="spellStart"/>
-      <w:r>
-        <w:rPr>
-          <w:sz w:val="24"/>
-          <w:szCs w:val="24"/>
-          <w:lang w:val="en-US"/>
-        </w:rPr>
-        <w:t>kolh</w:t>
-      </w:r>
-      <w:proofErr w:type="spellEnd"/>
-      <w:r>
-        <w:rPr>
-          <w:sz w:val="24"/>
-          <w:szCs w:val="24"/>
-          <w:lang w:val="en-US"/>
-        </w:rPr>
-        <w:t>)</w:t>
+        <w:t>Enter first 4 characters from your city (Kolhapur – kolh)</w:t>
       </w:r>
     </w:p>
     <w:p>
@@ -2944,17 +2888,936 @@
     </w:p>
     <w:p>
       <w:pPr>
+        <w:spacing w:line="256" w:lineRule="auto"/>
+        <w:rPr>
+          <w:sz w:val="24"/>
+          <w:szCs w:val="24"/>
+          <w:lang w:val="en-US"/>
+        </w:rPr>
+      </w:pPr>
+    </w:p>
+    <w:p>
+      <w:pPr>
+        <w:spacing w:line="256" w:lineRule="auto"/>
+        <w:rPr>
+          <w:sz w:val="24"/>
+          <w:szCs w:val="24"/>
+          <w:lang w:val="en-US"/>
+        </w:rPr>
+      </w:pPr>
+      <w:r>
+        <w:rPr>
+          <w:sz w:val="24"/>
+          <w:szCs w:val="24"/>
+          <w:lang w:val="en-US"/>
+        </w:rPr>
+        <w:t>Date: 09 Oct 2025</w:t>
+      </w:r>
+    </w:p>
+    <w:p>
+      <w:pPr>
+        <w:spacing w:line="256" w:lineRule="auto"/>
+        <w:rPr>
+          <w:sz w:val="24"/>
+          <w:szCs w:val="24"/>
+          <w:lang w:val="en-US"/>
+        </w:rPr>
+      </w:pPr>
+    </w:p>
+    <w:p>
+      <w:pPr>
         <w:pStyle w:val="ListParagraph"/>
         <w:numPr>
           <w:ilvl w:val="0"/>
           <w:numId w:val="15"/>
         </w:numPr>
         <w:rPr>
-          <w:sz w:val="24"/>
-          <w:szCs w:val="22"/>
-          <w:lang w:val="en-US"/>
-        </w:rPr>
-      </w:pPr>
+          <w:sz w:val="26"/>
+          <w:szCs w:val="24"/>
+          <w:lang w:val="en-US"/>
+        </w:rPr>
+      </w:pPr>
+      <w:r>
+        <w:rPr>
+          <w:sz w:val="26"/>
+          <w:szCs w:val="24"/>
+          <w:lang w:val="en-US"/>
+        </w:rPr>
+        <w:lastRenderedPageBreak/>
+        <w:t>Complete the redbus assignment with ExplicitWait</w:t>
+      </w:r>
+      <w:r>
+        <w:rPr>
+          <w:sz w:val="26"/>
+          <w:szCs w:val="24"/>
+          <w:lang w:val="en-US"/>
+        </w:rPr>
+        <w:br/>
+      </w:r>
+      <w:r>
+        <w:rPr>
+          <w:rFonts w:ascii="Consolas" w:hAnsi="Consolas" w:cs="Consolas"/>
+          <w:color w:val="3F7F5F"/>
+          <w:sz w:val="32"/>
+          <w:szCs w:val="32"/>
+          <w:shd w:val="clear" w:color="auto" w:fill="E8F2FE"/>
+        </w:rPr>
+        <w:t>wait.until(ExpectedConditions.visibilityOfElementLocated(By.xpath(""))).click();</w:t>
+      </w:r>
+    </w:p>
+    <w:p>
+      <w:pPr>
+        <w:pStyle w:val="ListParagraph"/>
+        <w:numPr>
+          <w:ilvl w:val="0"/>
+          <w:numId w:val="15"/>
+        </w:numPr>
+        <w:rPr>
+          <w:sz w:val="26"/>
+          <w:szCs w:val="24"/>
+          <w:lang w:val="en-US"/>
+        </w:rPr>
+      </w:pPr>
+      <w:r>
+        <w:rPr>
+          <w:sz w:val="26"/>
+          <w:szCs w:val="24"/>
+          <w:lang w:val="en-US"/>
+        </w:rPr>
+        <w:t xml:space="preserve">Launch </w:t>
+      </w:r>
+      <w:hyperlink r:id="rId27" w:history="1">
+        <w:r>
+          <w:rPr>
+            <w:rStyle w:val="Hyperlink"/>
+            <w:sz w:val="26"/>
+            <w:szCs w:val="24"/>
+            <w:lang w:val="en-US"/>
+          </w:rPr>
+          <w:t>https://opensource-demo.orangehrmlive.com/web/index.php/auth/login</w:t>
+        </w:r>
+      </w:hyperlink>
+    </w:p>
+    <w:p>
+      <w:pPr>
+        <w:pStyle w:val="ListParagraph"/>
+        <w:numPr>
+          <w:ilvl w:val="1"/>
+          <w:numId w:val="15"/>
+        </w:numPr>
+        <w:rPr>
+          <w:sz w:val="26"/>
+          <w:szCs w:val="24"/>
+          <w:lang w:val="en-US"/>
+        </w:rPr>
+      </w:pPr>
+      <w:r>
+        <w:rPr>
+          <w:sz w:val="26"/>
+          <w:szCs w:val="24"/>
+          <w:lang w:val="en-US"/>
+        </w:rPr>
+        <w:t>Enter user name as admin</w:t>
+      </w:r>
+    </w:p>
+    <w:p>
+      <w:pPr>
+        <w:pStyle w:val="ListParagraph"/>
+        <w:numPr>
+          <w:ilvl w:val="1"/>
+          <w:numId w:val="15"/>
+        </w:numPr>
+        <w:rPr>
+          <w:sz w:val="26"/>
+          <w:szCs w:val="24"/>
+          <w:lang w:val="en-US"/>
+        </w:rPr>
+      </w:pPr>
+      <w:r>
+        <w:rPr>
+          <w:sz w:val="26"/>
+          <w:szCs w:val="24"/>
+          <w:lang w:val="en-US"/>
+        </w:rPr>
+        <w:t>Enter password as admin123</w:t>
+      </w:r>
+    </w:p>
+    <w:p>
+      <w:pPr>
+        <w:pStyle w:val="ListParagraph"/>
+        <w:numPr>
+          <w:ilvl w:val="1"/>
+          <w:numId w:val="15"/>
+        </w:numPr>
+        <w:rPr>
+          <w:sz w:val="26"/>
+          <w:szCs w:val="24"/>
+          <w:lang w:val="en-US"/>
+        </w:rPr>
+      </w:pPr>
+      <w:r>
+        <w:rPr>
+          <w:sz w:val="26"/>
+          <w:szCs w:val="24"/>
+          <w:lang w:val="en-US"/>
+        </w:rPr>
+        <w:t>Click on Login button</w:t>
+      </w:r>
+    </w:p>
+    <w:p>
+      <w:pPr>
+        <w:pStyle w:val="ListParagraph"/>
+        <w:numPr>
+          <w:ilvl w:val="1"/>
+          <w:numId w:val="15"/>
+        </w:numPr>
+        <w:rPr>
+          <w:sz w:val="26"/>
+          <w:szCs w:val="24"/>
+          <w:lang w:val="en-US"/>
+        </w:rPr>
+      </w:pPr>
+      <w:r>
+        <w:rPr>
+          <w:sz w:val="26"/>
+          <w:szCs w:val="24"/>
+          <w:lang w:val="en-US"/>
+        </w:rPr>
+        <w:t>Logout the application (only if login is successful)</w:t>
+      </w:r>
+    </w:p>
+    <w:p>
+      <w:pPr>
+        <w:pStyle w:val="ListParagraph"/>
+        <w:numPr>
+          <w:ilvl w:val="0"/>
+          <w:numId w:val="15"/>
+        </w:numPr>
+        <w:rPr>
+          <w:sz w:val="24"/>
+          <w:szCs w:val="24"/>
+          <w:lang w:val="en-US"/>
+        </w:rPr>
+      </w:pPr>
+      <w:r>
+        <w:rPr>
+          <w:sz w:val="24"/>
+          <w:szCs w:val="24"/>
+          <w:lang w:val="en-US"/>
+        </w:rPr>
+        <w:t xml:space="preserve">Open </w:t>
+      </w:r>
+      <w:hyperlink r:id="rId28" w:history="1">
+        <w:r>
+          <w:rPr>
+            <w:rStyle w:val="Hyperlink"/>
+            <w:sz w:val="24"/>
+            <w:szCs w:val="24"/>
+            <w:lang w:val="en-US"/>
+          </w:rPr>
+          <w:t>https://dash.b</w:t>
+        </w:r>
+        <w:r>
+          <w:rPr>
+            <w:rStyle w:val="Hyperlink"/>
+            <w:sz w:val="24"/>
+            <w:szCs w:val="24"/>
+            <w:lang w:val="en-US"/>
+          </w:rPr>
+          <w:t>l</w:t>
+        </w:r>
+        <w:r>
+          <w:rPr>
+            <w:rStyle w:val="Hyperlink"/>
+            <w:sz w:val="24"/>
+            <w:szCs w:val="24"/>
+            <w:lang w:val="en-US"/>
+          </w:rPr>
+          <w:t>ing-center.com/platform/signIn.html</w:t>
+        </w:r>
+      </w:hyperlink>
+    </w:p>
+    <w:p>
+      <w:pPr>
+        <w:pStyle w:val="ListParagraph"/>
+        <w:numPr>
+          <w:ilvl w:val="1"/>
+          <w:numId w:val="15"/>
+        </w:numPr>
+        <w:rPr>
+          <w:sz w:val="24"/>
+          <w:szCs w:val="24"/>
+          <w:lang w:val="en-US"/>
+        </w:rPr>
+      </w:pPr>
+      <w:r>
+        <w:rPr>
+          <w:sz w:val="24"/>
+          <w:szCs w:val="24"/>
+          <w:lang w:val="en-US"/>
+        </w:rPr>
+        <w:t>Click on forgot password</w:t>
+      </w:r>
+    </w:p>
+    <w:p>
+      <w:pPr>
+        <w:pStyle w:val="ListParagraph"/>
+        <w:numPr>
+          <w:ilvl w:val="1"/>
+          <w:numId w:val="15"/>
+        </w:numPr>
+        <w:rPr>
+          <w:sz w:val="24"/>
+          <w:szCs w:val="24"/>
+          <w:lang w:val="en-US"/>
+        </w:rPr>
+      </w:pPr>
+      <w:r>
+        <w:rPr>
+          <w:sz w:val="24"/>
+          <w:szCs w:val="24"/>
+          <w:lang w:val="en-US"/>
+        </w:rPr>
+        <w:t>Enter your email id</w:t>
+      </w:r>
+    </w:p>
+    <w:p>
+      <w:pPr>
+        <w:pStyle w:val="ListParagraph"/>
+        <w:numPr>
+          <w:ilvl w:val="1"/>
+          <w:numId w:val="15"/>
+        </w:numPr>
+        <w:rPr>
+          <w:sz w:val="24"/>
+          <w:szCs w:val="24"/>
+          <w:lang w:val="en-US"/>
+        </w:rPr>
+      </w:pPr>
+      <w:r>
+        <w:rPr>
+          <w:sz w:val="24"/>
+          <w:szCs w:val="24"/>
+          <w:lang w:val="en-US"/>
+        </w:rPr>
+        <w:t>Click on reset password button</w:t>
+      </w:r>
+    </w:p>
+    <w:p>
+      <w:pPr>
+        <w:pStyle w:val="ListParagraph"/>
+        <w:numPr>
+          <w:ilvl w:val="1"/>
+          <w:numId w:val="15"/>
+        </w:numPr>
+        <w:rPr>
+          <w:sz w:val="24"/>
+          <w:szCs w:val="24"/>
+          <w:lang w:val="en-US"/>
+        </w:rPr>
+      </w:pPr>
+      <w:r>
+        <w:rPr>
+          <w:sz w:val="24"/>
+          <w:szCs w:val="24"/>
+          <w:lang w:val="en-US"/>
+        </w:rPr>
+        <w:t>Display the text (message) in green color.</w:t>
+      </w:r>
+    </w:p>
+    <w:p>
+      <w:pPr>
+        <w:pStyle w:val="ListParagraph"/>
+        <w:numPr>
+          <w:ilvl w:val="0"/>
+          <w:numId w:val="15"/>
+        </w:numPr>
+        <w:rPr>
+          <w:sz w:val="26"/>
+          <w:szCs w:val="24"/>
+          <w:lang w:val="en-US"/>
+        </w:rPr>
+      </w:pPr>
+      <w:r>
+        <w:rPr>
+          <w:sz w:val="26"/>
+          <w:szCs w:val="24"/>
+          <w:lang w:val="en-US"/>
+        </w:rPr>
+        <w:t>Complete the redbus assignment with FluentWait.</w:t>
+      </w:r>
+    </w:p>
+    <w:p>
+      <w:pPr>
+        <w:pStyle w:val="ListParagraph"/>
+        <w:numPr>
+          <w:ilvl w:val="0"/>
+          <w:numId w:val="15"/>
+        </w:numPr>
+        <w:spacing w:line="254" w:lineRule="auto"/>
+        <w:rPr>
+          <w:sz w:val="24"/>
+          <w:szCs w:val="24"/>
+          <w:lang w:val="en-US"/>
+        </w:rPr>
+      </w:pPr>
+      <w:r>
+        <w:rPr>
+          <w:sz w:val="24"/>
+          <w:szCs w:val="24"/>
+          <w:lang w:val="en-US"/>
+        </w:rPr>
+        <w:t xml:space="preserve">Open </w:t>
+      </w:r>
+      <w:hyperlink r:id="rId29" w:history="1">
+        <w:r>
+          <w:rPr>
+            <w:rStyle w:val="Hyperlink"/>
+            <w:sz w:val="24"/>
+            <w:szCs w:val="24"/>
+            <w:lang w:val="en-US"/>
+          </w:rPr>
+          <w:t>https://opensource-demo.orangehrmlive.com/web/index.php/auth/login</w:t>
+        </w:r>
+      </w:hyperlink>
+    </w:p>
+    <w:p>
+      <w:pPr>
+        <w:pStyle w:val="ListParagraph"/>
+        <w:numPr>
+          <w:ilvl w:val="1"/>
+          <w:numId w:val="15"/>
+        </w:numPr>
+        <w:spacing w:line="254" w:lineRule="auto"/>
+        <w:rPr>
+          <w:sz w:val="24"/>
+          <w:szCs w:val="24"/>
+          <w:lang w:val="en-US"/>
+        </w:rPr>
+      </w:pPr>
+      <w:r>
+        <w:rPr>
+          <w:sz w:val="24"/>
+          <w:szCs w:val="24"/>
+          <w:lang w:val="en-US"/>
+        </w:rPr>
+        <w:t>Login with Admin (admin, admin123)</w:t>
+      </w:r>
+    </w:p>
+    <w:p>
+      <w:pPr>
+        <w:pStyle w:val="ListParagraph"/>
+        <w:numPr>
+          <w:ilvl w:val="1"/>
+          <w:numId w:val="15"/>
+        </w:numPr>
+        <w:spacing w:line="254" w:lineRule="auto"/>
+        <w:rPr>
+          <w:sz w:val="24"/>
+          <w:szCs w:val="24"/>
+          <w:lang w:val="en-US"/>
+        </w:rPr>
+      </w:pPr>
+      <w:r>
+        <w:rPr>
+          <w:sz w:val="24"/>
+          <w:szCs w:val="24"/>
+          <w:lang w:val="en-US"/>
+        </w:rPr>
+        <w:t>Click on PIM</w:t>
+      </w:r>
+    </w:p>
+    <w:p>
+      <w:pPr>
+        <w:pStyle w:val="ListParagraph"/>
+        <w:numPr>
+          <w:ilvl w:val="1"/>
+          <w:numId w:val="15"/>
+        </w:numPr>
+        <w:spacing w:line="254" w:lineRule="auto"/>
+        <w:rPr>
+          <w:sz w:val="24"/>
+          <w:szCs w:val="24"/>
+          <w:lang w:val="en-US"/>
+        </w:rPr>
+      </w:pPr>
+      <w:r>
+        <w:rPr>
+          <w:sz w:val="24"/>
+          <w:szCs w:val="24"/>
+          <w:lang w:val="en-US"/>
+        </w:rPr>
+        <w:t>Click on + Add button</w:t>
+      </w:r>
+    </w:p>
+    <w:p>
+      <w:pPr>
+        <w:pStyle w:val="ListParagraph"/>
+        <w:numPr>
+          <w:ilvl w:val="1"/>
+          <w:numId w:val="15"/>
+        </w:numPr>
+        <w:spacing w:line="254" w:lineRule="auto"/>
+        <w:rPr>
+          <w:sz w:val="24"/>
+          <w:szCs w:val="24"/>
+          <w:lang w:val="en-US"/>
+        </w:rPr>
+      </w:pPr>
+      <w:r>
+        <w:rPr>
+          <w:sz w:val="24"/>
+          <w:szCs w:val="24"/>
+          <w:lang w:val="en-US"/>
+        </w:rPr>
+        <w:t>Enter First Name</w:t>
+      </w:r>
+    </w:p>
+    <w:p>
+      <w:pPr>
+        <w:pStyle w:val="ListParagraph"/>
+        <w:numPr>
+          <w:ilvl w:val="1"/>
+          <w:numId w:val="15"/>
+        </w:numPr>
+        <w:spacing w:line="254" w:lineRule="auto"/>
+        <w:rPr>
+          <w:sz w:val="24"/>
+          <w:szCs w:val="24"/>
+          <w:lang w:val="en-US"/>
+        </w:rPr>
+      </w:pPr>
+      <w:r>
+        <w:rPr>
+          <w:sz w:val="24"/>
+          <w:szCs w:val="24"/>
+          <w:lang w:val="en-US"/>
+        </w:rPr>
+        <w:t>Enter Middle Name</w:t>
+      </w:r>
+    </w:p>
+    <w:p>
+      <w:pPr>
+        <w:pStyle w:val="ListParagraph"/>
+        <w:numPr>
+          <w:ilvl w:val="1"/>
+          <w:numId w:val="15"/>
+        </w:numPr>
+        <w:spacing w:line="254" w:lineRule="auto"/>
+        <w:rPr>
+          <w:sz w:val="24"/>
+          <w:szCs w:val="24"/>
+          <w:lang w:val="en-US"/>
+        </w:rPr>
+      </w:pPr>
+      <w:r>
+        <w:rPr>
+          <w:sz w:val="24"/>
+          <w:szCs w:val="24"/>
+          <w:lang w:val="en-US"/>
+        </w:rPr>
+        <w:t>Enter Last Name</w:t>
+      </w:r>
+    </w:p>
+    <w:p>
+      <w:pPr>
+        <w:pStyle w:val="ListParagraph"/>
+        <w:numPr>
+          <w:ilvl w:val="1"/>
+          <w:numId w:val="15"/>
+        </w:numPr>
+        <w:spacing w:line="254" w:lineRule="auto"/>
+        <w:rPr>
+          <w:sz w:val="24"/>
+          <w:szCs w:val="24"/>
+          <w:lang w:val="en-US"/>
+        </w:rPr>
+      </w:pPr>
+      <w:r>
+        <w:rPr>
+          <w:sz w:val="24"/>
+          <w:szCs w:val="24"/>
+          <w:lang w:val="en-US"/>
+        </w:rPr>
+        <w:t>Click on Create Login Details</w:t>
+      </w:r>
+    </w:p>
+    <w:p>
+      <w:pPr>
+        <w:pStyle w:val="ListParagraph"/>
+        <w:numPr>
+          <w:ilvl w:val="1"/>
+          <w:numId w:val="15"/>
+        </w:numPr>
+        <w:spacing w:line="254" w:lineRule="auto"/>
+        <w:rPr>
+          <w:sz w:val="24"/>
+          <w:szCs w:val="24"/>
+          <w:lang w:val="en-US"/>
+        </w:rPr>
+      </w:pPr>
+      <w:r>
+        <w:rPr>
+          <w:sz w:val="24"/>
+          <w:szCs w:val="24"/>
+          <w:lang w:val="en-US"/>
+        </w:rPr>
+        <w:t>Enter User Name</w:t>
+      </w:r>
+    </w:p>
+    <w:p>
+      <w:pPr>
+        <w:pStyle w:val="ListParagraph"/>
+        <w:numPr>
+          <w:ilvl w:val="1"/>
+          <w:numId w:val="15"/>
+        </w:numPr>
+        <w:spacing w:line="254" w:lineRule="auto"/>
+        <w:rPr>
+          <w:sz w:val="24"/>
+          <w:szCs w:val="24"/>
+          <w:lang w:val="en-US"/>
+        </w:rPr>
+      </w:pPr>
+      <w:r>
+        <w:rPr>
+          <w:sz w:val="24"/>
+          <w:szCs w:val="24"/>
+          <w:lang w:val="en-US"/>
+        </w:rPr>
+        <w:t>Enter Password</w:t>
+      </w:r>
+    </w:p>
+    <w:p>
+      <w:pPr>
+        <w:pStyle w:val="ListParagraph"/>
+        <w:numPr>
+          <w:ilvl w:val="1"/>
+          <w:numId w:val="15"/>
+        </w:numPr>
+        <w:spacing w:line="254" w:lineRule="auto"/>
+        <w:rPr>
+          <w:sz w:val="24"/>
+          <w:szCs w:val="24"/>
+          <w:lang w:val="en-US"/>
+        </w:rPr>
+      </w:pPr>
+      <w:r>
+        <w:rPr>
+          <w:sz w:val="24"/>
+          <w:szCs w:val="24"/>
+          <w:lang w:val="en-US"/>
+        </w:rPr>
+        <w:t>Enter Confirm Password</w:t>
+      </w:r>
+    </w:p>
+    <w:p>
+      <w:pPr>
+        <w:pStyle w:val="ListParagraph"/>
+        <w:numPr>
+          <w:ilvl w:val="1"/>
+          <w:numId w:val="15"/>
+        </w:numPr>
+        <w:spacing w:line="254" w:lineRule="auto"/>
+        <w:rPr>
+          <w:sz w:val="24"/>
+          <w:szCs w:val="24"/>
+          <w:lang w:val="en-US"/>
+        </w:rPr>
+      </w:pPr>
+      <w:r>
+        <w:rPr>
+          <w:sz w:val="24"/>
+          <w:szCs w:val="24"/>
+          <w:lang w:val="en-US"/>
+        </w:rPr>
+        <w:t>Click on Save Button</w:t>
+      </w:r>
+    </w:p>
+    <w:p>
+      <w:pPr>
+        <w:pStyle w:val="ListParagraph"/>
+        <w:numPr>
+          <w:ilvl w:val="1"/>
+          <w:numId w:val="15"/>
+        </w:numPr>
+        <w:spacing w:line="254" w:lineRule="auto"/>
+        <w:rPr>
+          <w:sz w:val="24"/>
+          <w:szCs w:val="24"/>
+          <w:lang w:val="en-US"/>
+        </w:rPr>
+      </w:pPr>
+      <w:r>
+        <w:rPr>
+          <w:sz w:val="24"/>
+          <w:szCs w:val="24"/>
+          <w:lang w:val="en-US"/>
+        </w:rPr>
+        <w:t>Logout</w:t>
+      </w:r>
+    </w:p>
+    <w:p>
+      <w:pPr>
+        <w:pStyle w:val="ListParagraph"/>
+        <w:numPr>
+          <w:ilvl w:val="1"/>
+          <w:numId w:val="15"/>
+        </w:numPr>
+        <w:spacing w:line="254" w:lineRule="auto"/>
+        <w:rPr>
+          <w:sz w:val="24"/>
+          <w:szCs w:val="24"/>
+          <w:lang w:val="en-US"/>
+        </w:rPr>
+      </w:pPr>
+      <w:r>
+        <w:rPr>
+          <w:sz w:val="24"/>
+          <w:szCs w:val="24"/>
+          <w:lang w:val="en-US"/>
+        </w:rPr>
+        <w:t>Login using data provided in step no h &amp; i</w:t>
+      </w:r>
+    </w:p>
+    <w:p>
+      <w:pPr>
+        <w:pStyle w:val="ListParagraph"/>
+        <w:numPr>
+          <w:ilvl w:val="1"/>
+          <w:numId w:val="15"/>
+        </w:numPr>
+        <w:spacing w:line="254" w:lineRule="auto"/>
+        <w:rPr>
+          <w:sz w:val="24"/>
+          <w:szCs w:val="24"/>
+          <w:lang w:val="en-US"/>
+        </w:rPr>
+      </w:pPr>
+      <w:r>
+        <w:rPr>
+          <w:sz w:val="24"/>
+          <w:szCs w:val="24"/>
+          <w:lang w:val="en-US"/>
+        </w:rPr>
+        <w:t>Display name of employee on logout link</w:t>
+      </w:r>
+    </w:p>
+    <w:p>
+      <w:pPr>
+        <w:pStyle w:val="ListParagraph"/>
+        <w:numPr>
+          <w:ilvl w:val="1"/>
+          <w:numId w:val="15"/>
+        </w:numPr>
+        <w:spacing w:line="254" w:lineRule="auto"/>
+        <w:rPr>
+          <w:sz w:val="24"/>
+          <w:szCs w:val="24"/>
+          <w:lang w:val="en-US"/>
+        </w:rPr>
+      </w:pPr>
+      <w:r>
+        <w:rPr>
+          <w:sz w:val="24"/>
+          <w:szCs w:val="24"/>
+          <w:lang w:val="en-US"/>
+        </w:rPr>
+        <w:t>Click on My Info</w:t>
+      </w:r>
+    </w:p>
+    <w:p>
+      <w:pPr>
+        <w:pStyle w:val="ListParagraph"/>
+        <w:numPr>
+          <w:ilvl w:val="1"/>
+          <w:numId w:val="15"/>
+        </w:numPr>
+        <w:spacing w:line="254" w:lineRule="auto"/>
+        <w:rPr>
+          <w:sz w:val="24"/>
+          <w:szCs w:val="24"/>
+          <w:lang w:val="en-US"/>
+        </w:rPr>
+      </w:pPr>
+      <w:r>
+        <w:rPr>
+          <w:sz w:val="24"/>
+          <w:szCs w:val="24"/>
+          <w:lang w:val="en-US"/>
+        </w:rPr>
+        <w:t>Display the Employee ID</w:t>
+      </w:r>
+    </w:p>
+    <w:p>
+      <w:pPr>
+        <w:pStyle w:val="ListParagraph"/>
+        <w:numPr>
+          <w:ilvl w:val="1"/>
+          <w:numId w:val="15"/>
+        </w:numPr>
+        <w:spacing w:line="254" w:lineRule="auto"/>
+        <w:rPr>
+          <w:sz w:val="24"/>
+          <w:szCs w:val="24"/>
+          <w:lang w:val="en-US"/>
+        </w:rPr>
+      </w:pPr>
+      <w:r>
+        <w:rPr>
+          <w:sz w:val="24"/>
+          <w:szCs w:val="24"/>
+          <w:lang w:val="en-US"/>
+        </w:rPr>
+        <w:t>Logout</w:t>
+      </w:r>
+    </w:p>
+    <w:p>
+      <w:pPr>
+        <w:pStyle w:val="ListParagraph"/>
+        <w:numPr>
+          <w:ilvl w:val="1"/>
+          <w:numId w:val="15"/>
+        </w:numPr>
+        <w:spacing w:line="254" w:lineRule="auto"/>
+        <w:rPr>
+          <w:sz w:val="24"/>
+          <w:szCs w:val="24"/>
+          <w:lang w:val="en-US"/>
+        </w:rPr>
+      </w:pPr>
+      <w:r>
+        <w:rPr>
+          <w:sz w:val="24"/>
+          <w:szCs w:val="24"/>
+          <w:lang w:val="en-US"/>
+        </w:rPr>
+        <w:t>Login with admin</w:t>
+      </w:r>
+    </w:p>
+    <w:p>
+      <w:pPr>
+        <w:pStyle w:val="ListParagraph"/>
+        <w:numPr>
+          <w:ilvl w:val="1"/>
+          <w:numId w:val="15"/>
+        </w:numPr>
+        <w:spacing w:line="254" w:lineRule="auto"/>
+        <w:rPr>
+          <w:sz w:val="24"/>
+          <w:szCs w:val="24"/>
+          <w:lang w:val="en-US"/>
+        </w:rPr>
+      </w:pPr>
+      <w:r>
+        <w:rPr>
+          <w:sz w:val="24"/>
+          <w:szCs w:val="24"/>
+          <w:lang w:val="en-US"/>
+        </w:rPr>
+        <w:t>Click on Admin</w:t>
+      </w:r>
+    </w:p>
+    <w:p>
+      <w:pPr>
+        <w:pStyle w:val="ListParagraph"/>
+        <w:numPr>
+          <w:ilvl w:val="1"/>
+          <w:numId w:val="15"/>
+        </w:numPr>
+        <w:spacing w:line="254" w:lineRule="auto"/>
+        <w:rPr>
+          <w:sz w:val="24"/>
+          <w:szCs w:val="24"/>
+          <w:lang w:val="en-US"/>
+        </w:rPr>
+      </w:pPr>
+      <w:r>
+        <w:rPr>
+          <w:sz w:val="24"/>
+          <w:szCs w:val="24"/>
+          <w:lang w:val="en-US"/>
+        </w:rPr>
+        <w:t>Enter user name</w:t>
+      </w:r>
+    </w:p>
+    <w:p>
+      <w:pPr>
+        <w:pStyle w:val="ListParagraph"/>
+        <w:numPr>
+          <w:ilvl w:val="1"/>
+          <w:numId w:val="15"/>
+        </w:numPr>
+        <w:spacing w:line="254" w:lineRule="auto"/>
+        <w:rPr>
+          <w:sz w:val="24"/>
+          <w:szCs w:val="24"/>
+          <w:lang w:val="en-US"/>
+        </w:rPr>
+      </w:pPr>
+      <w:r>
+        <w:rPr>
+          <w:sz w:val="24"/>
+          <w:szCs w:val="24"/>
+          <w:lang w:val="en-US"/>
+        </w:rPr>
+        <w:t xml:space="preserve">Click on Search </w:t>
+      </w:r>
+    </w:p>
+    <w:p>
+      <w:pPr>
+        <w:pStyle w:val="ListParagraph"/>
+        <w:numPr>
+          <w:ilvl w:val="1"/>
+          <w:numId w:val="15"/>
+        </w:numPr>
+        <w:spacing w:line="254" w:lineRule="auto"/>
+        <w:rPr>
+          <w:sz w:val="24"/>
+          <w:szCs w:val="24"/>
+          <w:lang w:val="en-US"/>
+        </w:rPr>
+      </w:pPr>
+      <w:r>
+        <w:rPr>
+          <w:sz w:val="24"/>
+          <w:szCs w:val="24"/>
+          <w:lang w:val="en-US"/>
+        </w:rPr>
+        <w:t>Delete the record displayed</w:t>
+      </w:r>
+    </w:p>
+    <w:p>
+      <w:pPr>
+        <w:pStyle w:val="ListParagraph"/>
+        <w:numPr>
+          <w:ilvl w:val="1"/>
+          <w:numId w:val="15"/>
+        </w:numPr>
+        <w:rPr>
+          <w:sz w:val="24"/>
+          <w:szCs w:val="22"/>
+          <w:lang w:val="en-US"/>
+        </w:rPr>
+      </w:pPr>
+      <w:bookmarkStart w:id="0" w:name="_GoBack"/>
+      <w:bookmarkEnd w:id="0"/>
+      <w:r>
+        <w:rPr>
+          <w:sz w:val="24"/>
+          <w:szCs w:val="24"/>
+          <w:lang w:val="en-US"/>
+        </w:rPr>
+        <w:t>Logout</w:t>
+      </w:r>
+      <w:r>
+        <w:rPr>
+          <w:sz w:val="24"/>
+          <w:szCs w:val="24"/>
+          <w:lang w:val="en-US"/>
+        </w:rPr>
+        <w:tab/>
+      </w:r>
     </w:p>
     <w:p>
       <w:pPr>

</xml_diff>

<commit_message>
Date: 13 Oct 2025
</commit_message>
<xml_diff>
--- a/Assignments_SA2507019.docx
+++ b/Assignments_SA2507019.docx
@@ -59,7 +59,25 @@
           <w:szCs w:val="22"/>
           <w:lang w:val="en-US"/>
         </w:rPr>
-        <w:t>What is the need and return type of getPageSource()? Create a code for this method.</w:t>
+        <w:t xml:space="preserve">What is the need and return type of </w:t>
+      </w:r>
+      <w:proofErr w:type="gramStart"/>
+      <w:r>
+        <w:rPr>
+          <w:sz w:val="24"/>
+          <w:szCs w:val="22"/>
+          <w:lang w:val="en-US"/>
+        </w:rPr>
+        <w:t>getPageSource(</w:t>
+      </w:r>
+      <w:proofErr w:type="gramEnd"/>
+      <w:r>
+        <w:rPr>
+          <w:sz w:val="24"/>
+          <w:szCs w:val="22"/>
+          <w:lang w:val="en-US"/>
+        </w:rPr>
+        <w:t>)? Create a code for this method.</w:t>
       </w:r>
     </w:p>
     <w:p>
@@ -2665,7 +2683,25 @@
           <w:szCs w:val="24"/>
           <w:lang w:val="en-US"/>
         </w:rPr>
-        <w:t>Enter first 4 characters from your city (Kolhapur – kolh)</w:t>
+        <w:t xml:space="preserve">Enter first 4 characters from your city (Kolhapur – </w:t>
+      </w:r>
+      <w:proofErr w:type="spellStart"/>
+      <w:r>
+        <w:rPr>
+          <w:sz w:val="24"/>
+          <w:szCs w:val="24"/>
+          <w:lang w:val="en-US"/>
+        </w:rPr>
+        <w:t>kolh</w:t>
+      </w:r>
+      <w:proofErr w:type="spellEnd"/>
+      <w:r>
+        <w:rPr>
+          <w:sz w:val="24"/>
+          <w:szCs w:val="24"/>
+          <w:lang w:val="en-US"/>
+        </w:rPr>
+        <w:t>)</w:t>
       </w:r>
     </w:p>
     <w:p>
@@ -3115,25 +3151,7 @@
             <w:szCs w:val="24"/>
             <w:lang w:val="en-US"/>
           </w:rPr>
-          <w:t>https://dash.b</w:t>
-        </w:r>
-        <w:r>
-          <w:rPr>
-            <w:rStyle w:val="Hyperlink"/>
-            <w:sz w:val="24"/>
-            <w:szCs w:val="24"/>
-            <w:lang w:val="en-US"/>
-          </w:rPr>
-          <w:t>l</w:t>
-        </w:r>
-        <w:r>
-          <w:rPr>
-            <w:rStyle w:val="Hyperlink"/>
-            <w:sz w:val="24"/>
-            <w:szCs w:val="24"/>
-            <w:lang w:val="en-US"/>
-          </w:rPr>
-          <w:t>ing-center.com/platform/signIn.html</w:t>
+          <w:t>https://dash.bling-center.com/platform/signIn.html</w:t>
         </w:r>
       </w:hyperlink>
     </w:p>
@@ -3577,8 +3595,18 @@
           <w:szCs w:val="24"/>
           <w:lang w:val="en-US"/>
         </w:rPr>
-        <w:t>Login using data provided in step no h &amp; i</w:t>
-      </w:r>
+        <w:t xml:space="preserve">Login using data provided in step no h &amp; </w:t>
+      </w:r>
+      <w:proofErr w:type="spellStart"/>
+      <w:r>
+        <w:rPr>
+          <w:sz w:val="24"/>
+          <w:szCs w:val="24"/>
+          <w:lang w:val="en-US"/>
+        </w:rPr>
+        <w:t>i</w:t>
+      </w:r>
+      <w:proofErr w:type="spellEnd"/>
     </w:p>
     <w:p>
       <w:pPr>
@@ -3792,6 +3820,681 @@
         <w:pStyle w:val="ListParagraph"/>
         <w:numPr>
           <w:ilvl w:val="1"/>
+          <w:numId w:val="15"/>
+        </w:numPr>
+        <w:rPr>
+          <w:sz w:val="24"/>
+          <w:szCs w:val="22"/>
+          <w:lang w:val="en-US"/>
+        </w:rPr>
+      </w:pPr>
+      <w:r>
+        <w:rPr>
+          <w:sz w:val="24"/>
+          <w:szCs w:val="24"/>
+          <w:lang w:val="en-US"/>
+        </w:rPr>
+        <w:t>Logout</w:t>
+      </w:r>
+      <w:r>
+        <w:rPr>
+          <w:sz w:val="24"/>
+          <w:szCs w:val="24"/>
+          <w:lang w:val="en-US"/>
+        </w:rPr>
+        <w:tab/>
+      </w:r>
+    </w:p>
+    <w:p>
+      <w:pPr>
+        <w:rPr>
+          <w:sz w:val="24"/>
+          <w:szCs w:val="22"/>
+          <w:lang w:val="en-US"/>
+        </w:rPr>
+      </w:pPr>
+    </w:p>
+    <w:p>
+      <w:pPr>
+        <w:rPr>
+          <w:sz w:val="24"/>
+          <w:szCs w:val="22"/>
+          <w:lang w:val="en-US"/>
+        </w:rPr>
+      </w:pPr>
+    </w:p>
+    <w:p>
+      <w:pPr>
+        <w:rPr>
+          <w:sz w:val="24"/>
+          <w:szCs w:val="22"/>
+          <w:lang w:val="en-US"/>
+        </w:rPr>
+      </w:pPr>
+      <w:r>
+        <w:rPr>
+          <w:sz w:val="24"/>
+          <w:szCs w:val="22"/>
+          <w:lang w:val="en-US"/>
+        </w:rPr>
+        <w:lastRenderedPageBreak/>
+        <w:t>Date: 13 Oct 2025</w:t>
+      </w:r>
+    </w:p>
+    <w:p>
+      <w:pPr>
+        <w:pStyle w:val="ListParagraph"/>
+        <w:numPr>
+          <w:ilvl w:val="0"/>
+          <w:numId w:val="15"/>
+        </w:numPr>
+        <w:spacing w:line="254" w:lineRule="auto"/>
+        <w:rPr>
+          <w:sz w:val="24"/>
+          <w:szCs w:val="24"/>
+          <w:lang w:val="en-US"/>
+        </w:rPr>
+      </w:pPr>
+      <w:r>
+        <w:rPr>
+          <w:sz w:val="24"/>
+          <w:szCs w:val="24"/>
+          <w:lang w:val="en-US"/>
+        </w:rPr>
+        <w:t xml:space="preserve">Open </w:t>
+      </w:r>
+      <w:hyperlink r:id="rId30" w:history="1">
+        <w:r>
+          <w:rPr>
+            <w:rStyle w:val="Hyperlink"/>
+            <w:sz w:val="24"/>
+            <w:szCs w:val="24"/>
+            <w:lang w:val="en-US"/>
+          </w:rPr>
+          <w:t>https://www.rediff.com/</w:t>
+        </w:r>
+      </w:hyperlink>
+      <w:r>
+        <w:rPr>
+          <w:sz w:val="24"/>
+          <w:szCs w:val="24"/>
+          <w:lang w:val="en-US"/>
+        </w:rPr>
+        <w:t xml:space="preserve"> </w:t>
+      </w:r>
+    </w:p>
+    <w:p>
+      <w:pPr>
+        <w:pStyle w:val="ListParagraph"/>
+        <w:numPr>
+          <w:ilvl w:val="1"/>
+          <w:numId w:val="15"/>
+        </w:numPr>
+        <w:spacing w:line="254" w:lineRule="auto"/>
+        <w:rPr>
+          <w:sz w:val="24"/>
+          <w:szCs w:val="24"/>
+          <w:lang w:val="en-US"/>
+        </w:rPr>
+      </w:pPr>
+      <w:r>
+        <w:rPr>
+          <w:sz w:val="24"/>
+          <w:szCs w:val="24"/>
+          <w:lang w:val="en-US"/>
+        </w:rPr>
+        <w:t>Click on Money</w:t>
+      </w:r>
+    </w:p>
+    <w:p>
+      <w:pPr>
+        <w:pStyle w:val="ListParagraph"/>
+        <w:numPr>
+          <w:ilvl w:val="1"/>
+          <w:numId w:val="15"/>
+        </w:numPr>
+        <w:spacing w:line="254" w:lineRule="auto"/>
+        <w:rPr>
+          <w:sz w:val="24"/>
+          <w:szCs w:val="24"/>
+          <w:lang w:val="en-US"/>
+        </w:rPr>
+      </w:pPr>
+      <w:r>
+        <w:rPr>
+          <w:sz w:val="24"/>
+          <w:szCs w:val="24"/>
+          <w:lang w:val="en-US"/>
+        </w:rPr>
+        <w:t>Click on More Gainers</w:t>
+      </w:r>
+    </w:p>
+    <w:p>
+      <w:pPr>
+        <w:pStyle w:val="ListParagraph"/>
+        <w:numPr>
+          <w:ilvl w:val="1"/>
+          <w:numId w:val="15"/>
+        </w:numPr>
+        <w:spacing w:line="254" w:lineRule="auto"/>
+        <w:rPr>
+          <w:sz w:val="24"/>
+          <w:szCs w:val="24"/>
+          <w:lang w:val="en-US"/>
+        </w:rPr>
+      </w:pPr>
+      <w:r>
+        <w:rPr>
+          <w:sz w:val="24"/>
+          <w:szCs w:val="24"/>
+          <w:lang w:val="en-US"/>
+        </w:rPr>
+        <w:t>Display title of all the headers</w:t>
+      </w:r>
+    </w:p>
+    <w:p>
+      <w:pPr>
+        <w:pStyle w:val="ListParagraph"/>
+        <w:numPr>
+          <w:ilvl w:val="1"/>
+          <w:numId w:val="15"/>
+        </w:numPr>
+        <w:spacing w:line="254" w:lineRule="auto"/>
+        <w:rPr>
+          <w:sz w:val="24"/>
+          <w:szCs w:val="24"/>
+          <w:lang w:val="en-US"/>
+        </w:rPr>
+      </w:pPr>
+      <w:r>
+        <w:rPr>
+          <w:sz w:val="24"/>
+          <w:szCs w:val="24"/>
+          <w:lang w:val="en-US"/>
+        </w:rPr>
+        <w:t>Display total no of rows</w:t>
+      </w:r>
+    </w:p>
+    <w:p>
+      <w:pPr>
+        <w:pStyle w:val="ListParagraph"/>
+        <w:numPr>
+          <w:ilvl w:val="1"/>
+          <w:numId w:val="15"/>
+        </w:numPr>
+        <w:spacing w:line="254" w:lineRule="auto"/>
+        <w:rPr>
+          <w:sz w:val="24"/>
+          <w:szCs w:val="24"/>
+          <w:lang w:val="en-US"/>
+        </w:rPr>
+      </w:pPr>
+      <w:r>
+        <w:rPr>
+          <w:sz w:val="24"/>
+          <w:szCs w:val="24"/>
+          <w:lang w:val="en-US"/>
+        </w:rPr>
+        <w:t>Display any row randomly</w:t>
+      </w:r>
+    </w:p>
+    <w:p>
+      <w:pPr>
+        <w:pStyle w:val="ListParagraph"/>
+        <w:numPr>
+          <w:ilvl w:val="1"/>
+          <w:numId w:val="15"/>
+        </w:numPr>
+        <w:spacing w:line="254" w:lineRule="auto"/>
+        <w:rPr>
+          <w:sz w:val="24"/>
+          <w:szCs w:val="24"/>
+          <w:lang w:val="en-US"/>
+        </w:rPr>
+      </w:pPr>
+      <w:r>
+        <w:rPr>
+          <w:sz w:val="24"/>
+          <w:szCs w:val="24"/>
+          <w:lang w:val="en-US"/>
+        </w:rPr>
+        <w:t>Display list of all the companies (Company name only)</w:t>
+      </w:r>
+    </w:p>
+    <w:p>
+      <w:pPr>
+        <w:pStyle w:val="ListParagraph"/>
+        <w:numPr>
+          <w:ilvl w:val="1"/>
+          <w:numId w:val="15"/>
+        </w:numPr>
+        <w:rPr>
+          <w:sz w:val="24"/>
+          <w:szCs w:val="24"/>
+          <w:lang w:val="en-US"/>
+        </w:rPr>
+      </w:pPr>
+      <w:r>
+        <w:rPr>
+          <w:sz w:val="24"/>
+          <w:szCs w:val="24"/>
+          <w:lang w:val="en-US"/>
+        </w:rPr>
+        <w:t>Read all current price and display the highest price.</w:t>
+      </w:r>
+      <w:r>
+        <w:rPr>
+          <w:sz w:val="24"/>
+          <w:szCs w:val="24"/>
+          <w:lang w:val="en-US"/>
+        </w:rPr>
+        <w:br/>
+        <w:t>(Read all the current price, store in array and then sort an array so you will get highest price)</w:t>
+      </w:r>
+    </w:p>
+    <w:p>
+      <w:pPr>
+        <w:pStyle w:val="ListParagraph"/>
+        <w:numPr>
+          <w:ilvl w:val="0"/>
+          <w:numId w:val="15"/>
+        </w:numPr>
+        <w:spacing w:line="254" w:lineRule="auto"/>
+        <w:rPr>
+          <w:b/>
+          <w:bCs/>
+          <w:sz w:val="24"/>
+          <w:szCs w:val="24"/>
+          <w:lang w:val="en-US"/>
+        </w:rPr>
+      </w:pPr>
+      <w:r>
+        <w:rPr>
+          <w:b/>
+          <w:bCs/>
+          <w:sz w:val="24"/>
+          <w:szCs w:val="24"/>
+          <w:lang w:val="en-US"/>
+        </w:rPr>
+        <w:t xml:space="preserve">Open </w:t>
+      </w:r>
+      <w:hyperlink r:id="rId31" w:history="1">
+        <w:r>
+          <w:rPr>
+            <w:rStyle w:val="Hyperlink"/>
+            <w:b/>
+            <w:bCs/>
+            <w:sz w:val="24"/>
+            <w:szCs w:val="24"/>
+            <w:lang w:val="en-US"/>
+          </w:rPr>
+          <w:t>https://de</w:t>
+        </w:r>
+        <w:r>
+          <w:rPr>
+            <w:rStyle w:val="Hyperlink"/>
+            <w:b/>
+            <w:bCs/>
+            <w:sz w:val="24"/>
+            <w:szCs w:val="24"/>
+            <w:lang w:val="en-US"/>
+          </w:rPr>
+          <w:t>m</w:t>
+        </w:r>
+        <w:r>
+          <w:rPr>
+            <w:rStyle w:val="Hyperlink"/>
+            <w:b/>
+            <w:bCs/>
+            <w:sz w:val="24"/>
+            <w:szCs w:val="24"/>
+            <w:lang w:val="en-US"/>
+          </w:rPr>
+          <w:t>oqa.com/webtables</w:t>
+        </w:r>
+      </w:hyperlink>
+      <w:r>
+        <w:rPr>
+          <w:b/>
+          <w:bCs/>
+          <w:sz w:val="24"/>
+          <w:szCs w:val="24"/>
+          <w:lang w:val="en-US"/>
+        </w:rPr>
+        <w:t xml:space="preserve"> </w:t>
+      </w:r>
+    </w:p>
+    <w:p>
+      <w:pPr>
+        <w:pStyle w:val="ListParagraph"/>
+        <w:numPr>
+          <w:ilvl w:val="1"/>
+          <w:numId w:val="15"/>
+        </w:numPr>
+        <w:spacing w:line="254" w:lineRule="auto"/>
+        <w:rPr>
+          <w:b/>
+          <w:bCs/>
+          <w:sz w:val="24"/>
+          <w:szCs w:val="24"/>
+          <w:lang w:val="en-US"/>
+        </w:rPr>
+      </w:pPr>
+      <w:r>
+        <w:rPr>
+          <w:b/>
+          <w:bCs/>
+          <w:sz w:val="24"/>
+          <w:szCs w:val="24"/>
+          <w:lang w:val="en-US"/>
+        </w:rPr>
+        <w:t>Try to display all header columns</w:t>
+      </w:r>
+    </w:p>
+    <w:p>
+      <w:pPr>
+        <w:pStyle w:val="ListParagraph"/>
+        <w:numPr>
+          <w:ilvl w:val="1"/>
+          <w:numId w:val="15"/>
+        </w:numPr>
+        <w:spacing w:line="254" w:lineRule="auto"/>
+        <w:rPr>
+          <w:b/>
+          <w:bCs/>
+          <w:sz w:val="24"/>
+          <w:szCs w:val="24"/>
+          <w:lang w:val="en-US"/>
+        </w:rPr>
+      </w:pPr>
+      <w:r>
+        <w:rPr>
+          <w:b/>
+          <w:bCs/>
+          <w:sz w:val="24"/>
+          <w:szCs w:val="24"/>
+          <w:lang w:val="en-US"/>
+        </w:rPr>
+        <w:t>Click on Add button</w:t>
+      </w:r>
+    </w:p>
+    <w:p>
+      <w:pPr>
+        <w:pStyle w:val="ListParagraph"/>
+        <w:numPr>
+          <w:ilvl w:val="1"/>
+          <w:numId w:val="15"/>
+        </w:numPr>
+        <w:spacing w:line="254" w:lineRule="auto"/>
+        <w:rPr>
+          <w:b/>
+          <w:bCs/>
+          <w:sz w:val="24"/>
+          <w:szCs w:val="24"/>
+          <w:lang w:val="en-US"/>
+        </w:rPr>
+      </w:pPr>
+      <w:r>
+        <w:rPr>
+          <w:b/>
+          <w:bCs/>
+          <w:sz w:val="24"/>
+          <w:szCs w:val="24"/>
+          <w:lang w:val="en-US"/>
+        </w:rPr>
+        <w:t>Enter all the data</w:t>
+      </w:r>
+    </w:p>
+    <w:p>
+      <w:pPr>
+        <w:pStyle w:val="ListParagraph"/>
+        <w:numPr>
+          <w:ilvl w:val="1"/>
+          <w:numId w:val="15"/>
+        </w:numPr>
+        <w:spacing w:line="254" w:lineRule="auto"/>
+        <w:rPr>
+          <w:b/>
+          <w:bCs/>
+          <w:sz w:val="24"/>
+          <w:szCs w:val="24"/>
+          <w:lang w:val="en-US"/>
+        </w:rPr>
+      </w:pPr>
+      <w:r>
+        <w:rPr>
+          <w:b/>
+          <w:bCs/>
+          <w:sz w:val="24"/>
+          <w:szCs w:val="24"/>
+          <w:lang w:val="en-US"/>
+        </w:rPr>
+        <w:t>Search the first name in First Name column</w:t>
+      </w:r>
+    </w:p>
+    <w:p>
+      <w:pPr>
+        <w:pStyle w:val="ListParagraph"/>
+        <w:numPr>
+          <w:ilvl w:val="1"/>
+          <w:numId w:val="15"/>
+        </w:numPr>
+        <w:spacing w:line="254" w:lineRule="auto"/>
+        <w:rPr>
+          <w:b/>
+          <w:bCs/>
+          <w:sz w:val="24"/>
+          <w:szCs w:val="24"/>
+          <w:lang w:val="en-US"/>
+        </w:rPr>
+      </w:pPr>
+      <w:r>
+        <w:rPr>
+          <w:b/>
+          <w:bCs/>
+          <w:sz w:val="24"/>
+          <w:szCs w:val="24"/>
+          <w:lang w:val="en-US"/>
+        </w:rPr>
+        <w:t>Click on delete button in the same row (Don’t copy the xpath of delete button from last row)</w:t>
+      </w:r>
+    </w:p>
+    <w:p>
+      <w:pPr>
+        <w:pStyle w:val="ListParagraph"/>
+        <w:numPr>
+          <w:ilvl w:val="0"/>
+          <w:numId w:val="15"/>
+        </w:numPr>
+        <w:spacing w:line="254" w:lineRule="auto"/>
+        <w:rPr>
+          <w:b/>
+          <w:bCs/>
+          <w:sz w:val="24"/>
+          <w:szCs w:val="24"/>
+          <w:lang w:val="en-US"/>
+        </w:rPr>
+      </w:pPr>
+      <w:r>
+        <w:rPr>
+          <w:b/>
+          <w:bCs/>
+          <w:sz w:val="24"/>
+          <w:szCs w:val="24"/>
+          <w:lang w:val="en-US"/>
+        </w:rPr>
+        <w:t xml:space="preserve">Open </w:t>
+      </w:r>
+      <w:hyperlink r:id="rId32" w:history="1">
+        <w:r>
+          <w:rPr>
+            <w:rStyle w:val="Hyperlink"/>
+            <w:b/>
+            <w:bCs/>
+            <w:sz w:val="24"/>
+            <w:szCs w:val="24"/>
+            <w:lang w:val="en-US"/>
+          </w:rPr>
+          <w:t>https://www.iplt20.com/points-table/men/2024</w:t>
+        </w:r>
+      </w:hyperlink>
+      <w:r>
+        <w:rPr>
+          <w:b/>
+          <w:bCs/>
+          <w:sz w:val="24"/>
+          <w:szCs w:val="24"/>
+          <w:lang w:val="en-US"/>
+        </w:rPr>
+        <w:t xml:space="preserve"> </w:t>
+      </w:r>
+    </w:p>
+    <w:p>
+      <w:pPr>
+        <w:pStyle w:val="ListParagraph"/>
+        <w:numPr>
+          <w:ilvl w:val="1"/>
+          <w:numId w:val="15"/>
+        </w:numPr>
+        <w:spacing w:line="254" w:lineRule="auto"/>
+        <w:rPr>
+          <w:b/>
+          <w:bCs/>
+          <w:sz w:val="24"/>
+          <w:szCs w:val="24"/>
+          <w:lang w:val="en-US"/>
+        </w:rPr>
+      </w:pPr>
+      <w:r>
+        <w:rPr>
+          <w:b/>
+          <w:bCs/>
+          <w:sz w:val="24"/>
+          <w:szCs w:val="24"/>
+          <w:lang w:val="en-US"/>
+        </w:rPr>
+        <w:t>Display list of all the Teams</w:t>
+      </w:r>
+    </w:p>
+    <w:p>
+      <w:pPr>
+        <w:pStyle w:val="ListParagraph"/>
+        <w:numPr>
+          <w:ilvl w:val="1"/>
+          <w:numId w:val="15"/>
+        </w:numPr>
+        <w:spacing w:line="254" w:lineRule="auto"/>
+        <w:rPr>
+          <w:b/>
+          <w:bCs/>
+          <w:sz w:val="24"/>
+          <w:szCs w:val="24"/>
+          <w:lang w:val="en-US"/>
+        </w:rPr>
+      </w:pPr>
+      <w:r>
+        <w:rPr>
+          <w:b/>
+          <w:bCs/>
+          <w:sz w:val="24"/>
+          <w:szCs w:val="24"/>
+          <w:lang w:val="en-US"/>
+        </w:rPr>
+        <w:t>Display all result of each team about N W L</w:t>
+      </w:r>
+    </w:p>
+    <w:p>
+      <w:pPr>
+        <w:pStyle w:val="ListParagraph"/>
+        <w:numPr>
+          <w:ilvl w:val="1"/>
+          <w:numId w:val="15"/>
+        </w:numPr>
+        <w:spacing w:line="254" w:lineRule="auto"/>
+        <w:rPr>
+          <w:b/>
+          <w:bCs/>
+          <w:sz w:val="24"/>
+          <w:szCs w:val="24"/>
+          <w:lang w:val="en-US"/>
+        </w:rPr>
+      </w:pPr>
+      <w:r>
+        <w:rPr>
+          <w:b/>
+          <w:bCs/>
+          <w:sz w:val="24"/>
+          <w:szCs w:val="24"/>
+          <w:lang w:val="en-US"/>
+        </w:rPr>
+        <w:t>Display count of N, W &amp; L</w:t>
+      </w:r>
+    </w:p>
+    <w:p>
+      <w:pPr>
+        <w:pStyle w:val="ListParagraph"/>
+        <w:numPr>
+          <w:ilvl w:val="1"/>
+          <w:numId w:val="15"/>
+        </w:numPr>
+        <w:spacing w:line="254" w:lineRule="auto"/>
+        <w:rPr>
+          <w:b/>
+          <w:bCs/>
+          <w:sz w:val="24"/>
+          <w:szCs w:val="24"/>
+          <w:lang w:val="en-US"/>
+        </w:rPr>
+      </w:pPr>
+      <w:r>
+        <w:rPr>
+          <w:b/>
+          <w:bCs/>
+          <w:sz w:val="24"/>
+          <w:szCs w:val="24"/>
+          <w:lang w:val="en-US"/>
+        </w:rPr>
+        <w:t>Display the result as follow</w:t>
+      </w:r>
+      <w:r>
+        <w:rPr>
+          <w:b/>
+          <w:bCs/>
+          <w:sz w:val="24"/>
+          <w:szCs w:val="24"/>
+          <w:lang w:val="en-US"/>
+        </w:rPr>
+        <w:br/>
+        <w:t>KKR</w:t>
+      </w:r>
+      <w:r>
+        <w:rPr>
+          <w:b/>
+          <w:bCs/>
+          <w:sz w:val="24"/>
+          <w:szCs w:val="24"/>
+          <w:lang w:val="en-US"/>
+        </w:rPr>
+        <w:tab/>
+        <w:t>NNWWW</w:t>
+      </w:r>
+      <w:r>
+        <w:rPr>
+          <w:b/>
+          <w:bCs/>
+          <w:sz w:val="24"/>
+          <w:szCs w:val="24"/>
+          <w:lang w:val="en-US"/>
+        </w:rPr>
+        <w:tab/>
+        <w:t>N-2, W-3, L-0</w:t>
+      </w:r>
+    </w:p>
+    <w:p>
+      <w:pPr>
+        <w:pStyle w:val="ListParagraph"/>
+        <w:numPr>
+          <w:ilvl w:val="0"/>
           <w:numId w:val="15"/>
         </w:numPr>
         <w:rPr>
@@ -3802,35 +4505,6 @@
       </w:pPr>
       <w:bookmarkStart w:id="0" w:name="_GoBack"/>
       <w:bookmarkEnd w:id="0"/>
-      <w:r>
-        <w:rPr>
-          <w:sz w:val="24"/>
-          <w:szCs w:val="24"/>
-          <w:lang w:val="en-US"/>
-        </w:rPr>
-        <w:t>Logout</w:t>
-      </w:r>
-      <w:r>
-        <w:rPr>
-          <w:sz w:val="24"/>
-          <w:szCs w:val="24"/>
-          <w:lang w:val="en-US"/>
-        </w:rPr>
-        <w:tab/>
-      </w:r>
-    </w:p>
-    <w:p>
-      <w:pPr>
-        <w:pStyle w:val="ListParagraph"/>
-        <w:ind w:left="1440"/>
-        <w:rPr>
-          <w:b/>
-          <w:bCs/>
-          <w:sz w:val="24"/>
-          <w:szCs w:val="22"/>
-          <w:lang w:val="en-US"/>
-        </w:rPr>
-      </w:pPr>
     </w:p>
     <w:p>
       <w:pPr>

</xml_diff>

<commit_message>
Date: 14 Oct 2025
</commit_message>
<xml_diff>
--- a/Assignments_SA2507019.docx
+++ b/Assignments_SA2507019.docx
@@ -4128,29 +4128,7 @@
             <w:szCs w:val="24"/>
             <w:lang w:val="en-US"/>
           </w:rPr>
-          <w:t>https://de</w:t>
-        </w:r>
-        <w:r>
-          <w:rPr>
-            <w:rStyle w:val="Hyperlink"/>
-            <w:b/>
-            <w:bCs/>
-            <w:sz w:val="24"/>
-            <w:szCs w:val="24"/>
-            <w:lang w:val="en-US"/>
-          </w:rPr>
-          <w:t>m</w:t>
-        </w:r>
-        <w:r>
-          <w:rPr>
-            <w:rStyle w:val="Hyperlink"/>
-            <w:b/>
-            <w:bCs/>
-            <w:sz w:val="24"/>
-            <w:szCs w:val="24"/>
-            <w:lang w:val="en-US"/>
-          </w:rPr>
-          <w:t>oqa.com/webtables</w:t>
+          <w:t>https://demoqa.com/webtables</w:t>
         </w:r>
       </w:hyperlink>
       <w:r>
@@ -4488,6 +4466,556 @@
         </w:rPr>
         <w:tab/>
         <w:t>N-2, W-3, L-0</w:t>
+      </w:r>
+    </w:p>
+    <w:p>
+      <w:pPr>
+        <w:spacing w:line="254" w:lineRule="auto"/>
+        <w:rPr>
+          <w:b/>
+          <w:bCs/>
+          <w:sz w:val="24"/>
+          <w:szCs w:val="24"/>
+          <w:lang w:val="en-US"/>
+        </w:rPr>
+      </w:pPr>
+    </w:p>
+    <w:p>
+      <w:pPr>
+        <w:spacing w:line="254" w:lineRule="auto"/>
+        <w:rPr>
+          <w:b/>
+          <w:bCs/>
+          <w:sz w:val="24"/>
+          <w:szCs w:val="24"/>
+          <w:lang w:val="en-US"/>
+        </w:rPr>
+      </w:pPr>
+      <w:r>
+        <w:rPr>
+          <w:b/>
+          <w:bCs/>
+          <w:sz w:val="24"/>
+          <w:szCs w:val="24"/>
+          <w:lang w:val="en-US"/>
+        </w:rPr>
+        <w:t>Date: 14 October 2025</w:t>
+      </w:r>
+    </w:p>
+    <w:p>
+      <w:pPr>
+        <w:spacing w:line="254" w:lineRule="auto"/>
+        <w:rPr>
+          <w:b/>
+          <w:bCs/>
+          <w:sz w:val="24"/>
+          <w:szCs w:val="24"/>
+          <w:lang w:val="en-US"/>
+        </w:rPr>
+      </w:pPr>
+    </w:p>
+    <w:p>
+      <w:pPr>
+        <w:pStyle w:val="ListParagraph"/>
+        <w:numPr>
+          <w:ilvl w:val="0"/>
+          <w:numId w:val="15"/>
+        </w:numPr>
+        <w:spacing w:line="254" w:lineRule="auto"/>
+        <w:rPr>
+          <w:sz w:val="24"/>
+          <w:szCs w:val="24"/>
+          <w:lang w:val="en-US"/>
+        </w:rPr>
+      </w:pPr>
+      <w:r>
+        <w:rPr>
+          <w:sz w:val="24"/>
+          <w:szCs w:val="24"/>
+          <w:lang w:val="en-US"/>
+        </w:rPr>
+        <w:t xml:space="preserve">Open </w:t>
+      </w:r>
+      <w:hyperlink r:id="rId33" w:history="1">
+        <w:r>
+          <w:rPr>
+            <w:rStyle w:val="Hyperlink"/>
+            <w:sz w:val="24"/>
+            <w:szCs w:val="24"/>
+            <w:lang w:val="en-US"/>
+          </w:rPr>
+          <w:t>https://omayo.blogspot.com/</w:t>
+        </w:r>
+      </w:hyperlink>
+    </w:p>
+    <w:p>
+      <w:pPr>
+        <w:pStyle w:val="ListParagraph"/>
+        <w:numPr>
+          <w:ilvl w:val="1"/>
+          <w:numId w:val="15"/>
+        </w:numPr>
+        <w:spacing w:line="254" w:lineRule="auto"/>
+        <w:rPr>
+          <w:sz w:val="24"/>
+          <w:szCs w:val="24"/>
+          <w:lang w:val="en-US"/>
+        </w:rPr>
+      </w:pPr>
+      <w:r>
+        <w:rPr>
+          <w:sz w:val="24"/>
+          <w:szCs w:val="24"/>
+          <w:lang w:val="en-US"/>
+        </w:rPr>
+        <w:t xml:space="preserve">Click on </w:t>
+      </w:r>
+      <w:proofErr w:type="spellStart"/>
+      <w:r>
+        <w:rPr>
+          <w:sz w:val="24"/>
+          <w:szCs w:val="24"/>
+          <w:lang w:val="en-US"/>
+        </w:rPr>
+        <w:t>ClickToGetAlert</w:t>
+      </w:r>
+      <w:proofErr w:type="spellEnd"/>
+      <w:r>
+        <w:rPr>
+          <w:sz w:val="24"/>
+          <w:szCs w:val="24"/>
+          <w:lang w:val="en-US"/>
+        </w:rPr>
+        <w:t xml:space="preserve"> button</w:t>
+      </w:r>
+    </w:p>
+    <w:p>
+      <w:pPr>
+        <w:pStyle w:val="ListParagraph"/>
+        <w:numPr>
+          <w:ilvl w:val="1"/>
+          <w:numId w:val="15"/>
+        </w:numPr>
+        <w:spacing w:line="254" w:lineRule="auto"/>
+        <w:rPr>
+          <w:sz w:val="24"/>
+          <w:szCs w:val="24"/>
+          <w:lang w:val="en-US"/>
+        </w:rPr>
+      </w:pPr>
+      <w:r>
+        <w:rPr>
+          <w:sz w:val="24"/>
+          <w:szCs w:val="24"/>
+          <w:lang w:val="en-US"/>
+        </w:rPr>
+        <w:t>Display the text on alert</w:t>
+      </w:r>
+    </w:p>
+    <w:p>
+      <w:pPr>
+        <w:pStyle w:val="ListParagraph"/>
+        <w:numPr>
+          <w:ilvl w:val="1"/>
+          <w:numId w:val="15"/>
+        </w:numPr>
+        <w:spacing w:line="254" w:lineRule="auto"/>
+        <w:rPr>
+          <w:sz w:val="24"/>
+          <w:szCs w:val="24"/>
+          <w:lang w:val="en-US"/>
+        </w:rPr>
+      </w:pPr>
+      <w:r>
+        <w:rPr>
+          <w:sz w:val="24"/>
+          <w:szCs w:val="24"/>
+          <w:lang w:val="en-US"/>
+        </w:rPr>
+        <w:t>Click on Ok button</w:t>
+      </w:r>
+    </w:p>
+    <w:p>
+      <w:pPr>
+        <w:pStyle w:val="ListParagraph"/>
+        <w:numPr>
+          <w:ilvl w:val="1"/>
+          <w:numId w:val="15"/>
+        </w:numPr>
+        <w:spacing w:line="254" w:lineRule="auto"/>
+        <w:rPr>
+          <w:sz w:val="24"/>
+          <w:szCs w:val="24"/>
+          <w:lang w:val="en-US"/>
+        </w:rPr>
+      </w:pPr>
+      <w:r>
+        <w:rPr>
+          <w:sz w:val="24"/>
+          <w:szCs w:val="24"/>
+          <w:lang w:val="en-US"/>
+        </w:rPr>
+        <w:t xml:space="preserve">Click on </w:t>
+      </w:r>
+      <w:proofErr w:type="spellStart"/>
+      <w:r>
+        <w:rPr>
+          <w:sz w:val="24"/>
+          <w:szCs w:val="24"/>
+          <w:lang w:val="en-US"/>
+        </w:rPr>
+        <w:t>GetPrompt</w:t>
+      </w:r>
+      <w:proofErr w:type="spellEnd"/>
+      <w:r>
+        <w:rPr>
+          <w:sz w:val="24"/>
+          <w:szCs w:val="24"/>
+          <w:lang w:val="en-US"/>
+        </w:rPr>
+        <w:t xml:space="preserve"> Button</w:t>
+      </w:r>
+    </w:p>
+    <w:p>
+      <w:pPr>
+        <w:pStyle w:val="ListParagraph"/>
+        <w:numPr>
+          <w:ilvl w:val="1"/>
+          <w:numId w:val="15"/>
+        </w:numPr>
+        <w:spacing w:line="254" w:lineRule="auto"/>
+        <w:rPr>
+          <w:sz w:val="24"/>
+          <w:szCs w:val="24"/>
+          <w:lang w:val="en-US"/>
+        </w:rPr>
+      </w:pPr>
+      <w:r>
+        <w:rPr>
+          <w:sz w:val="24"/>
+          <w:szCs w:val="24"/>
+          <w:lang w:val="en-US"/>
+        </w:rPr>
+        <w:t xml:space="preserve">Enter your name </w:t>
+      </w:r>
+    </w:p>
+    <w:p>
+      <w:pPr>
+        <w:pStyle w:val="ListParagraph"/>
+        <w:numPr>
+          <w:ilvl w:val="1"/>
+          <w:numId w:val="15"/>
+        </w:numPr>
+        <w:spacing w:line="254" w:lineRule="auto"/>
+        <w:rPr>
+          <w:sz w:val="24"/>
+          <w:szCs w:val="24"/>
+          <w:lang w:val="en-US"/>
+        </w:rPr>
+      </w:pPr>
+      <w:r>
+        <w:rPr>
+          <w:sz w:val="24"/>
+          <w:szCs w:val="24"/>
+          <w:lang w:val="en-US"/>
+        </w:rPr>
+        <w:t>Click on Ok button</w:t>
+      </w:r>
+    </w:p>
+    <w:p>
+      <w:pPr>
+        <w:pStyle w:val="ListParagraph"/>
+        <w:numPr>
+          <w:ilvl w:val="1"/>
+          <w:numId w:val="15"/>
+        </w:numPr>
+        <w:spacing w:line="254" w:lineRule="auto"/>
+        <w:rPr>
+          <w:sz w:val="24"/>
+          <w:szCs w:val="24"/>
+          <w:lang w:val="en-US"/>
+        </w:rPr>
+      </w:pPr>
+      <w:r>
+        <w:rPr>
+          <w:sz w:val="24"/>
+          <w:szCs w:val="24"/>
+          <w:lang w:val="en-US"/>
+        </w:rPr>
+        <w:t xml:space="preserve">Click on </w:t>
+      </w:r>
+      <w:proofErr w:type="spellStart"/>
+      <w:r>
+        <w:rPr>
+          <w:sz w:val="24"/>
+          <w:szCs w:val="24"/>
+          <w:lang w:val="en-US"/>
+        </w:rPr>
+        <w:t>GetConfirmation</w:t>
+      </w:r>
+      <w:proofErr w:type="spellEnd"/>
+      <w:r>
+        <w:rPr>
+          <w:sz w:val="24"/>
+          <w:szCs w:val="24"/>
+          <w:lang w:val="en-US"/>
+        </w:rPr>
+        <w:t xml:space="preserve"> Button </w:t>
+      </w:r>
+    </w:p>
+    <w:p>
+      <w:pPr>
+        <w:pStyle w:val="ListParagraph"/>
+        <w:numPr>
+          <w:ilvl w:val="1"/>
+          <w:numId w:val="15"/>
+        </w:numPr>
+        <w:rPr>
+          <w:sz w:val="24"/>
+          <w:szCs w:val="24"/>
+          <w:lang w:val="en-US"/>
+        </w:rPr>
+      </w:pPr>
+      <w:r>
+        <w:rPr>
+          <w:sz w:val="24"/>
+          <w:szCs w:val="24"/>
+          <w:lang w:val="en-US"/>
+        </w:rPr>
+        <w:t>Click on Cancel button</w:t>
+      </w:r>
+    </w:p>
+    <w:p>
+      <w:pPr>
+        <w:pStyle w:val="ListParagraph"/>
+        <w:numPr>
+          <w:ilvl w:val="0"/>
+          <w:numId w:val="15"/>
+        </w:numPr>
+        <w:spacing w:line="254" w:lineRule="auto"/>
+        <w:rPr>
+          <w:sz w:val="24"/>
+          <w:szCs w:val="24"/>
+          <w:lang w:val="en-US"/>
+        </w:rPr>
+      </w:pPr>
+      <w:r>
+        <w:rPr>
+          <w:sz w:val="24"/>
+          <w:szCs w:val="24"/>
+          <w:lang w:val="en-US"/>
+        </w:rPr>
+        <w:t xml:space="preserve">Complete the registration process on </w:t>
+      </w:r>
+      <w:hyperlink r:id="rId34" w:history="1">
+        <w:r>
+          <w:rPr>
+            <w:rStyle w:val="Hyperlink"/>
+            <w:sz w:val="24"/>
+            <w:szCs w:val="24"/>
+            <w:lang w:val="en-US"/>
+          </w:rPr>
+          <w:t>https://demoqa.com/automation-practice-form</w:t>
+        </w:r>
+      </w:hyperlink>
+    </w:p>
+    <w:p>
+      <w:pPr>
+        <w:pStyle w:val="ListParagraph"/>
+        <w:numPr>
+          <w:ilvl w:val="0"/>
+          <w:numId w:val="15"/>
+        </w:numPr>
+        <w:spacing w:line="254" w:lineRule="auto"/>
+        <w:rPr>
+          <w:b/>
+          <w:bCs/>
+          <w:sz w:val="24"/>
+          <w:szCs w:val="24"/>
+          <w:lang w:val="en-US"/>
+        </w:rPr>
+      </w:pPr>
+      <w:r>
+        <w:rPr>
+          <w:b/>
+          <w:bCs/>
+          <w:sz w:val="24"/>
+          <w:szCs w:val="24"/>
+          <w:lang w:val="en-US"/>
+        </w:rPr>
+        <w:t xml:space="preserve">Open </w:t>
+      </w:r>
+      <w:hyperlink r:id="rId35" w:history="1">
+        <w:r>
+          <w:rPr>
+            <w:rStyle w:val="Hyperlink"/>
+            <w:b/>
+            <w:bCs/>
+            <w:sz w:val="24"/>
+            <w:szCs w:val="24"/>
+            <w:lang w:val="en-US"/>
+          </w:rPr>
+          <w:t>https://sampleapp</w:t>
+        </w:r>
+        <w:r>
+          <w:rPr>
+            <w:rStyle w:val="Hyperlink"/>
+            <w:b/>
+            <w:bCs/>
+            <w:sz w:val="24"/>
+            <w:szCs w:val="24"/>
+            <w:lang w:val="en-US"/>
+          </w:rPr>
+          <w:t>.</w:t>
+        </w:r>
+        <w:r>
+          <w:rPr>
+            <w:rStyle w:val="Hyperlink"/>
+            <w:b/>
+            <w:bCs/>
+            <w:sz w:val="24"/>
+            <w:szCs w:val="24"/>
+            <w:lang w:val="en-US"/>
+          </w:rPr>
+          <w:t>tricentis.com/101/index.php</w:t>
+        </w:r>
+      </w:hyperlink>
+    </w:p>
+    <w:p>
+      <w:pPr>
+        <w:pStyle w:val="ListParagraph"/>
+        <w:numPr>
+          <w:ilvl w:val="1"/>
+          <w:numId w:val="15"/>
+        </w:numPr>
+        <w:spacing w:line="254" w:lineRule="auto"/>
+        <w:rPr>
+          <w:b/>
+          <w:bCs/>
+          <w:sz w:val="24"/>
+          <w:szCs w:val="24"/>
+          <w:lang w:val="en-US"/>
+        </w:rPr>
+      </w:pPr>
+      <w:r>
+        <w:rPr>
+          <w:b/>
+          <w:bCs/>
+          <w:sz w:val="24"/>
+          <w:szCs w:val="24"/>
+          <w:lang w:val="en-US"/>
+        </w:rPr>
+        <w:t>Click on Automobile</w:t>
+      </w:r>
+    </w:p>
+    <w:p>
+      <w:pPr>
+        <w:pStyle w:val="ListParagraph"/>
+        <w:numPr>
+          <w:ilvl w:val="1"/>
+          <w:numId w:val="15"/>
+        </w:numPr>
+        <w:spacing w:line="254" w:lineRule="auto"/>
+        <w:rPr>
+          <w:b/>
+          <w:bCs/>
+          <w:sz w:val="24"/>
+          <w:szCs w:val="24"/>
+          <w:lang w:val="en-US"/>
+        </w:rPr>
+      </w:pPr>
+      <w:r>
+        <w:rPr>
+          <w:b/>
+          <w:bCs/>
+          <w:sz w:val="24"/>
+          <w:szCs w:val="24"/>
+          <w:lang w:val="en-US"/>
+        </w:rPr>
+        <w:t>Click on Enter Insurant Data</w:t>
+      </w:r>
+    </w:p>
+    <w:p>
+      <w:pPr>
+        <w:pStyle w:val="ListParagraph"/>
+        <w:numPr>
+          <w:ilvl w:val="1"/>
+          <w:numId w:val="15"/>
+        </w:numPr>
+        <w:spacing w:line="254" w:lineRule="auto"/>
+        <w:rPr>
+          <w:b/>
+          <w:bCs/>
+          <w:sz w:val="24"/>
+          <w:szCs w:val="24"/>
+          <w:lang w:val="en-US"/>
+        </w:rPr>
+      </w:pPr>
+      <w:r>
+        <w:rPr>
+          <w:b/>
+          <w:bCs/>
+          <w:sz w:val="24"/>
+          <w:szCs w:val="24"/>
+          <w:lang w:val="en-US"/>
+        </w:rPr>
+        <w:t>Upload your picture</w:t>
+      </w:r>
+    </w:p>
+    <w:p>
+      <w:pPr>
+        <w:pStyle w:val="ListParagraph"/>
+        <w:numPr>
+          <w:ilvl w:val="0"/>
+          <w:numId w:val="15"/>
+        </w:numPr>
+        <w:rPr>
+          <w:sz w:val="24"/>
+          <w:szCs w:val="24"/>
+          <w:lang w:val="en-US"/>
+        </w:rPr>
+      </w:pPr>
+      <w:r>
+        <w:rPr>
+          <w:sz w:val="24"/>
+          <w:szCs w:val="24"/>
+          <w:lang w:val="en-US"/>
+        </w:rPr>
+        <w:lastRenderedPageBreak/>
+        <w:t xml:space="preserve">Open </w:t>
+      </w:r>
+      <w:hyperlink r:id="rId36" w:history="1">
+        <w:r>
+          <w:rPr>
+            <w:rStyle w:val="Hyperlink"/>
+            <w:sz w:val="24"/>
+            <w:szCs w:val="24"/>
+            <w:lang w:val="en-US"/>
+          </w:rPr>
+          <w:t>https://istqb.in/</w:t>
+        </w:r>
+      </w:hyperlink>
+    </w:p>
+    <w:p>
+      <w:pPr>
+        <w:pStyle w:val="ListParagraph"/>
+        <w:numPr>
+          <w:ilvl w:val="1"/>
+          <w:numId w:val="15"/>
+        </w:numPr>
+        <w:rPr>
+          <w:sz w:val="24"/>
+          <w:szCs w:val="22"/>
+          <w:lang w:val="en-US"/>
+        </w:rPr>
+      </w:pPr>
+      <w:r>
+        <w:rPr>
+          <w:sz w:val="24"/>
+          <w:szCs w:val="24"/>
+          <w:lang w:val="en-US"/>
+        </w:rPr>
+        <w:t>Display all 8 menus</w:t>
       </w:r>
     </w:p>
     <w:p>

</xml_diff>

<commit_message>
Date: 15 Oct 2025
</commit_message>
<xml_diff>
--- a/Assignments_SA2507019.docx
+++ b/Assignments_SA2507019.docx
@@ -4855,29 +4855,7 @@
             <w:szCs w:val="24"/>
             <w:lang w:val="en-US"/>
           </w:rPr>
-          <w:t>https://sampleapp</w:t>
-        </w:r>
-        <w:r>
-          <w:rPr>
-            <w:rStyle w:val="Hyperlink"/>
-            <w:b/>
-            <w:bCs/>
-            <w:sz w:val="24"/>
-            <w:szCs w:val="24"/>
-            <w:lang w:val="en-US"/>
-          </w:rPr>
-          <w:t>.</w:t>
-        </w:r>
-        <w:r>
-          <w:rPr>
-            <w:rStyle w:val="Hyperlink"/>
-            <w:b/>
-            <w:bCs/>
-            <w:sz w:val="24"/>
-            <w:szCs w:val="24"/>
-            <w:lang w:val="en-US"/>
-          </w:rPr>
-          <w:t>tricentis.com/101/index.php</w:t>
+          <w:t>https://sampleapp.tricentis.com/101/index.php</w:t>
         </w:r>
       </w:hyperlink>
     </w:p>
@@ -5048,25 +5026,7 @@
             <w:szCs w:val="24"/>
             <w:lang w:val="en-US"/>
           </w:rPr>
-          <w:t>https://www.irctc.co.in/</w:t>
-        </w:r>
-        <w:r>
-          <w:rPr>
-            <w:rStyle w:val="Hyperlink"/>
-            <w:sz w:val="24"/>
-            <w:szCs w:val="24"/>
-            <w:lang w:val="en-US"/>
-          </w:rPr>
-          <w:t>n</w:t>
-        </w:r>
-        <w:r>
-          <w:rPr>
-            <w:rStyle w:val="Hyperlink"/>
-            <w:sz w:val="24"/>
-            <w:szCs w:val="24"/>
-            <w:lang w:val="en-US"/>
-          </w:rPr>
-          <w:t>get/profile/user-registration</w:t>
+          <w:t>https://www.irctc.co.in/nget/profile/user-registration</w:t>
         </w:r>
       </w:hyperlink>
     </w:p>
@@ -5146,43 +5106,7 @@
             <w:szCs w:val="24"/>
             <w:lang w:val="en-US"/>
           </w:rPr>
-          <w:t>https://www.</w:t>
-        </w:r>
-        <w:r>
-          <w:rPr>
-            <w:rStyle w:val="Hyperlink"/>
-            <w:sz w:val="24"/>
-            <w:szCs w:val="24"/>
-            <w:lang w:val="en-US"/>
-          </w:rPr>
-          <w:t>f</w:t>
-        </w:r>
-        <w:r>
-          <w:rPr>
-            <w:rStyle w:val="Hyperlink"/>
-            <w:sz w:val="24"/>
-            <w:szCs w:val="24"/>
-            <w:lang w:val="en-US"/>
-          </w:rPr>
-          <w:t>it</w:t>
-        </w:r>
-        <w:r>
-          <w:rPr>
-            <w:rStyle w:val="Hyperlink"/>
-            <w:sz w:val="24"/>
-            <w:szCs w:val="24"/>
-            <w:lang w:val="en-US"/>
-          </w:rPr>
-          <w:t>p</w:t>
-        </w:r>
-        <w:r>
-          <w:rPr>
-            <w:rStyle w:val="Hyperlink"/>
-            <w:sz w:val="24"/>
-            <w:szCs w:val="24"/>
-            <w:lang w:val="en-US"/>
-          </w:rPr>
-          <w:t>eo.com/revenue-calculator</w:t>
+          <w:t>https://www.fitpeo.com/revenue-calculator</w:t>
         </w:r>
       </w:hyperlink>
     </w:p>
@@ -5295,7 +5219,217 @@
             <w:szCs w:val="24"/>
             <w:lang w:val="en-US"/>
           </w:rPr>
-          <w:t>https://as</w:t>
+          <w:t>https://asana.com/</w:t>
+        </w:r>
+      </w:hyperlink>
+    </w:p>
+    <w:p>
+      <w:pPr>
+        <w:pStyle w:val="ListParagraph"/>
+        <w:numPr>
+          <w:ilvl w:val="1"/>
+          <w:numId w:val="15"/>
+        </w:numPr>
+        <w:spacing w:line="256" w:lineRule="auto"/>
+        <w:rPr>
+          <w:sz w:val="24"/>
+          <w:szCs w:val="24"/>
+          <w:lang w:val="en-US"/>
+        </w:rPr>
+      </w:pPr>
+      <w:r>
+        <w:rPr>
+          <w:sz w:val="24"/>
+          <w:szCs w:val="24"/>
+          <w:lang w:val="en-US"/>
+        </w:rPr>
+        <w:t>Click on login button</w:t>
+      </w:r>
+    </w:p>
+    <w:p>
+      <w:pPr>
+        <w:spacing w:line="256" w:lineRule="auto"/>
+        <w:rPr>
+          <w:sz w:val="24"/>
+          <w:szCs w:val="24"/>
+          <w:lang w:val="en-US"/>
+        </w:rPr>
+      </w:pPr>
+    </w:p>
+    <w:p>
+      <w:pPr>
+        <w:spacing w:line="256" w:lineRule="auto"/>
+        <w:rPr>
+          <w:sz w:val="24"/>
+          <w:szCs w:val="24"/>
+          <w:lang w:val="en-US"/>
+        </w:rPr>
+      </w:pPr>
+      <w:r>
+        <w:rPr>
+          <w:sz w:val="24"/>
+          <w:szCs w:val="24"/>
+          <w:lang w:val="en-US"/>
+        </w:rPr>
+        <w:t>Date: 15 October 2025</w:t>
+      </w:r>
+    </w:p>
+    <w:p>
+      <w:pPr>
+        <w:spacing w:line="256" w:lineRule="auto"/>
+        <w:rPr>
+          <w:sz w:val="24"/>
+          <w:szCs w:val="24"/>
+          <w:lang w:val="en-US"/>
+        </w:rPr>
+      </w:pPr>
+    </w:p>
+    <w:p>
+      <w:pPr>
+        <w:pStyle w:val="ListParagraph"/>
+        <w:numPr>
+          <w:ilvl w:val="0"/>
+          <w:numId w:val="15"/>
+        </w:numPr>
+        <w:rPr>
+          <w:sz w:val="24"/>
+          <w:szCs w:val="22"/>
+          <w:lang w:val="en-US"/>
+        </w:rPr>
+      </w:pPr>
+      <w:r>
+        <w:rPr>
+          <w:sz w:val="24"/>
+          <w:szCs w:val="22"/>
+          <w:lang w:val="en-US"/>
+        </w:rPr>
+        <w:t xml:space="preserve">Complete </w:t>
+      </w:r>
+      <w:proofErr w:type="spellStart"/>
+      <w:r>
+        <w:rPr>
+          <w:sz w:val="24"/>
+          <w:szCs w:val="22"/>
+          <w:lang w:val="en-US"/>
+        </w:rPr>
+        <w:t>facebook</w:t>
+      </w:r>
+      <w:proofErr w:type="spellEnd"/>
+      <w:r>
+        <w:rPr>
+          <w:sz w:val="24"/>
+          <w:szCs w:val="22"/>
+          <w:lang w:val="en-US"/>
+        </w:rPr>
+        <w:t xml:space="preserve"> login using Relative Locator</w:t>
+      </w:r>
+    </w:p>
+    <w:p>
+      <w:pPr>
+        <w:pStyle w:val="ListParagraph"/>
+        <w:numPr>
+          <w:ilvl w:val="0"/>
+          <w:numId w:val="15"/>
+        </w:numPr>
+        <w:spacing w:line="256" w:lineRule="auto"/>
+        <w:rPr>
+          <w:sz w:val="24"/>
+          <w:szCs w:val="24"/>
+          <w:lang w:val="en-US"/>
+        </w:rPr>
+      </w:pPr>
+      <w:r>
+        <w:rPr>
+          <w:sz w:val="24"/>
+          <w:szCs w:val="24"/>
+          <w:lang w:val="en-US"/>
+        </w:rPr>
+        <w:t xml:space="preserve">Open </w:t>
+      </w:r>
+      <w:hyperlink r:id="rId41" w:history="1">
+        <w:r>
+          <w:rPr>
+            <w:rStyle w:val="Hyperlink"/>
+            <w:sz w:val="24"/>
+            <w:szCs w:val="24"/>
+            <w:lang w:val="en-US"/>
+          </w:rPr>
+          <w:t>https://www.jotfo</w:t>
+        </w:r>
+        <w:r>
+          <w:rPr>
+            <w:rStyle w:val="Hyperlink"/>
+            <w:sz w:val="24"/>
+            <w:szCs w:val="24"/>
+            <w:lang w:val="en-US"/>
+          </w:rPr>
+          <w:t>r</w:t>
+        </w:r>
+        <w:r>
+          <w:rPr>
+            <w:rStyle w:val="Hyperlink"/>
+            <w:sz w:val="24"/>
+            <w:szCs w:val="24"/>
+            <w:lang w:val="en-US"/>
+          </w:rPr>
+          <w:t>m.com/form-templates/exam-registration-form</w:t>
+        </w:r>
+      </w:hyperlink>
+    </w:p>
+    <w:p>
+      <w:pPr>
+        <w:pStyle w:val="ListParagraph"/>
+        <w:numPr>
+          <w:ilvl w:val="1"/>
+          <w:numId w:val="15"/>
+        </w:numPr>
+        <w:spacing w:line="256" w:lineRule="auto"/>
+        <w:rPr>
+          <w:sz w:val="24"/>
+          <w:szCs w:val="24"/>
+          <w:lang w:val="en-US"/>
+        </w:rPr>
+      </w:pPr>
+      <w:r>
+        <w:rPr>
+          <w:sz w:val="24"/>
+          <w:szCs w:val="24"/>
+          <w:lang w:val="en-US"/>
+        </w:rPr>
+        <w:t>Complete the registration process</w:t>
+      </w:r>
+    </w:p>
+    <w:p>
+      <w:pPr>
+        <w:pStyle w:val="ListParagraph"/>
+        <w:numPr>
+          <w:ilvl w:val="0"/>
+          <w:numId w:val="15"/>
+        </w:numPr>
+        <w:spacing w:line="254" w:lineRule="auto"/>
+        <w:rPr>
+          <w:sz w:val="24"/>
+          <w:szCs w:val="24"/>
+          <w:lang w:val="en-US"/>
+        </w:rPr>
+      </w:pPr>
+      <w:r>
+        <w:rPr>
+          <w:sz w:val="24"/>
+          <w:szCs w:val="24"/>
+          <w:lang w:val="en-US"/>
+        </w:rPr>
+        <w:t xml:space="preserve">Open </w:t>
+      </w:r>
+      <w:hyperlink r:id="rId42" w:history="1">
+        <w:r>
+          <w:rPr>
+            <w:rStyle w:val="Hyperlink"/>
+            <w:sz w:val="24"/>
+            <w:szCs w:val="24"/>
+            <w:lang w:val="en-US"/>
+          </w:rPr>
+          <w:t>https://www.nimblework.</w:t>
         </w:r>
         <w:bookmarkStart w:id="0" w:name="_GoBack"/>
         <w:bookmarkEnd w:id="0"/>
@@ -5306,7 +5440,7 @@
             <w:szCs w:val="24"/>
             <w:lang w:val="en-US"/>
           </w:rPr>
-          <w:t>a</w:t>
+          <w:t>c</w:t>
         </w:r>
         <w:r>
           <w:rPr>
@@ -5315,31 +5449,84 @@
             <w:szCs w:val="24"/>
             <w:lang w:val="en-US"/>
           </w:rPr>
-          <w:t>na.com/</w:t>
+          <w:t>om/resources/?tx_post_tag=case-studies</w:t>
         </w:r>
       </w:hyperlink>
-    </w:p>
-    <w:p>
-      <w:pPr>
-        <w:pStyle w:val="ListParagraph"/>
-        <w:numPr>
-          <w:ilvl w:val="1"/>
-          <w:numId w:val="15"/>
-        </w:numPr>
-        <w:spacing w:line="256" w:lineRule="auto"/>
-        <w:rPr>
-          <w:sz w:val="24"/>
-          <w:szCs w:val="24"/>
-          <w:lang w:val="en-US"/>
-        </w:rPr>
-      </w:pPr>
-      <w:r>
-        <w:rPr>
-          <w:sz w:val="24"/>
-          <w:szCs w:val="24"/>
-          <w:lang w:val="en-US"/>
-        </w:rPr>
-        <w:t>Click on login button</w:t>
+      <w:r>
+        <w:rPr>
+          <w:sz w:val="24"/>
+          <w:szCs w:val="24"/>
+          <w:lang w:val="en-US"/>
+        </w:rPr>
+        <w:t xml:space="preserve"> </w:t>
+      </w:r>
+    </w:p>
+    <w:p>
+      <w:pPr>
+        <w:pStyle w:val="ListParagraph"/>
+        <w:numPr>
+          <w:ilvl w:val="1"/>
+          <w:numId w:val="15"/>
+        </w:numPr>
+        <w:spacing w:line="254" w:lineRule="auto"/>
+        <w:rPr>
+          <w:sz w:val="24"/>
+          <w:szCs w:val="24"/>
+          <w:lang w:val="en-US"/>
+        </w:rPr>
+      </w:pPr>
+      <w:r>
+        <w:rPr>
+          <w:sz w:val="24"/>
+          <w:szCs w:val="24"/>
+          <w:lang w:val="en-US"/>
+        </w:rPr>
+        <w:t>Click on The image of chat</w:t>
+      </w:r>
+    </w:p>
+    <w:p>
+      <w:pPr>
+        <w:pStyle w:val="ListParagraph"/>
+        <w:numPr>
+          <w:ilvl w:val="1"/>
+          <w:numId w:val="15"/>
+        </w:numPr>
+        <w:spacing w:line="254" w:lineRule="auto"/>
+        <w:rPr>
+          <w:sz w:val="24"/>
+          <w:szCs w:val="24"/>
+          <w:lang w:val="en-US"/>
+        </w:rPr>
+      </w:pPr>
+      <w:r>
+        <w:rPr>
+          <w:sz w:val="24"/>
+          <w:szCs w:val="24"/>
+          <w:lang w:val="en-US"/>
+        </w:rPr>
+        <w:t>Type Hello in the chat text box</w:t>
+      </w:r>
+    </w:p>
+    <w:p>
+      <w:pPr>
+        <w:pStyle w:val="ListParagraph"/>
+        <w:numPr>
+          <w:ilvl w:val="1"/>
+          <w:numId w:val="15"/>
+        </w:numPr>
+        <w:rPr>
+          <w:sz w:val="26"/>
+          <w:szCs w:val="24"/>
+          <w:lang w:val="en-US"/>
+        </w:rPr>
+      </w:pPr>
+      <w:r>
+        <w:rPr>
+          <w:sz w:val="24"/>
+          <w:szCs w:val="24"/>
+          <w:lang w:val="en-US"/>
+        </w:rPr>
+        <w:t>Hit Enter</w:t>
       </w:r>
     </w:p>
     <w:p>

</xml_diff>

<commit_message>
Date: 16 Oct 2025
</commit_message>
<xml_diff>
--- a/Assignments_SA2507019.docx
+++ b/Assignments_SA2507019.docx
@@ -3014,6 +3014,7 @@
           <w:lang w:val="en-US"/>
         </w:rPr>
       </w:pPr>
+      <w:bookmarkStart w:id="0" w:name="_GoBack"/>
       <w:r>
         <w:rPr>
           <w:sz w:val="26"/>
@@ -3122,6 +3123,7 @@
         <w:t>Logout the application (only if login is successful)</w:t>
       </w:r>
     </w:p>
+    <w:bookmarkEnd w:id="0"/>
     <w:p>
       <w:pPr>
         <w:pStyle w:val="ListParagraph"/>
@@ -5354,25 +5356,7 @@
             <w:szCs w:val="24"/>
             <w:lang w:val="en-US"/>
           </w:rPr>
-          <w:t>https://www.jotfo</w:t>
-        </w:r>
-        <w:r>
-          <w:rPr>
-            <w:rStyle w:val="Hyperlink"/>
-            <w:sz w:val="24"/>
-            <w:szCs w:val="24"/>
-            <w:lang w:val="en-US"/>
-          </w:rPr>
-          <w:t>r</w:t>
-        </w:r>
-        <w:r>
-          <w:rPr>
-            <w:rStyle w:val="Hyperlink"/>
-            <w:sz w:val="24"/>
-            <w:szCs w:val="24"/>
-            <w:lang w:val="en-US"/>
-          </w:rPr>
-          <w:t>m.com/form-templates/exam-registration-form</w:t>
+          <w:t>https://www.jotform.com/form-templates/exam-registration-form</w:t>
         </w:r>
       </w:hyperlink>
     </w:p>
@@ -5429,104 +5413,600 @@
             <w:szCs w:val="24"/>
             <w:lang w:val="en-US"/>
           </w:rPr>
-          <w:t>https://www.nimblework.</w:t>
+          <w:t>https://www.nimblework.com/resources/?tx_post_tag=case-studies</w:t>
         </w:r>
-        <w:bookmarkStart w:id="0" w:name="_GoBack"/>
-        <w:bookmarkEnd w:id="0"/>
+      </w:hyperlink>
+      <w:r>
+        <w:rPr>
+          <w:sz w:val="24"/>
+          <w:szCs w:val="24"/>
+          <w:lang w:val="en-US"/>
+        </w:rPr>
+        <w:t xml:space="preserve"> </w:t>
+      </w:r>
+    </w:p>
+    <w:p>
+      <w:pPr>
+        <w:pStyle w:val="ListParagraph"/>
+        <w:numPr>
+          <w:ilvl w:val="1"/>
+          <w:numId w:val="15"/>
+        </w:numPr>
+        <w:spacing w:line="254" w:lineRule="auto"/>
+        <w:rPr>
+          <w:sz w:val="24"/>
+          <w:szCs w:val="24"/>
+          <w:lang w:val="en-US"/>
+        </w:rPr>
+      </w:pPr>
+      <w:r>
+        <w:rPr>
+          <w:sz w:val="24"/>
+          <w:szCs w:val="24"/>
+          <w:lang w:val="en-US"/>
+        </w:rPr>
+        <w:t>Click on The image of chat</w:t>
+      </w:r>
+    </w:p>
+    <w:p>
+      <w:pPr>
+        <w:pStyle w:val="ListParagraph"/>
+        <w:numPr>
+          <w:ilvl w:val="1"/>
+          <w:numId w:val="15"/>
+        </w:numPr>
+        <w:spacing w:line="254" w:lineRule="auto"/>
+        <w:rPr>
+          <w:sz w:val="24"/>
+          <w:szCs w:val="24"/>
+          <w:lang w:val="en-US"/>
+        </w:rPr>
+      </w:pPr>
+      <w:r>
+        <w:rPr>
+          <w:sz w:val="24"/>
+          <w:szCs w:val="24"/>
+          <w:lang w:val="en-US"/>
+        </w:rPr>
+        <w:t>Type Hello in the chat text box</w:t>
+      </w:r>
+    </w:p>
+    <w:p>
+      <w:pPr>
+        <w:pStyle w:val="ListParagraph"/>
+        <w:numPr>
+          <w:ilvl w:val="1"/>
+          <w:numId w:val="15"/>
+        </w:numPr>
+        <w:rPr>
+          <w:sz w:val="26"/>
+          <w:szCs w:val="24"/>
+          <w:lang w:val="en-US"/>
+        </w:rPr>
+      </w:pPr>
+      <w:r>
+        <w:rPr>
+          <w:sz w:val="24"/>
+          <w:szCs w:val="24"/>
+          <w:lang w:val="en-US"/>
+        </w:rPr>
+        <w:t>Hit Enter</w:t>
+      </w:r>
+    </w:p>
+    <w:p>
+      <w:pPr>
+        <w:rPr>
+          <w:sz w:val="24"/>
+          <w:szCs w:val="22"/>
+          <w:lang w:val="en-US"/>
+        </w:rPr>
+      </w:pPr>
+    </w:p>
+    <w:p>
+      <w:pPr>
+        <w:rPr>
+          <w:sz w:val="24"/>
+          <w:szCs w:val="22"/>
+          <w:lang w:val="en-US"/>
+        </w:rPr>
+      </w:pPr>
+    </w:p>
+    <w:p>
+      <w:pPr>
+        <w:rPr>
+          <w:b/>
+          <w:bCs/>
+          <w:sz w:val="24"/>
+          <w:szCs w:val="22"/>
+          <w:lang w:val="en-US"/>
+        </w:rPr>
+      </w:pPr>
+      <w:r>
+        <w:rPr>
+          <w:b/>
+          <w:bCs/>
+          <w:sz w:val="24"/>
+          <w:szCs w:val="22"/>
+          <w:lang w:val="en-US"/>
+        </w:rPr>
+        <w:t>TestNG Assignment</w:t>
+      </w:r>
+    </w:p>
+    <w:p>
+      <w:pPr>
+        <w:pStyle w:val="ListParagraph"/>
+        <w:numPr>
+          <w:ilvl w:val="0"/>
+          <w:numId w:val="18"/>
+        </w:numPr>
+        <w:rPr>
+          <w:sz w:val="24"/>
+          <w:szCs w:val="22"/>
+          <w:lang w:val="en-US"/>
+        </w:rPr>
+      </w:pPr>
+      <w:r>
+        <w:rPr>
+          <w:sz w:val="24"/>
+          <w:szCs w:val="22"/>
+          <w:lang w:val="en-US"/>
+        </w:rPr>
+        <w:t>Create a TestNG Class with name D05BigBasketAssignment</w:t>
+      </w:r>
+    </w:p>
+    <w:p>
+      <w:pPr>
+        <w:pStyle w:val="ListParagraph"/>
+        <w:numPr>
+          <w:ilvl w:val="1"/>
+          <w:numId w:val="18"/>
+        </w:numPr>
+        <w:rPr>
+          <w:sz w:val="24"/>
+          <w:szCs w:val="22"/>
+          <w:lang w:val="en-US"/>
+        </w:rPr>
+      </w:pPr>
+      <w:r>
+        <w:rPr>
+          <w:sz w:val="24"/>
+          <w:szCs w:val="22"/>
+          <w:lang w:val="en-US"/>
+        </w:rPr>
+        <w:t xml:space="preserve">Launch </w:t>
+      </w:r>
+      <w:hyperlink r:id="rId43" w:history="1">
         <w:r>
           <w:rPr>
             <w:rStyle w:val="Hyperlink"/>
             <w:sz w:val="24"/>
-            <w:szCs w:val="24"/>
+            <w:szCs w:val="22"/>
             <w:lang w:val="en-US"/>
           </w:rPr>
-          <w:t>c</w:t>
+          <w:t>https://www.bigbasket.com/</w:t>
         </w:r>
+      </w:hyperlink>
+    </w:p>
+    <w:p>
+      <w:pPr>
+        <w:pStyle w:val="ListParagraph"/>
+        <w:numPr>
+          <w:ilvl w:val="1"/>
+          <w:numId w:val="18"/>
+        </w:numPr>
+        <w:rPr>
+          <w:sz w:val="24"/>
+          <w:szCs w:val="22"/>
+          <w:lang w:val="en-US"/>
+        </w:rPr>
+      </w:pPr>
+      <w:r>
+        <w:rPr>
+          <w:sz w:val="24"/>
+          <w:szCs w:val="22"/>
+          <w:lang w:val="en-US"/>
+        </w:rPr>
+        <w:t>Print the title</w:t>
+      </w:r>
+    </w:p>
+    <w:p>
+      <w:pPr>
+        <w:pStyle w:val="ListParagraph"/>
+        <w:numPr>
+          <w:ilvl w:val="1"/>
+          <w:numId w:val="18"/>
+        </w:numPr>
+        <w:rPr>
+          <w:b/>
+          <w:bCs/>
+          <w:sz w:val="24"/>
+          <w:szCs w:val="22"/>
+          <w:lang w:val="en-US"/>
+        </w:rPr>
+      </w:pPr>
+      <w:r>
+        <w:rPr>
+          <w:b/>
+          <w:bCs/>
+          <w:sz w:val="24"/>
+          <w:szCs w:val="22"/>
+          <w:lang w:val="en-US"/>
+        </w:rPr>
+        <w:t>Click on Exotic Fruits link</w:t>
+      </w:r>
+    </w:p>
+    <w:p>
+      <w:pPr>
+        <w:pStyle w:val="ListParagraph"/>
+        <w:numPr>
+          <w:ilvl w:val="1"/>
+          <w:numId w:val="18"/>
+        </w:numPr>
+        <w:rPr>
+          <w:sz w:val="24"/>
+          <w:szCs w:val="22"/>
+          <w:lang w:val="en-US"/>
+        </w:rPr>
+      </w:pPr>
+      <w:r>
+        <w:rPr>
+          <w:sz w:val="24"/>
+          <w:szCs w:val="22"/>
+          <w:lang w:val="en-US"/>
+        </w:rPr>
+        <w:t>Print the title</w:t>
+      </w:r>
+    </w:p>
+    <w:p>
+      <w:pPr>
+        <w:pStyle w:val="ListParagraph"/>
+        <w:numPr>
+          <w:ilvl w:val="1"/>
+          <w:numId w:val="18"/>
+        </w:numPr>
+        <w:rPr>
+          <w:sz w:val="24"/>
+          <w:szCs w:val="22"/>
+          <w:lang w:val="en-US"/>
+        </w:rPr>
+      </w:pPr>
+      <w:r>
+        <w:rPr>
+          <w:sz w:val="24"/>
+          <w:szCs w:val="22"/>
+          <w:lang w:val="en-US"/>
+        </w:rPr>
+        <w:t xml:space="preserve">Launch </w:t>
+      </w:r>
+      <w:hyperlink r:id="rId44" w:history="1">
         <w:r>
           <w:rPr>
             <w:rStyle w:val="Hyperlink"/>
             <w:sz w:val="24"/>
-            <w:szCs w:val="24"/>
+            <w:szCs w:val="22"/>
             <w:lang w:val="en-US"/>
           </w:rPr>
-          <w:t>om/resources/?tx_post_tag=case-studies</w:t>
+          <w:t>https://www.bigbasket.com/</w:t>
         </w:r>
       </w:hyperlink>
-      <w:r>
-        <w:rPr>
-          <w:sz w:val="24"/>
-          <w:szCs w:val="24"/>
-          <w:lang w:val="en-US"/>
-        </w:rPr>
-        <w:t xml:space="preserve"> </w:t>
-      </w:r>
-    </w:p>
-    <w:p>
-      <w:pPr>
-        <w:pStyle w:val="ListParagraph"/>
-        <w:numPr>
-          <w:ilvl w:val="1"/>
-          <w:numId w:val="15"/>
-        </w:numPr>
-        <w:spacing w:line="254" w:lineRule="auto"/>
-        <w:rPr>
-          <w:sz w:val="24"/>
-          <w:szCs w:val="24"/>
-          <w:lang w:val="en-US"/>
-        </w:rPr>
-      </w:pPr>
-      <w:r>
-        <w:rPr>
-          <w:sz w:val="24"/>
-          <w:szCs w:val="24"/>
-          <w:lang w:val="en-US"/>
-        </w:rPr>
-        <w:t>Click on The image of chat</w:t>
-      </w:r>
-    </w:p>
-    <w:p>
-      <w:pPr>
-        <w:pStyle w:val="ListParagraph"/>
-        <w:numPr>
-          <w:ilvl w:val="1"/>
-          <w:numId w:val="15"/>
-        </w:numPr>
-        <w:spacing w:line="254" w:lineRule="auto"/>
-        <w:rPr>
-          <w:sz w:val="24"/>
-          <w:szCs w:val="24"/>
-          <w:lang w:val="en-US"/>
-        </w:rPr>
-      </w:pPr>
-      <w:r>
-        <w:rPr>
-          <w:sz w:val="24"/>
-          <w:szCs w:val="24"/>
-          <w:lang w:val="en-US"/>
-        </w:rPr>
-        <w:t>Type Hello in the chat text box</w:t>
-      </w:r>
-    </w:p>
-    <w:p>
-      <w:pPr>
-        <w:pStyle w:val="ListParagraph"/>
-        <w:numPr>
-          <w:ilvl w:val="1"/>
-          <w:numId w:val="15"/>
-        </w:numPr>
-        <w:rPr>
-          <w:sz w:val="26"/>
-          <w:szCs w:val="24"/>
-          <w:lang w:val="en-US"/>
-        </w:rPr>
-      </w:pPr>
-      <w:r>
-        <w:rPr>
-          <w:sz w:val="24"/>
-          <w:szCs w:val="24"/>
-          <w:lang w:val="en-US"/>
-        </w:rPr>
-        <w:t>Hit Enter</w:t>
+    </w:p>
+    <w:p>
+      <w:pPr>
+        <w:pStyle w:val="ListParagraph"/>
+        <w:numPr>
+          <w:ilvl w:val="1"/>
+          <w:numId w:val="18"/>
+        </w:numPr>
+        <w:rPr>
+          <w:sz w:val="24"/>
+          <w:szCs w:val="22"/>
+          <w:lang w:val="en-US"/>
+        </w:rPr>
+      </w:pPr>
+      <w:r>
+        <w:rPr>
+          <w:sz w:val="24"/>
+          <w:szCs w:val="22"/>
+          <w:lang w:val="en-US"/>
+        </w:rPr>
+        <w:t>Print the title</w:t>
+      </w:r>
+    </w:p>
+    <w:p>
+      <w:pPr>
+        <w:pStyle w:val="ListParagraph"/>
+        <w:numPr>
+          <w:ilvl w:val="1"/>
+          <w:numId w:val="18"/>
+        </w:numPr>
+        <w:rPr>
+          <w:b/>
+          <w:bCs/>
+          <w:sz w:val="24"/>
+          <w:szCs w:val="22"/>
+          <w:lang w:val="en-US"/>
+        </w:rPr>
+      </w:pPr>
+      <w:r>
+        <w:rPr>
+          <w:b/>
+          <w:bCs/>
+          <w:sz w:val="24"/>
+          <w:szCs w:val="22"/>
+          <w:lang w:val="en-US"/>
+        </w:rPr>
+        <w:t>Click on Tea link</w:t>
+      </w:r>
+    </w:p>
+    <w:p>
+      <w:pPr>
+        <w:pStyle w:val="ListParagraph"/>
+        <w:numPr>
+          <w:ilvl w:val="1"/>
+          <w:numId w:val="18"/>
+        </w:numPr>
+        <w:rPr>
+          <w:sz w:val="24"/>
+          <w:szCs w:val="22"/>
+          <w:lang w:val="en-US"/>
+        </w:rPr>
+      </w:pPr>
+      <w:r>
+        <w:rPr>
+          <w:sz w:val="24"/>
+          <w:szCs w:val="22"/>
+          <w:lang w:val="en-US"/>
+        </w:rPr>
+        <w:t>Print the title</w:t>
+      </w:r>
+    </w:p>
+    <w:p>
+      <w:pPr>
+        <w:pStyle w:val="ListParagraph"/>
+        <w:numPr>
+          <w:ilvl w:val="1"/>
+          <w:numId w:val="18"/>
+        </w:numPr>
+        <w:rPr>
+          <w:sz w:val="24"/>
+          <w:szCs w:val="22"/>
+          <w:lang w:val="en-US"/>
+        </w:rPr>
+      </w:pPr>
+      <w:r>
+        <w:rPr>
+          <w:sz w:val="24"/>
+          <w:szCs w:val="22"/>
+          <w:lang w:val="en-US"/>
+        </w:rPr>
+        <w:t xml:space="preserve">Launch </w:t>
+      </w:r>
+      <w:hyperlink r:id="rId45" w:history="1">
+        <w:r>
+          <w:rPr>
+            <w:rStyle w:val="Hyperlink"/>
+            <w:sz w:val="24"/>
+            <w:szCs w:val="22"/>
+            <w:lang w:val="en-US"/>
+          </w:rPr>
+          <w:t>https://www.bigbasket.com/</w:t>
+        </w:r>
+      </w:hyperlink>
+    </w:p>
+    <w:p>
+      <w:pPr>
+        <w:pStyle w:val="ListParagraph"/>
+        <w:numPr>
+          <w:ilvl w:val="1"/>
+          <w:numId w:val="18"/>
+        </w:numPr>
+        <w:rPr>
+          <w:sz w:val="24"/>
+          <w:szCs w:val="22"/>
+          <w:lang w:val="en-US"/>
+        </w:rPr>
+      </w:pPr>
+      <w:r>
+        <w:rPr>
+          <w:sz w:val="24"/>
+          <w:szCs w:val="22"/>
+          <w:lang w:val="en-US"/>
+        </w:rPr>
+        <w:t>Print the title</w:t>
+      </w:r>
+    </w:p>
+    <w:p>
+      <w:pPr>
+        <w:pStyle w:val="ListParagraph"/>
+        <w:numPr>
+          <w:ilvl w:val="1"/>
+          <w:numId w:val="18"/>
+        </w:numPr>
+        <w:rPr>
+          <w:b/>
+          <w:bCs/>
+          <w:sz w:val="24"/>
+          <w:szCs w:val="22"/>
+          <w:lang w:val="en-US"/>
+        </w:rPr>
+      </w:pPr>
+      <w:r>
+        <w:rPr>
+          <w:b/>
+          <w:bCs/>
+          <w:sz w:val="24"/>
+          <w:szCs w:val="22"/>
+          <w:lang w:val="en-US"/>
+        </w:rPr>
+        <w:t xml:space="preserve">Click on </w:t>
+      </w:r>
+      <w:r>
+        <w:rPr>
+          <w:b/>
+          <w:bCs/>
+          <w:sz w:val="24"/>
+          <w:szCs w:val="22"/>
+          <w:lang w:val="en-US"/>
+        </w:rPr>
+        <w:t>Ghee</w:t>
+      </w:r>
+      <w:r>
+        <w:rPr>
+          <w:b/>
+          <w:bCs/>
+          <w:sz w:val="24"/>
+          <w:szCs w:val="22"/>
+          <w:lang w:val="en-US"/>
+        </w:rPr>
+        <w:t xml:space="preserve"> link</w:t>
+      </w:r>
+    </w:p>
+    <w:p>
+      <w:pPr>
+        <w:pStyle w:val="ListParagraph"/>
+        <w:numPr>
+          <w:ilvl w:val="1"/>
+          <w:numId w:val="18"/>
+        </w:numPr>
+        <w:rPr>
+          <w:sz w:val="24"/>
+          <w:szCs w:val="22"/>
+          <w:lang w:val="en-US"/>
+        </w:rPr>
+      </w:pPr>
+      <w:r>
+        <w:rPr>
+          <w:sz w:val="24"/>
+          <w:szCs w:val="22"/>
+          <w:lang w:val="en-US"/>
+        </w:rPr>
+        <w:t>Print the title</w:t>
+      </w:r>
+    </w:p>
+    <w:p>
+      <w:pPr>
+        <w:pStyle w:val="ListParagraph"/>
+        <w:numPr>
+          <w:ilvl w:val="1"/>
+          <w:numId w:val="18"/>
+        </w:numPr>
+        <w:rPr>
+          <w:sz w:val="24"/>
+          <w:szCs w:val="22"/>
+          <w:lang w:val="en-US"/>
+        </w:rPr>
+      </w:pPr>
+      <w:r>
+        <w:rPr>
+          <w:sz w:val="24"/>
+          <w:szCs w:val="22"/>
+          <w:lang w:val="en-US"/>
+        </w:rPr>
+        <w:t xml:space="preserve">Launch </w:t>
+      </w:r>
+      <w:hyperlink r:id="rId46" w:history="1">
+        <w:r>
+          <w:rPr>
+            <w:rStyle w:val="Hyperlink"/>
+            <w:sz w:val="24"/>
+            <w:szCs w:val="22"/>
+            <w:lang w:val="en-US"/>
+          </w:rPr>
+          <w:t>https://www.bigbasket.com/</w:t>
+        </w:r>
+      </w:hyperlink>
+    </w:p>
+    <w:p>
+      <w:pPr>
+        <w:pStyle w:val="ListParagraph"/>
+        <w:numPr>
+          <w:ilvl w:val="1"/>
+          <w:numId w:val="18"/>
+        </w:numPr>
+        <w:rPr>
+          <w:sz w:val="24"/>
+          <w:szCs w:val="22"/>
+          <w:lang w:val="en-US"/>
+        </w:rPr>
+      </w:pPr>
+      <w:r>
+        <w:rPr>
+          <w:sz w:val="24"/>
+          <w:szCs w:val="22"/>
+          <w:lang w:val="en-US"/>
+        </w:rPr>
+        <w:t>Print the title</w:t>
+      </w:r>
+    </w:p>
+    <w:p>
+      <w:pPr>
+        <w:pStyle w:val="ListParagraph"/>
+        <w:numPr>
+          <w:ilvl w:val="1"/>
+          <w:numId w:val="18"/>
+        </w:numPr>
+        <w:rPr>
+          <w:b/>
+          <w:bCs/>
+          <w:sz w:val="24"/>
+          <w:szCs w:val="22"/>
+          <w:lang w:val="en-US"/>
+        </w:rPr>
+      </w:pPr>
+      <w:r>
+        <w:rPr>
+          <w:b/>
+          <w:bCs/>
+          <w:sz w:val="24"/>
+          <w:szCs w:val="22"/>
+          <w:lang w:val="en-US"/>
+        </w:rPr>
+        <w:t xml:space="preserve">Click on </w:t>
+      </w:r>
+      <w:proofErr w:type="spellStart"/>
+      <w:r>
+        <w:rPr>
+          <w:b/>
+          <w:bCs/>
+          <w:sz w:val="24"/>
+          <w:szCs w:val="22"/>
+          <w:lang w:val="en-US"/>
+        </w:rPr>
+        <w:t>Nandhini</w:t>
+      </w:r>
+      <w:proofErr w:type="spellEnd"/>
+      <w:r>
+        <w:rPr>
+          <w:b/>
+          <w:bCs/>
+          <w:sz w:val="24"/>
+          <w:szCs w:val="22"/>
+          <w:lang w:val="en-US"/>
+        </w:rPr>
+        <w:t xml:space="preserve"> link</w:t>
+      </w:r>
+    </w:p>
+    <w:p>
+      <w:pPr>
+        <w:pStyle w:val="ListParagraph"/>
+        <w:numPr>
+          <w:ilvl w:val="1"/>
+          <w:numId w:val="18"/>
+        </w:numPr>
+        <w:rPr>
+          <w:sz w:val="24"/>
+          <w:szCs w:val="22"/>
+          <w:lang w:val="en-US"/>
+        </w:rPr>
+      </w:pPr>
+      <w:r>
+        <w:rPr>
+          <w:sz w:val="24"/>
+          <w:szCs w:val="22"/>
+          <w:lang w:val="en-US"/>
+        </w:rPr>
+        <w:lastRenderedPageBreak/>
+        <w:t>Print the title</w:t>
       </w:r>
     </w:p>
     <w:p>
@@ -5534,19 +6014,8 @@
         <w:pStyle w:val="ListParagraph"/>
         <w:numPr>
           <w:ilvl w:val="0"/>
-          <w:numId w:val="15"/>
-        </w:numPr>
-        <w:rPr>
-          <w:sz w:val="24"/>
-          <w:szCs w:val="22"/>
-          <w:lang w:val="en-US"/>
-        </w:rPr>
-      </w:pPr>
-    </w:p>
-    <w:p>
-      <w:pPr>
-        <w:pStyle w:val="ListParagraph"/>
-        <w:ind w:left="1440"/>
+          <w:numId w:val="18"/>
+        </w:numPr>
         <w:rPr>
           <w:sz w:val="24"/>
           <w:szCs w:val="22"/>
@@ -5971,6 +6440,95 @@
     </w:lvl>
   </w:abstractNum>
   <w:abstractNum w:abstractNumId="4">
+    <w:nsid w:val="32D96F09"/>
+    <w:multiLevelType w:val="hybridMultilevel"/>
+    <w:tmpl w:val="3CC0EB00"/>
+    <w:lvl w:ilvl="0" w:tplc="4009000F">
+      <w:start w:val="1"/>
+      <w:numFmt w:val="decimal"/>
+      <w:lvlText w:val="%1."/>
+      <w:lvlJc w:val="left"/>
+      <w:pPr>
+        <w:ind w:left="720" w:hanging="360"/>
+      </w:pPr>
+      <w:rPr>
+        <w:rFonts w:hint="default"/>
+      </w:rPr>
+    </w:lvl>
+    <w:lvl w:ilvl="1" w:tplc="40090019">
+      <w:start w:val="1"/>
+      <w:numFmt w:val="lowerLetter"/>
+      <w:lvlText w:val="%2."/>
+      <w:lvlJc w:val="left"/>
+      <w:pPr>
+        <w:ind w:left="1440" w:hanging="360"/>
+      </w:pPr>
+    </w:lvl>
+    <w:lvl w:ilvl="2" w:tplc="4009001B" w:tentative="1">
+      <w:start w:val="1"/>
+      <w:numFmt w:val="lowerRoman"/>
+      <w:lvlText w:val="%3."/>
+      <w:lvlJc w:val="right"/>
+      <w:pPr>
+        <w:ind w:left="2160" w:hanging="180"/>
+      </w:pPr>
+    </w:lvl>
+    <w:lvl w:ilvl="3" w:tplc="4009000F" w:tentative="1">
+      <w:start w:val="1"/>
+      <w:numFmt w:val="decimal"/>
+      <w:lvlText w:val="%4."/>
+      <w:lvlJc w:val="left"/>
+      <w:pPr>
+        <w:ind w:left="2880" w:hanging="360"/>
+      </w:pPr>
+    </w:lvl>
+    <w:lvl w:ilvl="4" w:tplc="40090019" w:tentative="1">
+      <w:start w:val="1"/>
+      <w:numFmt w:val="lowerLetter"/>
+      <w:lvlText w:val="%5."/>
+      <w:lvlJc w:val="left"/>
+      <w:pPr>
+        <w:ind w:left="3600" w:hanging="360"/>
+      </w:pPr>
+    </w:lvl>
+    <w:lvl w:ilvl="5" w:tplc="4009001B" w:tentative="1">
+      <w:start w:val="1"/>
+      <w:numFmt w:val="lowerRoman"/>
+      <w:lvlText w:val="%6."/>
+      <w:lvlJc w:val="right"/>
+      <w:pPr>
+        <w:ind w:left="4320" w:hanging="180"/>
+      </w:pPr>
+    </w:lvl>
+    <w:lvl w:ilvl="6" w:tplc="4009000F" w:tentative="1">
+      <w:start w:val="1"/>
+      <w:numFmt w:val="decimal"/>
+      <w:lvlText w:val="%7."/>
+      <w:lvlJc w:val="left"/>
+      <w:pPr>
+        <w:ind w:left="5040" w:hanging="360"/>
+      </w:pPr>
+    </w:lvl>
+    <w:lvl w:ilvl="7" w:tplc="40090019" w:tentative="1">
+      <w:start w:val="1"/>
+      <w:numFmt w:val="lowerLetter"/>
+      <w:lvlText w:val="%8."/>
+      <w:lvlJc w:val="left"/>
+      <w:pPr>
+        <w:ind w:left="5760" w:hanging="360"/>
+      </w:pPr>
+    </w:lvl>
+    <w:lvl w:ilvl="8" w:tplc="4009001B" w:tentative="1">
+      <w:start w:val="1"/>
+      <w:numFmt w:val="lowerRoman"/>
+      <w:lvlText w:val="%9."/>
+      <w:lvlJc w:val="right"/>
+      <w:pPr>
+        <w:ind w:left="6480" w:hanging="180"/>
+      </w:pPr>
+    </w:lvl>
+  </w:abstractNum>
+  <w:abstractNum w:abstractNumId="5">
     <w:nsid w:val="371A234D"/>
     <w:multiLevelType w:val="hybridMultilevel"/>
     <w:tmpl w:val="E7F09658"/>
@@ -6083,7 +6641,7 @@
       </w:rPr>
     </w:lvl>
   </w:abstractNum>
-  <w:abstractNum w:abstractNumId="5">
+  <w:abstractNum w:abstractNumId="6">
     <w:nsid w:val="39D44C7F"/>
     <w:multiLevelType w:val="hybridMultilevel"/>
     <w:tmpl w:val="B83C5124"/>
@@ -6196,7 +6754,7 @@
       </w:rPr>
     </w:lvl>
   </w:abstractNum>
-  <w:abstractNum w:abstractNumId="6">
+  <w:abstractNum w:abstractNumId="7">
     <w:nsid w:val="42F20D18"/>
     <w:multiLevelType w:val="hybridMultilevel"/>
     <w:tmpl w:val="268059E0"/>
@@ -6285,7 +6843,7 @@
       </w:pPr>
     </w:lvl>
   </w:abstractNum>
-  <w:abstractNum w:abstractNumId="7">
+  <w:abstractNum w:abstractNumId="8">
     <w:nsid w:val="4E5B4A02"/>
     <w:multiLevelType w:val="hybridMultilevel"/>
     <w:tmpl w:val="E8BC0844"/>
@@ -6374,7 +6932,7 @@
       </w:pPr>
     </w:lvl>
   </w:abstractNum>
-  <w:abstractNum w:abstractNumId="8">
+  <w:abstractNum w:abstractNumId="9">
     <w:nsid w:val="562D548B"/>
     <w:multiLevelType w:val="hybridMultilevel"/>
     <w:tmpl w:val="31B8F06A"/>
@@ -6460,7 +7018,7 @@
       </w:pPr>
     </w:lvl>
   </w:abstractNum>
-  <w:abstractNum w:abstractNumId="9">
+  <w:abstractNum w:abstractNumId="10">
     <w:nsid w:val="569F5872"/>
     <w:multiLevelType w:val="hybridMultilevel"/>
     <w:tmpl w:val="19E0E6AA"/>
@@ -6549,7 +7107,7 @@
       </w:pPr>
     </w:lvl>
   </w:abstractNum>
-  <w:abstractNum w:abstractNumId="10">
+  <w:abstractNum w:abstractNumId="11">
     <w:nsid w:val="5F243673"/>
     <w:multiLevelType w:val="hybridMultilevel"/>
     <w:tmpl w:val="F0F6B838"/>
@@ -6638,7 +7196,7 @@
       </w:pPr>
     </w:lvl>
   </w:abstractNum>
-  <w:abstractNum w:abstractNumId="11">
+  <w:abstractNum w:abstractNumId="12">
     <w:nsid w:val="623553AF"/>
     <w:multiLevelType w:val="hybridMultilevel"/>
     <w:tmpl w:val="3586E7C8"/>
@@ -6724,7 +7282,7 @@
       </w:pPr>
     </w:lvl>
   </w:abstractNum>
-  <w:abstractNum w:abstractNumId="12">
+  <w:abstractNum w:abstractNumId="13">
     <w:nsid w:val="64CA60CF"/>
     <w:multiLevelType w:val="hybridMultilevel"/>
     <w:tmpl w:val="CE50784A"/>
@@ -6813,7 +7371,7 @@
       </w:pPr>
     </w:lvl>
   </w:abstractNum>
-  <w:abstractNum w:abstractNumId="13">
+  <w:abstractNum w:abstractNumId="14">
     <w:nsid w:val="69662B15"/>
     <w:multiLevelType w:val="hybridMultilevel"/>
     <w:tmpl w:val="E5A22472"/>
@@ -6926,7 +7484,7 @@
       </w:rPr>
     </w:lvl>
   </w:abstractNum>
-  <w:abstractNum w:abstractNumId="14">
+  <w:abstractNum w:abstractNumId="15">
     <w:nsid w:val="6C35034C"/>
     <w:multiLevelType w:val="hybridMultilevel"/>
     <w:tmpl w:val="6AF6DE5C"/>
@@ -7012,7 +7570,7 @@
       </w:pPr>
     </w:lvl>
   </w:abstractNum>
-  <w:abstractNum w:abstractNumId="15">
+  <w:abstractNum w:abstractNumId="16">
     <w:nsid w:val="7576105D"/>
     <w:multiLevelType w:val="hybridMultilevel"/>
     <w:tmpl w:val="DA7C6020"/>
@@ -7126,7 +7684,7 @@
     </w:lvl>
   </w:abstractNum>
   <w:num w:numId="1">
-    <w:abstractNumId w:val="13"/>
+    <w:abstractNumId w:val="14"/>
   </w:num>
   <w:num w:numId="2">
     <w:abstractNumId w:val="3"/>
@@ -7135,40 +7693,40 @@
     <w:abstractNumId w:val="2"/>
   </w:num>
   <w:num w:numId="4">
-    <w:abstractNumId w:val="11"/>
+    <w:abstractNumId w:val="12"/>
   </w:num>
   <w:num w:numId="5">
-    <w:abstractNumId w:val="4"/>
+    <w:abstractNumId w:val="5"/>
   </w:num>
   <w:num w:numId="6">
+    <w:abstractNumId w:val="16"/>
+  </w:num>
+  <w:num w:numId="7">
+    <w:abstractNumId w:val="6"/>
+  </w:num>
+  <w:num w:numId="8">
     <w:abstractNumId w:val="15"/>
   </w:num>
-  <w:num w:numId="7">
-    <w:abstractNumId w:val="5"/>
-  </w:num>
-  <w:num w:numId="8">
-    <w:abstractNumId w:val="14"/>
-  </w:num>
   <w:num w:numId="9">
-    <w:abstractNumId w:val="8"/>
+    <w:abstractNumId w:val="9"/>
   </w:num>
   <w:num w:numId="10">
     <w:abstractNumId w:val="0"/>
   </w:num>
   <w:num w:numId="11">
+    <w:abstractNumId w:val="11"/>
+  </w:num>
+  <w:num w:numId="12">
+    <w:abstractNumId w:val="13"/>
+  </w:num>
+  <w:num w:numId="13">
+    <w:abstractNumId w:val="7"/>
+  </w:num>
+  <w:num w:numId="14">
     <w:abstractNumId w:val="10"/>
   </w:num>
-  <w:num w:numId="12">
-    <w:abstractNumId w:val="12"/>
-  </w:num>
-  <w:num w:numId="13">
-    <w:abstractNumId w:val="6"/>
-  </w:num>
-  <w:num w:numId="14">
-    <w:abstractNumId w:val="9"/>
-  </w:num>
   <w:num w:numId="15">
-    <w:abstractNumId w:val="7"/>
+    <w:abstractNumId w:val="8"/>
   </w:num>
   <w:num w:numId="16">
     <w:abstractNumId w:val="1"/>
@@ -7202,6 +7760,9 @@
     <w:lvlOverride w:ilvl="8">
       <w:startOverride w:val="1"/>
     </w:lvlOverride>
+  </w:num>
+  <w:num w:numId="18">
+    <w:abstractNumId w:val="4"/>
   </w:num>
 </w:numbering>
 </file>

</xml_diff>

<commit_message>
Date: 21 Oct 2025
</commit_message>
<xml_diff>
--- a/Assignments_SA2507019.docx
+++ b/Assignments_SA2507019.docx
@@ -59,25 +59,7 @@
           <w:szCs w:val="22"/>
           <w:lang w:val="en-US"/>
         </w:rPr>
-        <w:t xml:space="preserve">What is the need and return type of </w:t>
-      </w:r>
-      <w:proofErr w:type="gramStart"/>
-      <w:r>
-        <w:rPr>
-          <w:sz w:val="24"/>
-          <w:szCs w:val="22"/>
-          <w:lang w:val="en-US"/>
-        </w:rPr>
-        <w:t>getPageSource(</w:t>
-      </w:r>
-      <w:proofErr w:type="gramEnd"/>
-      <w:r>
-        <w:rPr>
-          <w:sz w:val="24"/>
-          <w:szCs w:val="22"/>
-          <w:lang w:val="en-US"/>
-        </w:rPr>
-        <w:t>)? Create a code for this method.</w:t>
+        <w:t>What is the need and return type of getPageSource()? Create a code for this method.</w:t>
       </w:r>
     </w:p>
     <w:p>
@@ -2683,25 +2665,7 @@
           <w:szCs w:val="24"/>
           <w:lang w:val="en-US"/>
         </w:rPr>
-        <w:t xml:space="preserve">Enter first 4 characters from your city (Kolhapur – </w:t>
-      </w:r>
-      <w:proofErr w:type="spellStart"/>
-      <w:r>
-        <w:rPr>
-          <w:sz w:val="24"/>
-          <w:szCs w:val="24"/>
-          <w:lang w:val="en-US"/>
-        </w:rPr>
-        <w:t>kolh</w:t>
-      </w:r>
-      <w:proofErr w:type="spellEnd"/>
-      <w:r>
-        <w:rPr>
-          <w:sz w:val="24"/>
-          <w:szCs w:val="24"/>
-          <w:lang w:val="en-US"/>
-        </w:rPr>
-        <w:t>)</w:t>
+        <w:t>Enter first 4 characters from your city (Kolhapur – kolh)</w:t>
       </w:r>
     </w:p>
     <w:p>
@@ -3014,7 +2978,6 @@
           <w:lang w:val="en-US"/>
         </w:rPr>
       </w:pPr>
-      <w:bookmarkStart w:id="0" w:name="_GoBack"/>
       <w:r>
         <w:rPr>
           <w:sz w:val="26"/>
@@ -3123,7 +3086,6 @@
         <w:t>Logout the application (only if login is successful)</w:t>
       </w:r>
     </w:p>
-    <w:bookmarkEnd w:id="0"/>
     <w:p>
       <w:pPr>
         <w:pStyle w:val="ListParagraph"/>
@@ -3597,18 +3559,8 @@
           <w:szCs w:val="24"/>
           <w:lang w:val="en-US"/>
         </w:rPr>
-        <w:t xml:space="preserve">Login using data provided in step no h &amp; </w:t>
-      </w:r>
-      <w:proofErr w:type="spellStart"/>
-      <w:r>
-        <w:rPr>
-          <w:sz w:val="24"/>
-          <w:szCs w:val="24"/>
-          <w:lang w:val="en-US"/>
-        </w:rPr>
-        <w:t>i</w:t>
-      </w:r>
-      <w:proofErr w:type="spellEnd"/>
+        <w:t>Login using data provided in step no h &amp; i</w:t>
+      </w:r>
     </w:p>
     <w:p>
       <w:pPr>
@@ -4570,25 +4522,7 @@
           <w:szCs w:val="24"/>
           <w:lang w:val="en-US"/>
         </w:rPr>
-        <w:t xml:space="preserve">Click on </w:t>
-      </w:r>
-      <w:proofErr w:type="spellStart"/>
-      <w:r>
-        <w:rPr>
-          <w:sz w:val="24"/>
-          <w:szCs w:val="24"/>
-          <w:lang w:val="en-US"/>
-        </w:rPr>
-        <w:t>ClickToGetAlert</w:t>
-      </w:r>
-      <w:proofErr w:type="spellEnd"/>
-      <w:r>
-        <w:rPr>
-          <w:sz w:val="24"/>
-          <w:szCs w:val="24"/>
-          <w:lang w:val="en-US"/>
-        </w:rPr>
-        <w:t xml:space="preserve"> button</w:t>
+        <w:t>Click on ClickToGetAlert button</w:t>
       </w:r>
     </w:p>
     <w:p>
@@ -4657,25 +4591,7 @@
           <w:szCs w:val="24"/>
           <w:lang w:val="en-US"/>
         </w:rPr>
-        <w:t xml:space="preserve">Click on </w:t>
-      </w:r>
-      <w:proofErr w:type="spellStart"/>
-      <w:r>
-        <w:rPr>
-          <w:sz w:val="24"/>
-          <w:szCs w:val="24"/>
-          <w:lang w:val="en-US"/>
-        </w:rPr>
-        <w:t>GetPrompt</w:t>
-      </w:r>
-      <w:proofErr w:type="spellEnd"/>
-      <w:r>
-        <w:rPr>
-          <w:sz w:val="24"/>
-          <w:szCs w:val="24"/>
-          <w:lang w:val="en-US"/>
-        </w:rPr>
-        <w:t xml:space="preserve"> Button</w:t>
+        <w:t>Click on GetPrompt Button</w:t>
       </w:r>
     </w:p>
     <w:p>
@@ -4744,25 +4660,7 @@
           <w:szCs w:val="24"/>
           <w:lang w:val="en-US"/>
         </w:rPr>
-        <w:t xml:space="preserve">Click on </w:t>
-      </w:r>
-      <w:proofErr w:type="spellStart"/>
-      <w:r>
-        <w:rPr>
-          <w:sz w:val="24"/>
-          <w:szCs w:val="24"/>
-          <w:lang w:val="en-US"/>
-        </w:rPr>
-        <w:t>GetConfirmation</w:t>
-      </w:r>
-      <w:proofErr w:type="spellEnd"/>
-      <w:r>
-        <w:rPr>
-          <w:sz w:val="24"/>
-          <w:szCs w:val="24"/>
-          <w:lang w:val="en-US"/>
-        </w:rPr>
-        <w:t xml:space="preserve"> Button </w:t>
+        <w:t xml:space="preserve">Click on GetConfirmation Button </w:t>
       </w:r>
     </w:p>
     <w:p>
@@ -5305,25 +5203,7 @@
           <w:szCs w:val="22"/>
           <w:lang w:val="en-US"/>
         </w:rPr>
-        <w:t xml:space="preserve">Complete </w:t>
-      </w:r>
-      <w:proofErr w:type="spellStart"/>
-      <w:r>
-        <w:rPr>
-          <w:sz w:val="24"/>
-          <w:szCs w:val="22"/>
-          <w:lang w:val="en-US"/>
-        </w:rPr>
-        <w:t>facebook</w:t>
-      </w:r>
-      <w:proofErr w:type="spellEnd"/>
-      <w:r>
-        <w:rPr>
-          <w:sz w:val="24"/>
-          <w:szCs w:val="22"/>
-          <w:lang w:val="en-US"/>
-        </w:rPr>
-        <w:t xml:space="preserve"> login using Relative Locator</w:t>
+        <w:t>Complete facebook login using Relative Locator</w:t>
       </w:r>
     </w:p>
     <w:p>
@@ -5838,27 +5718,7 @@
           <w:szCs w:val="22"/>
           <w:lang w:val="en-US"/>
         </w:rPr>
-        <w:t xml:space="preserve">Click on </w:t>
-      </w:r>
-      <w:r>
-        <w:rPr>
-          <w:b/>
-          <w:bCs/>
-          <w:sz w:val="24"/>
-          <w:szCs w:val="22"/>
-          <w:lang w:val="en-US"/>
-        </w:rPr>
-        <w:t>Ghee</w:t>
-      </w:r>
-      <w:r>
-        <w:rPr>
-          <w:b/>
-          <w:bCs/>
-          <w:sz w:val="24"/>
-          <w:szCs w:val="22"/>
-          <w:lang w:val="en-US"/>
-        </w:rPr>
-        <w:t xml:space="preserve"> link</w:t>
+        <w:t>Click on Ghee link</w:t>
       </w:r>
     </w:p>
     <w:p>
@@ -5961,29 +5821,7 @@
           <w:szCs w:val="22"/>
           <w:lang w:val="en-US"/>
         </w:rPr>
-        <w:t xml:space="preserve">Click on </w:t>
-      </w:r>
-      <w:proofErr w:type="spellStart"/>
-      <w:r>
-        <w:rPr>
-          <w:b/>
-          <w:bCs/>
-          <w:sz w:val="24"/>
-          <w:szCs w:val="22"/>
-          <w:lang w:val="en-US"/>
-        </w:rPr>
-        <w:t>Nandhini</w:t>
-      </w:r>
-      <w:proofErr w:type="spellEnd"/>
-      <w:r>
-        <w:rPr>
-          <w:b/>
-          <w:bCs/>
-          <w:sz w:val="24"/>
-          <w:szCs w:val="22"/>
-          <w:lang w:val="en-US"/>
-        </w:rPr>
-        <w:t xml:space="preserve"> link</w:t>
+        <w:t>Click on Nandhini link</w:t>
       </w:r>
     </w:p>
     <w:p>
@@ -6022,6 +5860,74 @@
           <w:lang w:val="en-US"/>
         </w:rPr>
       </w:pPr>
+      <w:r>
+        <w:rPr>
+          <w:sz w:val="24"/>
+          <w:szCs w:val="22"/>
+          <w:lang w:val="en-US"/>
+        </w:rPr>
+        <w:t>Complete the echotrak login assignment using @DataProvider.</w:t>
+      </w:r>
+    </w:p>
+    <w:p>
+      <w:pPr>
+        <w:pStyle w:val="ListParagraph"/>
+        <w:numPr>
+          <w:ilvl w:val="1"/>
+          <w:numId w:val="18"/>
+        </w:numPr>
+        <w:rPr>
+          <w:sz w:val="24"/>
+          <w:szCs w:val="22"/>
+          <w:lang w:val="en-US"/>
+        </w:rPr>
+      </w:pPr>
+      <w:r>
+        <w:rPr>
+          <w:sz w:val="24"/>
+          <w:szCs w:val="22"/>
+          <w:lang w:val="en-US"/>
+        </w:rPr>
+        <w:t>Display the error message as well</w:t>
+      </w:r>
+    </w:p>
+    <w:p>
+      <w:pPr>
+        <w:pStyle w:val="ListParagraph"/>
+        <w:numPr>
+          <w:ilvl w:val="0"/>
+          <w:numId w:val="18"/>
+        </w:numPr>
+        <w:rPr>
+          <w:sz w:val="24"/>
+          <w:szCs w:val="22"/>
+          <w:lang w:val="en-US"/>
+        </w:rPr>
+      </w:pPr>
+      <w:r>
+        <w:rPr>
+          <w:sz w:val="24"/>
+          <w:szCs w:val="22"/>
+          <w:lang w:val="en-US"/>
+        </w:rPr>
+        <w:t>Find out types of Assertion</w:t>
+      </w:r>
+    </w:p>
+    <w:p>
+      <w:pPr>
+        <w:pStyle w:val="ListParagraph"/>
+        <w:numPr>
+          <w:ilvl w:val="0"/>
+          <w:numId w:val="18"/>
+        </w:numPr>
+        <w:rPr>
+          <w:sz w:val="24"/>
+          <w:szCs w:val="22"/>
+          <w:lang w:val="en-US"/>
+        </w:rPr>
+      </w:pPr>
+      <w:bookmarkStart w:id="0" w:name="_GoBack"/>
+      <w:bookmarkEnd w:id="0"/>
     </w:p>
     <w:sectPr>
       <w:pgSz w:w="11906" w:h="16838"/>

</xml_diff>

<commit_message>
Date: 22 Oct 2025
</commit_message>
<xml_diff>
--- a/Assignments_SA2507019.docx
+++ b/Assignments_SA2507019.docx
@@ -5926,6 +5926,33 @@
           <w:lang w:val="en-US"/>
         </w:rPr>
       </w:pPr>
+      <w:r>
+        <w:rPr>
+          <w:sz w:val="24"/>
+          <w:szCs w:val="22"/>
+          <w:lang w:val="en-US"/>
+        </w:rPr>
+        <w:t xml:space="preserve">Complete the registration process on </w:t>
+      </w:r>
+      <w:hyperlink r:id="rId47" w:history="1">
+        <w:r>
+          <w:rPr>
+            <w:rStyle w:val="Hyperlink"/>
+            <w:sz w:val="24"/>
+            <w:szCs w:val="22"/>
+            <w:lang w:val="en-US"/>
+          </w:rPr>
+          <w:t>https://demoqa.com/automation-practice-form</w:t>
+        </w:r>
+      </w:hyperlink>
+      <w:r>
+        <w:rPr>
+          <w:sz w:val="24"/>
+          <w:szCs w:val="22"/>
+          <w:lang w:val="en-US"/>
+        </w:rPr>
+        <w:t xml:space="preserve"> using POM </w:t>
+      </w:r>
       <w:bookmarkStart w:id="0" w:name="_GoBack"/>
       <w:bookmarkEnd w:id="0"/>
     </w:p>

</xml_diff>

<commit_message>
Date: 23 Oct 2025
</commit_message>
<xml_diff>
--- a/Assignments_SA2507019.docx
+++ b/Assignments_SA2507019.docx
@@ -5953,8 +5953,52 @@
         </w:rPr>
         <w:t xml:space="preserve"> using POM </w:t>
       </w:r>
+    </w:p>
+    <w:p>
+      <w:pPr>
+        <w:pStyle w:val="ListParagraph"/>
+        <w:numPr>
+          <w:ilvl w:val="1"/>
+          <w:numId w:val="18"/>
+        </w:numPr>
+        <w:rPr>
+          <w:sz w:val="24"/>
+          <w:szCs w:val="22"/>
+          <w:lang w:val="en-US"/>
+        </w:rPr>
+      </w:pPr>
+      <w:r>
+        <w:rPr>
+          <w:sz w:val="24"/>
+          <w:szCs w:val="22"/>
+          <w:lang w:val="en-US"/>
+        </w:rPr>
+        <w:t>Use Page Factory for this assignment</w:t>
+      </w:r>
+      <w:r>
+        <w:rPr>
+          <w:sz w:val="24"/>
+          <w:szCs w:val="22"/>
+          <w:lang w:val="en-US"/>
+        </w:rPr>
+        <w:t xml:space="preserve"> for every object.</w:t>
+      </w:r>
       <w:bookmarkStart w:id="0" w:name="_GoBack"/>
       <w:bookmarkEnd w:id="0"/>
+    </w:p>
+    <w:p>
+      <w:pPr>
+        <w:pStyle w:val="ListParagraph"/>
+        <w:numPr>
+          <w:ilvl w:val="0"/>
+          <w:numId w:val="18"/>
+        </w:numPr>
+        <w:rPr>
+          <w:sz w:val="24"/>
+          <w:szCs w:val="22"/>
+          <w:lang w:val="en-US"/>
+        </w:rPr>
+      </w:pPr>
     </w:p>
     <w:sectPr>
       <w:pgSz w:w="11906" w:h="16838"/>

</xml_diff>

<commit_message>
Date: 29 Oct 2025
</commit_message>
<xml_diff>
--- a/Assignments_SA2507019.docx
+++ b/Assignments_SA2507019.docx
@@ -59,7 +59,25 @@
           <w:szCs w:val="22"/>
           <w:lang w:val="en-US"/>
         </w:rPr>
-        <w:t>What is the need and return type of getPageSource()? Create a code for this method.</w:t>
+        <w:t xml:space="preserve">What is the need and return type of </w:t>
+      </w:r>
+      <w:proofErr w:type="gramStart"/>
+      <w:r>
+        <w:rPr>
+          <w:sz w:val="24"/>
+          <w:szCs w:val="22"/>
+          <w:lang w:val="en-US"/>
+        </w:rPr>
+        <w:t>getPageSource(</w:t>
+      </w:r>
+      <w:proofErr w:type="gramEnd"/>
+      <w:r>
+        <w:rPr>
+          <w:sz w:val="24"/>
+          <w:szCs w:val="22"/>
+          <w:lang w:val="en-US"/>
+        </w:rPr>
+        <w:t>)? Create a code for this method.</w:t>
       </w:r>
     </w:p>
     <w:p>
@@ -2665,7 +2683,25 @@
           <w:szCs w:val="24"/>
           <w:lang w:val="en-US"/>
         </w:rPr>
-        <w:t>Enter first 4 characters from your city (Kolhapur – kolh)</w:t>
+        <w:t xml:space="preserve">Enter first 4 characters from your city (Kolhapur – </w:t>
+      </w:r>
+      <w:proofErr w:type="spellStart"/>
+      <w:r>
+        <w:rPr>
+          <w:sz w:val="24"/>
+          <w:szCs w:val="24"/>
+          <w:lang w:val="en-US"/>
+        </w:rPr>
+        <w:t>kolh</w:t>
+      </w:r>
+      <w:proofErr w:type="spellEnd"/>
+      <w:r>
+        <w:rPr>
+          <w:sz w:val="24"/>
+          <w:szCs w:val="24"/>
+          <w:lang w:val="en-US"/>
+        </w:rPr>
+        <w:t>)</w:t>
       </w:r>
     </w:p>
     <w:p>
@@ -3559,8 +3595,18 @@
           <w:szCs w:val="24"/>
           <w:lang w:val="en-US"/>
         </w:rPr>
-        <w:t>Login using data provided in step no h &amp; i</w:t>
-      </w:r>
+        <w:t xml:space="preserve">Login using data provided in step no h &amp; </w:t>
+      </w:r>
+      <w:proofErr w:type="spellStart"/>
+      <w:r>
+        <w:rPr>
+          <w:sz w:val="24"/>
+          <w:szCs w:val="24"/>
+          <w:lang w:val="en-US"/>
+        </w:rPr>
+        <w:t>i</w:t>
+      </w:r>
+      <w:proofErr w:type="spellEnd"/>
     </w:p>
     <w:p>
       <w:pPr>
@@ -4522,7 +4568,25 @@
           <w:szCs w:val="24"/>
           <w:lang w:val="en-US"/>
         </w:rPr>
-        <w:t>Click on ClickToGetAlert button</w:t>
+        <w:t xml:space="preserve">Click on </w:t>
+      </w:r>
+      <w:proofErr w:type="spellStart"/>
+      <w:r>
+        <w:rPr>
+          <w:sz w:val="24"/>
+          <w:szCs w:val="24"/>
+          <w:lang w:val="en-US"/>
+        </w:rPr>
+        <w:t>ClickToGetAlert</w:t>
+      </w:r>
+      <w:proofErr w:type="spellEnd"/>
+      <w:r>
+        <w:rPr>
+          <w:sz w:val="24"/>
+          <w:szCs w:val="24"/>
+          <w:lang w:val="en-US"/>
+        </w:rPr>
+        <w:t xml:space="preserve"> button</w:t>
       </w:r>
     </w:p>
     <w:p>
@@ -4591,7 +4655,25 @@
           <w:szCs w:val="24"/>
           <w:lang w:val="en-US"/>
         </w:rPr>
-        <w:t>Click on GetPrompt Button</w:t>
+        <w:t xml:space="preserve">Click on </w:t>
+      </w:r>
+      <w:proofErr w:type="spellStart"/>
+      <w:r>
+        <w:rPr>
+          <w:sz w:val="24"/>
+          <w:szCs w:val="24"/>
+          <w:lang w:val="en-US"/>
+        </w:rPr>
+        <w:t>GetPrompt</w:t>
+      </w:r>
+      <w:proofErr w:type="spellEnd"/>
+      <w:r>
+        <w:rPr>
+          <w:sz w:val="24"/>
+          <w:szCs w:val="24"/>
+          <w:lang w:val="en-US"/>
+        </w:rPr>
+        <w:t xml:space="preserve"> Button</w:t>
       </w:r>
     </w:p>
     <w:p>
@@ -4660,7 +4742,25 @@
           <w:szCs w:val="24"/>
           <w:lang w:val="en-US"/>
         </w:rPr>
-        <w:t xml:space="preserve">Click on GetConfirmation Button </w:t>
+        <w:t xml:space="preserve">Click on </w:t>
+      </w:r>
+      <w:proofErr w:type="spellStart"/>
+      <w:r>
+        <w:rPr>
+          <w:sz w:val="24"/>
+          <w:szCs w:val="24"/>
+          <w:lang w:val="en-US"/>
+        </w:rPr>
+        <w:t>GetConfirmation</w:t>
+      </w:r>
+      <w:proofErr w:type="spellEnd"/>
+      <w:r>
+        <w:rPr>
+          <w:sz w:val="24"/>
+          <w:szCs w:val="24"/>
+          <w:lang w:val="en-US"/>
+        </w:rPr>
+        <w:t xml:space="preserve"> Button </w:t>
       </w:r>
     </w:p>
     <w:p>
@@ -5203,7 +5303,25 @@
           <w:szCs w:val="22"/>
           <w:lang w:val="en-US"/>
         </w:rPr>
-        <w:t>Complete facebook login using Relative Locator</w:t>
+        <w:t xml:space="preserve">Complete </w:t>
+      </w:r>
+      <w:proofErr w:type="spellStart"/>
+      <w:r>
+        <w:rPr>
+          <w:sz w:val="24"/>
+          <w:szCs w:val="22"/>
+          <w:lang w:val="en-US"/>
+        </w:rPr>
+        <w:t>facebook</w:t>
+      </w:r>
+      <w:proofErr w:type="spellEnd"/>
+      <w:r>
+        <w:rPr>
+          <w:sz w:val="24"/>
+          <w:szCs w:val="22"/>
+          <w:lang w:val="en-US"/>
+        </w:rPr>
+        <w:t xml:space="preserve"> login using Relative Locator</w:t>
       </w:r>
     </w:p>
     <w:p>
@@ -5821,7 +5939,29 @@
           <w:szCs w:val="22"/>
           <w:lang w:val="en-US"/>
         </w:rPr>
-        <w:t>Click on Nandhini link</w:t>
+        <w:t xml:space="preserve">Click on </w:t>
+      </w:r>
+      <w:proofErr w:type="spellStart"/>
+      <w:r>
+        <w:rPr>
+          <w:b/>
+          <w:bCs/>
+          <w:sz w:val="24"/>
+          <w:szCs w:val="22"/>
+          <w:lang w:val="en-US"/>
+        </w:rPr>
+        <w:t>Nandhini</w:t>
+      </w:r>
+      <w:proofErr w:type="spellEnd"/>
+      <w:r>
+        <w:rPr>
+          <w:b/>
+          <w:bCs/>
+          <w:sz w:val="24"/>
+          <w:szCs w:val="22"/>
+          <w:lang w:val="en-US"/>
+        </w:rPr>
+        <w:t xml:space="preserve"> link</w:t>
       </w:r>
     </w:p>
     <w:p>
@@ -5866,7 +6006,25 @@
           <w:szCs w:val="22"/>
           <w:lang w:val="en-US"/>
         </w:rPr>
-        <w:t>Complete the echotrak login assignment using @DataProvider.</w:t>
+        <w:t xml:space="preserve">Complete the </w:t>
+      </w:r>
+      <w:proofErr w:type="spellStart"/>
+      <w:r>
+        <w:rPr>
+          <w:sz w:val="24"/>
+          <w:szCs w:val="22"/>
+          <w:lang w:val="en-US"/>
+        </w:rPr>
+        <w:t>echotrak</w:t>
+      </w:r>
+      <w:proofErr w:type="spellEnd"/>
+      <w:r>
+        <w:rPr>
+          <w:sz w:val="24"/>
+          <w:szCs w:val="22"/>
+          <w:lang w:val="en-US"/>
+        </w:rPr>
+        <w:t xml:space="preserve"> login assignment using @DataProvider.</w:t>
       </w:r>
     </w:p>
     <w:p>
@@ -5983,17 +6141,88 @@
         </w:rPr>
         <w:t xml:space="preserve"> for every object.</w:t>
       </w:r>
+    </w:p>
+    <w:p>
+      <w:pPr>
+        <w:rPr>
+          <w:sz w:val="24"/>
+          <w:szCs w:val="22"/>
+          <w:lang w:val="en-US"/>
+        </w:rPr>
+      </w:pPr>
+    </w:p>
+    <w:p>
+      <w:pPr>
+        <w:rPr>
+          <w:sz w:val="24"/>
+          <w:szCs w:val="22"/>
+          <w:lang w:val="en-US"/>
+        </w:rPr>
+      </w:pPr>
+    </w:p>
+    <w:p>
+      <w:pPr>
+        <w:rPr>
+          <w:b/>
+          <w:bCs/>
+          <w:sz w:val="26"/>
+          <w:szCs w:val="24"/>
+          <w:lang w:val="en-US"/>
+        </w:rPr>
+      </w:pPr>
       <w:bookmarkStart w:id="0" w:name="_GoBack"/>
       <w:bookmarkEnd w:id="0"/>
-    </w:p>
-    <w:p>
-      <w:pPr>
-        <w:pStyle w:val="ListParagraph"/>
-        <w:numPr>
-          <w:ilvl w:val="0"/>
-          <w:numId w:val="18"/>
-        </w:numPr>
-        <w:rPr>
+      <w:r>
+        <w:rPr>
+          <w:b/>
+          <w:bCs/>
+          <w:sz w:val="26"/>
+          <w:szCs w:val="24"/>
+          <w:lang w:val="en-US"/>
+        </w:rPr>
+        <w:t>Cucumber Assignment</w:t>
+      </w:r>
+    </w:p>
+    <w:p>
+      <w:pPr>
+        <w:rPr>
+          <w:sz w:val="26"/>
+          <w:szCs w:val="24"/>
+          <w:lang w:val="en-US"/>
+        </w:rPr>
+      </w:pPr>
+      <w:r>
+        <w:rPr>
+          <w:sz w:val="26"/>
+          <w:szCs w:val="24"/>
+          <w:lang w:val="en-US"/>
+        </w:rPr>
+        <w:t xml:space="preserve">Create 4 Scenarios to test </w:t>
+      </w:r>
+      <w:proofErr w:type="spellStart"/>
+      <w:r>
+        <w:rPr>
+          <w:sz w:val="26"/>
+          <w:szCs w:val="24"/>
+          <w:lang w:val="en-US"/>
+        </w:rPr>
+        <w:t>BigBasket</w:t>
+      </w:r>
+      <w:proofErr w:type="spellEnd"/>
+      <w:r>
+        <w:rPr>
+          <w:sz w:val="26"/>
+          <w:szCs w:val="24"/>
+          <w:lang w:val="en-US"/>
+        </w:rPr>
+        <w:t xml:space="preserve"> links</w:t>
+      </w:r>
+    </w:p>
+    <w:p>
+      <w:pPr>
+        <w:rPr>
+          <w:b/>
+          <w:bCs/>
           <w:sz w:val="24"/>
           <w:szCs w:val="22"/>
           <w:lang w:val="en-US"/>

</xml_diff>

<commit_message>
Date: 30 Oct 2025
</commit_message>
<xml_diff>
--- a/Assignments_SA2507019.docx
+++ b/Assignments_SA2507019.docx
@@ -16,7 +16,7 @@
           <w:szCs w:val="22"/>
           <w:lang w:val="en-US"/>
         </w:rPr>
-        <w:t>Assignments</w:t>
+        <w:t>Java Assignments</w:t>
       </w:r>
     </w:p>
     <w:p>
@@ -25,7 +25,7 @@
           <w:b/>
           <w:bCs/>
           <w:sz w:val="24"/>
-          <w:szCs w:val="22"/>
+          <w:szCs w:val="24"/>
           <w:lang w:val="en-US"/>
         </w:rPr>
       </w:pPr>
@@ -34,6 +34,1021 @@
           <w:b/>
           <w:bCs/>
           <w:sz w:val="24"/>
+          <w:szCs w:val="24"/>
+          <w:lang w:val="en-US"/>
+        </w:rPr>
+        <w:t>Java Assignments for Reference</w:t>
+      </w:r>
+    </w:p>
+    <w:p>
+      <w:pPr>
+        <w:pStyle w:val="ListParagraph"/>
+        <w:numPr>
+          <w:ilvl w:val="0"/>
+          <w:numId w:val="19"/>
+        </w:numPr>
+        <w:rPr>
+          <w:sz w:val="24"/>
+          <w:szCs w:val="24"/>
+          <w:lang w:val="en-US"/>
+        </w:rPr>
+      </w:pPr>
+      <w:r>
+        <w:rPr>
+          <w:sz w:val="24"/>
+          <w:szCs w:val="24"/>
+          <w:lang w:val="en-US"/>
+        </w:rPr>
+        <w:t>Accept marks of 5 subjects and canculate total and average marks.</w:t>
+      </w:r>
+    </w:p>
+    <w:p>
+      <w:pPr>
+        <w:pStyle w:val="ListParagraph"/>
+        <w:numPr>
+          <w:ilvl w:val="0"/>
+          <w:numId w:val="19"/>
+        </w:numPr>
+        <w:rPr>
+          <w:sz w:val="24"/>
+          <w:szCs w:val="24"/>
+          <w:lang w:val="en-US"/>
+        </w:rPr>
+      </w:pPr>
+      <w:r>
+        <w:rPr>
+          <w:sz w:val="24"/>
+          <w:szCs w:val="24"/>
+          <w:lang w:val="en-US"/>
+        </w:rPr>
+        <w:t>Accept a bank balance from user and show the message as "Low Balance" if balance is less than 2000.</w:t>
+      </w:r>
+    </w:p>
+    <w:p>
+      <w:pPr>
+        <w:pStyle w:val="ListParagraph"/>
+        <w:numPr>
+          <w:ilvl w:val="0"/>
+          <w:numId w:val="19"/>
+        </w:numPr>
+        <w:rPr>
+          <w:sz w:val="24"/>
+          <w:szCs w:val="24"/>
+          <w:lang w:val="en-US"/>
+        </w:rPr>
+      </w:pPr>
+      <w:r>
+        <w:rPr>
+          <w:sz w:val="24"/>
+          <w:szCs w:val="24"/>
+          <w:lang w:val="en-US"/>
+        </w:rPr>
+        <w:t>Accept a number from user and check whether it is +ve or –ve</w:t>
+      </w:r>
+    </w:p>
+    <w:p>
+      <w:pPr>
+        <w:pStyle w:val="ListParagraph"/>
+        <w:numPr>
+          <w:ilvl w:val="0"/>
+          <w:numId w:val="19"/>
+        </w:numPr>
+        <w:rPr>
+          <w:sz w:val="24"/>
+          <w:szCs w:val="24"/>
+          <w:lang w:val="en-US"/>
+        </w:rPr>
+      </w:pPr>
+      <w:r>
+        <w:rPr>
+          <w:sz w:val="24"/>
+          <w:szCs w:val="24"/>
+          <w:lang w:val="en-US"/>
+        </w:rPr>
+        <w:t>Accept selling amount and purchase amount from user and display whether it is profit or loss and how much?</w:t>
+      </w:r>
+    </w:p>
+    <w:p>
+      <w:pPr>
+        <w:pStyle w:val="ListParagraph"/>
+        <w:numPr>
+          <w:ilvl w:val="0"/>
+          <w:numId w:val="19"/>
+        </w:numPr>
+        <w:rPr>
+          <w:sz w:val="24"/>
+          <w:szCs w:val="24"/>
+          <w:lang w:val="en-US"/>
+        </w:rPr>
+      </w:pPr>
+      <w:r>
+        <w:rPr>
+          <w:sz w:val="24"/>
+          <w:szCs w:val="24"/>
+          <w:lang w:val="en-US"/>
+        </w:rPr>
+        <w:t>Accept a year from user and check whether it is leap or not?</w:t>
+      </w:r>
+    </w:p>
+    <w:p>
+      <w:pPr>
+        <w:pStyle w:val="ListParagraph"/>
+        <w:numPr>
+          <w:ilvl w:val="0"/>
+          <w:numId w:val="19"/>
+        </w:numPr>
+        <w:rPr>
+          <w:sz w:val="24"/>
+          <w:szCs w:val="24"/>
+          <w:lang w:val="en-US"/>
+        </w:rPr>
+      </w:pPr>
+      <w:r>
+        <w:rPr>
+          <w:sz w:val="24"/>
+          <w:szCs w:val="24"/>
+          <w:lang w:val="en-US"/>
+        </w:rPr>
+        <w:t>Accept a bank balance from user and show the message as "Low Balance" if balance is less than 2000 or display the message as "Balance is ok"</w:t>
+      </w:r>
+    </w:p>
+    <w:p>
+      <w:pPr>
+        <w:pStyle w:val="ListParagraph"/>
+        <w:numPr>
+          <w:ilvl w:val="0"/>
+          <w:numId w:val="19"/>
+        </w:numPr>
+        <w:rPr>
+          <w:sz w:val="24"/>
+          <w:szCs w:val="24"/>
+          <w:lang w:val="en-US"/>
+        </w:rPr>
+      </w:pPr>
+      <w:r>
+        <w:rPr>
+          <w:sz w:val="24"/>
+          <w:szCs w:val="24"/>
+          <w:lang w:val="en-US"/>
+        </w:rPr>
+        <w:t>Accept age from user and show the message as "You are valid for voting" if age is grater than or equal to 18 otherwise display the message as "You are not valid for voting"</w:t>
+      </w:r>
+    </w:p>
+    <w:p>
+      <w:pPr>
+        <w:pStyle w:val="ListParagraph"/>
+        <w:numPr>
+          <w:ilvl w:val="0"/>
+          <w:numId w:val="19"/>
+        </w:numPr>
+        <w:rPr>
+          <w:sz w:val="24"/>
+          <w:szCs w:val="24"/>
+          <w:lang w:val="en-US"/>
+        </w:rPr>
+      </w:pPr>
+      <w:r>
+        <w:rPr>
+          <w:sz w:val="24"/>
+          <w:szCs w:val="24"/>
+          <w:lang w:val="en-US"/>
+        </w:rPr>
+        <w:t>Accept marks of 5 subjects and canculate total and average marks also display the grade as follows</w:t>
+      </w:r>
+      <w:r>
+        <w:rPr>
+          <w:sz w:val="24"/>
+          <w:szCs w:val="24"/>
+          <w:lang w:val="en-US"/>
+        </w:rPr>
+        <w:br/>
+      </w:r>
+      <w:r>
+        <w:rPr>
+          <w:sz w:val="24"/>
+          <w:szCs w:val="24"/>
+          <w:lang w:val="en-US"/>
+        </w:rPr>
+        <w:tab/>
+        <w:t>Marks</w:t>
+      </w:r>
+      <w:r>
+        <w:rPr>
+          <w:sz w:val="24"/>
+          <w:szCs w:val="24"/>
+          <w:lang w:val="en-US"/>
+        </w:rPr>
+        <w:tab/>
+      </w:r>
+      <w:r>
+        <w:rPr>
+          <w:sz w:val="24"/>
+          <w:szCs w:val="24"/>
+          <w:lang w:val="en-US"/>
+        </w:rPr>
+        <w:tab/>
+      </w:r>
+      <w:r>
+        <w:rPr>
+          <w:sz w:val="24"/>
+          <w:szCs w:val="24"/>
+          <w:lang w:val="en-US"/>
+        </w:rPr>
+        <w:tab/>
+        <w:t>Grade</w:t>
+      </w:r>
+      <w:r>
+        <w:rPr>
+          <w:sz w:val="24"/>
+          <w:szCs w:val="24"/>
+          <w:lang w:val="en-US"/>
+        </w:rPr>
+        <w:br/>
+      </w:r>
+      <w:r>
+        <w:rPr>
+          <w:sz w:val="24"/>
+          <w:szCs w:val="24"/>
+          <w:lang w:val="en-US"/>
+        </w:rPr>
+        <w:tab/>
+        <w:t>&gt;= 85</w:t>
+      </w:r>
+      <w:r>
+        <w:rPr>
+          <w:sz w:val="24"/>
+          <w:szCs w:val="24"/>
+          <w:lang w:val="en-US"/>
+        </w:rPr>
+        <w:tab/>
+      </w:r>
+      <w:r>
+        <w:rPr>
+          <w:sz w:val="24"/>
+          <w:szCs w:val="24"/>
+          <w:lang w:val="en-US"/>
+        </w:rPr>
+        <w:tab/>
+      </w:r>
+      <w:r>
+        <w:rPr>
+          <w:sz w:val="24"/>
+          <w:szCs w:val="24"/>
+          <w:lang w:val="en-US"/>
+        </w:rPr>
+        <w:tab/>
+        <w:t>Dist</w:t>
+      </w:r>
+      <w:r>
+        <w:rPr>
+          <w:sz w:val="24"/>
+          <w:szCs w:val="24"/>
+          <w:lang w:val="en-US"/>
+        </w:rPr>
+        <w:br/>
+      </w:r>
+      <w:r>
+        <w:rPr>
+          <w:sz w:val="24"/>
+          <w:szCs w:val="24"/>
+          <w:lang w:val="en-US"/>
+        </w:rPr>
+        <w:tab/>
+        <w:t>&lt; 85 &amp; &gt;= 75</w:t>
+      </w:r>
+      <w:r>
+        <w:rPr>
+          <w:sz w:val="24"/>
+          <w:szCs w:val="24"/>
+          <w:lang w:val="en-US"/>
+        </w:rPr>
+        <w:tab/>
+      </w:r>
+      <w:r>
+        <w:rPr>
+          <w:sz w:val="24"/>
+          <w:szCs w:val="24"/>
+          <w:lang w:val="en-US"/>
+        </w:rPr>
+        <w:tab/>
+        <w:t>A</w:t>
+      </w:r>
+      <w:r>
+        <w:rPr>
+          <w:sz w:val="24"/>
+          <w:szCs w:val="24"/>
+          <w:lang w:val="en-US"/>
+        </w:rPr>
+        <w:br/>
+      </w:r>
+      <w:r>
+        <w:rPr>
+          <w:sz w:val="24"/>
+          <w:szCs w:val="24"/>
+          <w:lang w:val="en-US"/>
+        </w:rPr>
+        <w:tab/>
+        <w:t>&lt; 75 &amp; &gt;= 60</w:t>
+      </w:r>
+      <w:r>
+        <w:rPr>
+          <w:sz w:val="24"/>
+          <w:szCs w:val="24"/>
+          <w:lang w:val="en-US"/>
+        </w:rPr>
+        <w:tab/>
+      </w:r>
+      <w:r>
+        <w:rPr>
+          <w:sz w:val="24"/>
+          <w:szCs w:val="24"/>
+          <w:lang w:val="en-US"/>
+        </w:rPr>
+        <w:tab/>
+        <w:t>B</w:t>
+      </w:r>
+      <w:r>
+        <w:rPr>
+          <w:sz w:val="24"/>
+          <w:szCs w:val="24"/>
+          <w:lang w:val="en-US"/>
+        </w:rPr>
+        <w:br/>
+      </w:r>
+      <w:r>
+        <w:rPr>
+          <w:sz w:val="24"/>
+          <w:szCs w:val="24"/>
+          <w:lang w:val="en-US"/>
+        </w:rPr>
+        <w:tab/>
+        <w:t>&lt; 60 &amp; &gt;= 50</w:t>
+      </w:r>
+      <w:r>
+        <w:rPr>
+          <w:sz w:val="24"/>
+          <w:szCs w:val="24"/>
+          <w:lang w:val="en-US"/>
+        </w:rPr>
+        <w:tab/>
+      </w:r>
+      <w:r>
+        <w:rPr>
+          <w:sz w:val="24"/>
+          <w:szCs w:val="24"/>
+          <w:lang w:val="en-US"/>
+        </w:rPr>
+        <w:tab/>
+        <w:t>C</w:t>
+      </w:r>
+      <w:r>
+        <w:rPr>
+          <w:sz w:val="24"/>
+          <w:szCs w:val="24"/>
+          <w:lang w:val="en-US"/>
+        </w:rPr>
+        <w:br/>
+      </w:r>
+      <w:r>
+        <w:rPr>
+          <w:sz w:val="24"/>
+          <w:szCs w:val="24"/>
+          <w:lang w:val="en-US"/>
+        </w:rPr>
+        <w:tab/>
+        <w:t>&lt; 50 &amp; &gt;= 35</w:t>
+      </w:r>
+      <w:r>
+        <w:rPr>
+          <w:sz w:val="24"/>
+          <w:szCs w:val="24"/>
+          <w:lang w:val="en-US"/>
+        </w:rPr>
+        <w:tab/>
+      </w:r>
+      <w:r>
+        <w:rPr>
+          <w:sz w:val="24"/>
+          <w:szCs w:val="24"/>
+          <w:lang w:val="en-US"/>
+        </w:rPr>
+        <w:tab/>
+        <w:t>D</w:t>
+      </w:r>
+      <w:r>
+        <w:rPr>
+          <w:sz w:val="24"/>
+          <w:szCs w:val="24"/>
+          <w:lang w:val="en-US"/>
+        </w:rPr>
+        <w:br/>
+      </w:r>
+      <w:r>
+        <w:rPr>
+          <w:sz w:val="24"/>
+          <w:szCs w:val="24"/>
+          <w:lang w:val="en-US"/>
+        </w:rPr>
+        <w:tab/>
+        <w:t>&lt; 35</w:t>
+      </w:r>
+      <w:r>
+        <w:rPr>
+          <w:sz w:val="24"/>
+          <w:szCs w:val="24"/>
+          <w:lang w:val="en-US"/>
+        </w:rPr>
+        <w:tab/>
+      </w:r>
+      <w:r>
+        <w:rPr>
+          <w:sz w:val="24"/>
+          <w:szCs w:val="24"/>
+          <w:lang w:val="en-US"/>
+        </w:rPr>
+        <w:tab/>
+      </w:r>
+      <w:r>
+        <w:rPr>
+          <w:sz w:val="24"/>
+          <w:szCs w:val="24"/>
+          <w:lang w:val="en-US"/>
+        </w:rPr>
+        <w:tab/>
+        <w:t>Fail</w:t>
+      </w:r>
+    </w:p>
+    <w:p>
+      <w:pPr>
+        <w:rPr>
+          <w:sz w:val="24"/>
+          <w:szCs w:val="24"/>
+          <w:lang w:val="en-US"/>
+        </w:rPr>
+      </w:pPr>
+      <w:r>
+        <w:rPr>
+          <w:sz w:val="24"/>
+          <w:szCs w:val="24"/>
+          <w:lang w:val="en-US"/>
+        </w:rPr>
+        <w:t>Loops</w:t>
+      </w:r>
+    </w:p>
+    <w:p>
+      <w:pPr>
+        <w:pStyle w:val="ListParagraph"/>
+        <w:numPr>
+          <w:ilvl w:val="0"/>
+          <w:numId w:val="20"/>
+        </w:numPr>
+        <w:rPr>
+          <w:sz w:val="24"/>
+          <w:szCs w:val="24"/>
+          <w:lang w:val="en-US"/>
+        </w:rPr>
+      </w:pPr>
+      <w:r>
+        <w:rPr>
+          <w:sz w:val="24"/>
+          <w:szCs w:val="24"/>
+          <w:lang w:val="en-US"/>
+        </w:rPr>
+        <w:t>Accept any number from user and print its multiplication table</w:t>
+      </w:r>
+    </w:p>
+    <w:p>
+      <w:pPr>
+        <w:rPr>
+          <w:sz w:val="24"/>
+          <w:szCs w:val="24"/>
+          <w:lang w:val="en-US"/>
+        </w:rPr>
+      </w:pPr>
+      <w:r>
+        <w:rPr>
+          <w:sz w:val="24"/>
+          <w:szCs w:val="24"/>
+          <w:lang w:val="en-US"/>
+        </w:rPr>
+        <w:tab/>
+        <w:t>1 * 5 = 5</w:t>
+      </w:r>
+    </w:p>
+    <w:p>
+      <w:pPr>
+        <w:rPr>
+          <w:sz w:val="24"/>
+          <w:szCs w:val="24"/>
+          <w:lang w:val="en-US"/>
+        </w:rPr>
+      </w:pPr>
+      <w:r>
+        <w:rPr>
+          <w:sz w:val="24"/>
+          <w:szCs w:val="24"/>
+          <w:lang w:val="en-US"/>
+        </w:rPr>
+        <w:tab/>
+        <w:t>2 * 5 = 10</w:t>
+      </w:r>
+    </w:p>
+    <w:p>
+      <w:pPr>
+        <w:rPr>
+          <w:sz w:val="24"/>
+          <w:szCs w:val="24"/>
+          <w:lang w:val="en-US"/>
+        </w:rPr>
+      </w:pPr>
+      <w:r>
+        <w:rPr>
+          <w:sz w:val="24"/>
+          <w:szCs w:val="24"/>
+          <w:lang w:val="en-US"/>
+        </w:rPr>
+        <w:tab/>
+        <w:t>3 * 5 = 15</w:t>
+      </w:r>
+    </w:p>
+    <w:p>
+      <w:pPr>
+        <w:rPr>
+          <w:sz w:val="24"/>
+          <w:szCs w:val="24"/>
+          <w:lang w:val="en-US"/>
+        </w:rPr>
+      </w:pPr>
+      <w:r>
+        <w:rPr>
+          <w:sz w:val="24"/>
+          <w:szCs w:val="24"/>
+          <w:lang w:val="en-US"/>
+        </w:rPr>
+        <w:tab/>
+        <w:t>4 * 5 = 20</w:t>
+      </w:r>
+    </w:p>
+    <w:p>
+      <w:pPr>
+        <w:rPr>
+          <w:sz w:val="24"/>
+          <w:szCs w:val="24"/>
+          <w:lang w:val="en-US"/>
+        </w:rPr>
+      </w:pPr>
+    </w:p>
+    <w:p>
+      <w:pPr>
+        <w:pStyle w:val="ListParagraph"/>
+        <w:numPr>
+          <w:ilvl w:val="0"/>
+          <w:numId w:val="20"/>
+        </w:numPr>
+        <w:rPr>
+          <w:sz w:val="24"/>
+          <w:szCs w:val="24"/>
+          <w:lang w:val="en-US"/>
+        </w:rPr>
+      </w:pPr>
+      <w:r>
+        <w:rPr>
+          <w:sz w:val="24"/>
+          <w:szCs w:val="24"/>
+          <w:lang w:val="en-US"/>
+        </w:rPr>
+        <w:t>Print the multiplication table of numbers from 1 to 10</w:t>
+      </w:r>
+    </w:p>
+    <w:p>
+      <w:pPr>
+        <w:rPr>
+          <w:sz w:val="24"/>
+          <w:szCs w:val="24"/>
+          <w:lang w:val="en-US"/>
+        </w:rPr>
+      </w:pPr>
+    </w:p>
+    <w:p>
+      <w:pPr>
+        <w:rPr>
+          <w:sz w:val="24"/>
+          <w:szCs w:val="24"/>
+          <w:lang w:val="en-US"/>
+        </w:rPr>
+      </w:pPr>
+    </w:p>
+    <w:p>
+      <w:pPr>
+        <w:rPr>
+          <w:sz w:val="24"/>
+          <w:szCs w:val="24"/>
+          <w:lang w:val="en-US"/>
+        </w:rPr>
+      </w:pPr>
+    </w:p>
+    <w:p>
+      <w:pPr>
+        <w:rPr>
+          <w:sz w:val="24"/>
+          <w:szCs w:val="24"/>
+          <w:lang w:val="en-US"/>
+        </w:rPr>
+      </w:pPr>
+      <w:r>
+        <w:rPr>
+          <w:sz w:val="24"/>
+          <w:szCs w:val="24"/>
+          <w:lang w:val="en-US"/>
+        </w:rPr>
+        <w:t>Function</w:t>
+      </w:r>
+    </w:p>
+    <w:p>
+      <w:pPr>
+        <w:pStyle w:val="ListParagraph"/>
+        <w:numPr>
+          <w:ilvl w:val="0"/>
+          <w:numId w:val="21"/>
+        </w:numPr>
+        <w:rPr>
+          <w:sz w:val="24"/>
+          <w:szCs w:val="24"/>
+          <w:lang w:val="en-US"/>
+        </w:rPr>
+      </w:pPr>
+      <w:r>
+        <w:rPr>
+          <w:sz w:val="24"/>
+          <w:szCs w:val="24"/>
+          <w:lang w:val="en-US"/>
+        </w:rPr>
+        <w:t>Try to write all above assignments with the help of function</w:t>
+      </w:r>
+    </w:p>
+    <w:p>
+      <w:pPr>
+        <w:rPr>
+          <w:sz w:val="24"/>
+          <w:szCs w:val="24"/>
+          <w:lang w:val="en-US"/>
+        </w:rPr>
+      </w:pPr>
+    </w:p>
+    <w:p>
+      <w:pPr>
+        <w:rPr>
+          <w:sz w:val="24"/>
+          <w:szCs w:val="24"/>
+          <w:lang w:val="en-US"/>
+        </w:rPr>
+      </w:pPr>
+      <w:r>
+        <w:rPr>
+          <w:sz w:val="24"/>
+          <w:szCs w:val="24"/>
+          <w:lang w:val="en-US"/>
+        </w:rPr>
+        <w:t>Loops</w:t>
+      </w:r>
+    </w:p>
+    <w:p>
+      <w:pPr>
+        <w:pStyle w:val="ListParagraph"/>
+        <w:numPr>
+          <w:ilvl w:val="0"/>
+          <w:numId w:val="22"/>
+        </w:numPr>
+        <w:rPr>
+          <w:sz w:val="24"/>
+          <w:szCs w:val="24"/>
+          <w:lang w:val="en-US"/>
+        </w:rPr>
+      </w:pPr>
+      <w:r>
+        <w:rPr>
+          <w:sz w:val="24"/>
+          <w:szCs w:val="24"/>
+          <w:lang w:val="en-US"/>
+        </w:rPr>
+        <w:t>Print following using for loop</w:t>
+      </w:r>
+    </w:p>
+    <w:p>
+      <w:pPr>
+        <w:rPr>
+          <w:sz w:val="24"/>
+          <w:szCs w:val="24"/>
+          <w:lang w:val="en-US"/>
+        </w:rPr>
+      </w:pPr>
+      <w:r>
+        <w:rPr>
+          <w:sz w:val="24"/>
+          <w:szCs w:val="24"/>
+          <w:lang w:val="en-US"/>
+        </w:rPr>
+        <w:t>Ankush1</w:t>
+      </w:r>
+    </w:p>
+    <w:p>
+      <w:pPr>
+        <w:rPr>
+          <w:sz w:val="24"/>
+          <w:szCs w:val="24"/>
+          <w:lang w:val="en-US"/>
+        </w:rPr>
+      </w:pPr>
+      <w:r>
+        <w:rPr>
+          <w:sz w:val="24"/>
+          <w:szCs w:val="24"/>
+          <w:lang w:val="en-US"/>
+        </w:rPr>
+        <w:t>Ankush2</w:t>
+      </w:r>
+    </w:p>
+    <w:p>
+      <w:pPr>
+        <w:rPr>
+          <w:sz w:val="24"/>
+          <w:szCs w:val="24"/>
+          <w:lang w:val="en-US"/>
+        </w:rPr>
+      </w:pPr>
+      <w:r>
+        <w:rPr>
+          <w:sz w:val="24"/>
+          <w:szCs w:val="24"/>
+          <w:lang w:val="en-US"/>
+        </w:rPr>
+        <w:t>Ankush3</w:t>
+      </w:r>
+    </w:p>
+    <w:p>
+      <w:pPr>
+        <w:rPr>
+          <w:sz w:val="24"/>
+          <w:szCs w:val="24"/>
+          <w:lang w:val="en-US"/>
+        </w:rPr>
+      </w:pPr>
+      <w:r>
+        <w:rPr>
+          <w:sz w:val="24"/>
+          <w:szCs w:val="24"/>
+          <w:lang w:val="en-US"/>
+        </w:rPr>
+        <w:t>Ankush4</w:t>
+      </w:r>
+    </w:p>
+    <w:p>
+      <w:pPr>
+        <w:rPr>
+          <w:sz w:val="24"/>
+          <w:szCs w:val="24"/>
+          <w:lang w:val="en-US"/>
+        </w:rPr>
+      </w:pPr>
+      <w:r>
+        <w:rPr>
+          <w:sz w:val="24"/>
+          <w:szCs w:val="24"/>
+          <w:lang w:val="en-US"/>
+        </w:rPr>
+        <w:t>Ankush5</w:t>
+      </w:r>
+    </w:p>
+    <w:p>
+      <w:pPr>
+        <w:pStyle w:val="ListParagraph"/>
+        <w:numPr>
+          <w:ilvl w:val="0"/>
+          <w:numId w:val="22"/>
+        </w:numPr>
+        <w:rPr>
+          <w:sz w:val="24"/>
+          <w:szCs w:val="24"/>
+          <w:lang w:val="en-US"/>
+        </w:rPr>
+      </w:pPr>
+      <w:r>
+        <w:rPr>
+          <w:sz w:val="24"/>
+          <w:szCs w:val="24"/>
+          <w:lang w:val="en-US"/>
+        </w:rPr>
+        <w:t>Print following using nested loop</w:t>
+      </w:r>
+    </w:p>
+    <w:p>
+      <w:pPr>
+        <w:rPr>
+          <w:sz w:val="24"/>
+          <w:szCs w:val="24"/>
+          <w:lang w:val="en-US"/>
+        </w:rPr>
+      </w:pPr>
+      <w:r>
+        <w:rPr>
+          <w:sz w:val="24"/>
+          <w:szCs w:val="24"/>
+          <w:lang w:val="en-US"/>
+        </w:rPr>
+        <w:t>Row1 Cell1</w:t>
+      </w:r>
+      <w:r>
+        <w:rPr>
+          <w:sz w:val="24"/>
+          <w:szCs w:val="24"/>
+          <w:lang w:val="en-US"/>
+        </w:rPr>
+        <w:tab/>
+        <w:t>Row1 Cell2</w:t>
+      </w:r>
+      <w:r>
+        <w:rPr>
+          <w:sz w:val="24"/>
+          <w:szCs w:val="24"/>
+          <w:lang w:val="en-US"/>
+        </w:rPr>
+        <w:tab/>
+        <w:t>Row1 Cell3</w:t>
+      </w:r>
+    </w:p>
+    <w:p>
+      <w:pPr>
+        <w:rPr>
+          <w:sz w:val="24"/>
+          <w:szCs w:val="24"/>
+          <w:lang w:val="en-US"/>
+        </w:rPr>
+      </w:pPr>
+      <w:r>
+        <w:rPr>
+          <w:sz w:val="24"/>
+          <w:szCs w:val="24"/>
+          <w:lang w:val="en-US"/>
+        </w:rPr>
+        <w:t>Row2 Cell1</w:t>
+      </w:r>
+      <w:r>
+        <w:rPr>
+          <w:sz w:val="24"/>
+          <w:szCs w:val="24"/>
+          <w:lang w:val="en-US"/>
+        </w:rPr>
+        <w:tab/>
+        <w:t>Row2 Cell2</w:t>
+      </w:r>
+      <w:r>
+        <w:rPr>
+          <w:sz w:val="24"/>
+          <w:szCs w:val="24"/>
+          <w:lang w:val="en-US"/>
+        </w:rPr>
+        <w:tab/>
+        <w:t>Row2 Cell3</w:t>
+      </w:r>
+    </w:p>
+    <w:p>
+      <w:pPr>
+        <w:rPr>
+          <w:sz w:val="24"/>
+          <w:szCs w:val="24"/>
+          <w:lang w:val="en-US"/>
+        </w:rPr>
+      </w:pPr>
+      <w:r>
+        <w:rPr>
+          <w:sz w:val="24"/>
+          <w:szCs w:val="24"/>
+          <w:lang w:val="en-US"/>
+        </w:rPr>
+        <w:t>Row3 Cell1</w:t>
+      </w:r>
+      <w:r>
+        <w:rPr>
+          <w:sz w:val="24"/>
+          <w:szCs w:val="24"/>
+          <w:lang w:val="en-US"/>
+        </w:rPr>
+        <w:tab/>
+        <w:t>Row3 Cell2</w:t>
+      </w:r>
+      <w:r>
+        <w:rPr>
+          <w:sz w:val="24"/>
+          <w:szCs w:val="24"/>
+          <w:lang w:val="en-US"/>
+        </w:rPr>
+        <w:tab/>
+        <w:t>Row3 Cell3</w:t>
+      </w:r>
+    </w:p>
+    <w:p>
+      <w:pPr>
+        <w:rPr>
+          <w:sz w:val="24"/>
+          <w:szCs w:val="24"/>
+          <w:lang w:val="en-US"/>
+        </w:rPr>
+      </w:pPr>
+      <w:r>
+        <w:rPr>
+          <w:sz w:val="24"/>
+          <w:szCs w:val="24"/>
+          <w:lang w:val="en-US"/>
+        </w:rPr>
+        <w:t>Row4 Cell1</w:t>
+      </w:r>
+      <w:r>
+        <w:rPr>
+          <w:sz w:val="24"/>
+          <w:szCs w:val="24"/>
+          <w:lang w:val="en-US"/>
+        </w:rPr>
+        <w:tab/>
+        <w:t>Row4 Cell2</w:t>
+      </w:r>
+      <w:r>
+        <w:rPr>
+          <w:sz w:val="24"/>
+          <w:szCs w:val="24"/>
+          <w:lang w:val="en-US"/>
+        </w:rPr>
+        <w:tab/>
+        <w:t>Row4 Cell3</w:t>
+      </w:r>
+    </w:p>
+    <w:p>
+      <w:pPr>
+        <w:rPr>
+          <w:sz w:val="24"/>
+          <w:szCs w:val="22"/>
+          <w:lang w:val="en-US"/>
+        </w:rPr>
+      </w:pPr>
+      <w:r>
+        <w:rPr>
+          <w:sz w:val="24"/>
+          <w:szCs w:val="22"/>
+          <w:lang w:val="en-US"/>
+        </w:rPr>
+        <w:br w:type="page"/>
+      </w:r>
+    </w:p>
+    <w:p>
+      <w:pPr>
+        <w:rPr>
+          <w:sz w:val="24"/>
+          <w:szCs w:val="22"/>
+          <w:lang w:val="en-US"/>
+        </w:rPr>
+      </w:pPr>
+    </w:p>
+    <w:p>
+      <w:pPr>
+        <w:rPr>
+          <w:sz w:val="24"/>
+          <w:szCs w:val="22"/>
+          <w:lang w:val="en-US"/>
+        </w:rPr>
+      </w:pPr>
+      <w:r>
+        <w:rPr>
+          <w:sz w:val="24"/>
+          <w:szCs w:val="22"/>
+          <w:lang w:val="en-US"/>
+        </w:rPr>
+        <w:t xml:space="preserve">Selenium </w:t>
+      </w:r>
+      <w:bookmarkStart w:id="0" w:name="_GoBack"/>
+      <w:bookmarkEnd w:id="0"/>
+      <w:r>
+        <w:rPr>
+          <w:sz w:val="24"/>
+          <w:szCs w:val="22"/>
+          <w:lang w:val="en-US"/>
+        </w:rPr>
+        <w:t>Assignments</w:t>
+      </w:r>
+    </w:p>
+    <w:p>
+      <w:pPr>
+        <w:rPr>
+          <w:b/>
+          <w:bCs/>
+          <w:sz w:val="24"/>
+          <w:szCs w:val="22"/>
+          <w:lang w:val="en-US"/>
+        </w:rPr>
+      </w:pPr>
+      <w:r>
+        <w:rPr>
+          <w:b/>
+          <w:bCs/>
+          <w:sz w:val="24"/>
           <w:szCs w:val="22"/>
           <w:lang w:val="en-US"/>
         </w:rPr>
@@ -59,25 +1074,7 @@
           <w:szCs w:val="22"/>
           <w:lang w:val="en-US"/>
         </w:rPr>
-        <w:t xml:space="preserve">What is the need and return type of </w:t>
-      </w:r>
-      <w:proofErr w:type="gramStart"/>
-      <w:r>
-        <w:rPr>
-          <w:sz w:val="24"/>
-          <w:szCs w:val="22"/>
-          <w:lang w:val="en-US"/>
-        </w:rPr>
-        <w:t>getPageSource(</w:t>
-      </w:r>
-      <w:proofErr w:type="gramEnd"/>
-      <w:r>
-        <w:rPr>
-          <w:sz w:val="24"/>
-          <w:szCs w:val="22"/>
-          <w:lang w:val="en-US"/>
-        </w:rPr>
-        <w:t>)? Create a code for this method.</w:t>
+        <w:t>What is the need and return type of getPageSource()? Create a code for this method.</w:t>
       </w:r>
     </w:p>
     <w:p>
@@ -1002,6 +1999,7 @@
           <w:szCs w:val="22"/>
           <w:lang w:val="en-US"/>
         </w:rPr>
+        <w:lastRenderedPageBreak/>
         <w:t>Use CssSelector Special Characters</w:t>
       </w:r>
     </w:p>
@@ -1023,7 +2021,6 @@
           <w:szCs w:val="22"/>
           <w:lang w:val="en-US"/>
         </w:rPr>
-        <w:lastRenderedPageBreak/>
         <w:t>Date: 07 Oct 2025</w:t>
       </w:r>
     </w:p>
@@ -2054,6 +3051,7 @@
           <w:szCs w:val="24"/>
           <w:lang w:val="en-US"/>
         </w:rPr>
+        <w:lastRenderedPageBreak/>
         <w:t>Display the status.</w:t>
       </w:r>
     </w:p>
@@ -2076,7 +3074,6 @@
           <w:szCs w:val="24"/>
           <w:lang w:val="en-US"/>
         </w:rPr>
-        <w:lastRenderedPageBreak/>
         <w:t xml:space="preserve">Open </w:t>
       </w:r>
       <w:hyperlink r:id="rId22" w:history="1">
@@ -2683,25 +3680,7 @@
           <w:szCs w:val="24"/>
           <w:lang w:val="en-US"/>
         </w:rPr>
-        <w:t xml:space="preserve">Enter first 4 characters from your city (Kolhapur – </w:t>
-      </w:r>
-      <w:proofErr w:type="spellStart"/>
-      <w:r>
-        <w:rPr>
-          <w:sz w:val="24"/>
-          <w:szCs w:val="24"/>
-          <w:lang w:val="en-US"/>
-        </w:rPr>
-        <w:t>kolh</w:t>
-      </w:r>
-      <w:proofErr w:type="spellEnd"/>
-      <w:r>
-        <w:rPr>
-          <w:sz w:val="24"/>
-          <w:szCs w:val="24"/>
-          <w:lang w:val="en-US"/>
-        </w:rPr>
-        <w:t>)</w:t>
+        <w:t>Enter first 4 characters from your city (Kolhapur – kolh)</w:t>
       </w:r>
     </w:p>
     <w:p>
@@ -3595,18 +4574,8 @@
           <w:szCs w:val="24"/>
           <w:lang w:val="en-US"/>
         </w:rPr>
-        <w:t xml:space="preserve">Login using data provided in step no h &amp; </w:t>
-      </w:r>
-      <w:proofErr w:type="spellStart"/>
-      <w:r>
-        <w:rPr>
-          <w:sz w:val="24"/>
-          <w:szCs w:val="24"/>
-          <w:lang w:val="en-US"/>
-        </w:rPr>
-        <w:t>i</w:t>
-      </w:r>
-      <w:proofErr w:type="spellEnd"/>
+        <w:t>Login using data provided in step no h &amp; i</w:t>
+      </w:r>
     </w:p>
     <w:p>
       <w:pPr>
@@ -4568,25 +5537,7 @@
           <w:szCs w:val="24"/>
           <w:lang w:val="en-US"/>
         </w:rPr>
-        <w:t xml:space="preserve">Click on </w:t>
-      </w:r>
-      <w:proofErr w:type="spellStart"/>
-      <w:r>
-        <w:rPr>
-          <w:sz w:val="24"/>
-          <w:szCs w:val="24"/>
-          <w:lang w:val="en-US"/>
-        </w:rPr>
-        <w:t>ClickToGetAlert</w:t>
-      </w:r>
-      <w:proofErr w:type="spellEnd"/>
-      <w:r>
-        <w:rPr>
-          <w:sz w:val="24"/>
-          <w:szCs w:val="24"/>
-          <w:lang w:val="en-US"/>
-        </w:rPr>
-        <w:t xml:space="preserve"> button</w:t>
+        <w:t>Click on ClickToGetAlert button</w:t>
       </w:r>
     </w:p>
     <w:p>
@@ -4655,25 +5606,7 @@
           <w:szCs w:val="24"/>
           <w:lang w:val="en-US"/>
         </w:rPr>
-        <w:t xml:space="preserve">Click on </w:t>
-      </w:r>
-      <w:proofErr w:type="spellStart"/>
-      <w:r>
-        <w:rPr>
-          <w:sz w:val="24"/>
-          <w:szCs w:val="24"/>
-          <w:lang w:val="en-US"/>
-        </w:rPr>
-        <w:t>GetPrompt</w:t>
-      </w:r>
-      <w:proofErr w:type="spellEnd"/>
-      <w:r>
-        <w:rPr>
-          <w:sz w:val="24"/>
-          <w:szCs w:val="24"/>
-          <w:lang w:val="en-US"/>
-        </w:rPr>
-        <w:t xml:space="preserve"> Button</w:t>
+        <w:t>Click on GetPrompt Button</w:t>
       </w:r>
     </w:p>
     <w:p>
@@ -4742,25 +5675,7 @@
           <w:szCs w:val="24"/>
           <w:lang w:val="en-US"/>
         </w:rPr>
-        <w:t xml:space="preserve">Click on </w:t>
-      </w:r>
-      <w:proofErr w:type="spellStart"/>
-      <w:r>
-        <w:rPr>
-          <w:sz w:val="24"/>
-          <w:szCs w:val="24"/>
-          <w:lang w:val="en-US"/>
-        </w:rPr>
-        <w:t>GetConfirmation</w:t>
-      </w:r>
-      <w:proofErr w:type="spellEnd"/>
-      <w:r>
-        <w:rPr>
-          <w:sz w:val="24"/>
-          <w:szCs w:val="24"/>
-          <w:lang w:val="en-US"/>
-        </w:rPr>
-        <w:t xml:space="preserve"> Button </w:t>
+        <w:t xml:space="preserve">Click on GetConfirmation Button </w:t>
       </w:r>
     </w:p>
     <w:p>
@@ -5303,25 +6218,7 @@
           <w:szCs w:val="22"/>
           <w:lang w:val="en-US"/>
         </w:rPr>
-        <w:t xml:space="preserve">Complete </w:t>
-      </w:r>
-      <w:proofErr w:type="spellStart"/>
-      <w:r>
-        <w:rPr>
-          <w:sz w:val="24"/>
-          <w:szCs w:val="22"/>
-          <w:lang w:val="en-US"/>
-        </w:rPr>
-        <w:t>facebook</w:t>
-      </w:r>
-      <w:proofErr w:type="spellEnd"/>
-      <w:r>
-        <w:rPr>
-          <w:sz w:val="24"/>
-          <w:szCs w:val="22"/>
-          <w:lang w:val="en-US"/>
-        </w:rPr>
-        <w:t xml:space="preserve"> login using Relative Locator</w:t>
+        <w:t>Complete facebook login using Relative Locator</w:t>
       </w:r>
     </w:p>
     <w:p>
@@ -5939,29 +6836,7 @@
           <w:szCs w:val="22"/>
           <w:lang w:val="en-US"/>
         </w:rPr>
-        <w:t xml:space="preserve">Click on </w:t>
-      </w:r>
-      <w:proofErr w:type="spellStart"/>
-      <w:r>
-        <w:rPr>
-          <w:b/>
-          <w:bCs/>
-          <w:sz w:val="24"/>
-          <w:szCs w:val="22"/>
-          <w:lang w:val="en-US"/>
-        </w:rPr>
-        <w:t>Nandhini</w:t>
-      </w:r>
-      <w:proofErr w:type="spellEnd"/>
-      <w:r>
-        <w:rPr>
-          <w:b/>
-          <w:bCs/>
-          <w:sz w:val="24"/>
-          <w:szCs w:val="22"/>
-          <w:lang w:val="en-US"/>
-        </w:rPr>
-        <w:t xml:space="preserve"> link</w:t>
+        <w:t>Click on Nandhini link</w:t>
       </w:r>
     </w:p>
     <w:p>
@@ -6006,25 +6881,7 @@
           <w:szCs w:val="22"/>
           <w:lang w:val="en-US"/>
         </w:rPr>
-        <w:t xml:space="preserve">Complete the </w:t>
-      </w:r>
-      <w:proofErr w:type="spellStart"/>
-      <w:r>
-        <w:rPr>
-          <w:sz w:val="24"/>
-          <w:szCs w:val="22"/>
-          <w:lang w:val="en-US"/>
-        </w:rPr>
-        <w:t>echotrak</w:t>
-      </w:r>
-      <w:proofErr w:type="spellEnd"/>
-      <w:r>
-        <w:rPr>
-          <w:sz w:val="24"/>
-          <w:szCs w:val="22"/>
-          <w:lang w:val="en-US"/>
-        </w:rPr>
-        <w:t xml:space="preserve"> login assignment using @DataProvider.</w:t>
+        <w:t>Complete the echotrak login assignment using @DataProvider.</w:t>
       </w:r>
     </w:p>
     <w:p>
@@ -6170,8 +7027,6 @@
           <w:lang w:val="en-US"/>
         </w:rPr>
       </w:pPr>
-      <w:bookmarkStart w:id="0" w:name="_GoBack"/>
-      <w:bookmarkEnd w:id="0"/>
       <w:r>
         <w:rPr>
           <w:b/>
@@ -6197,25 +7052,7 @@
           <w:szCs w:val="24"/>
           <w:lang w:val="en-US"/>
         </w:rPr>
-        <w:t xml:space="preserve">Create 4 Scenarios to test </w:t>
-      </w:r>
-      <w:proofErr w:type="spellStart"/>
-      <w:r>
-        <w:rPr>
-          <w:sz w:val="26"/>
-          <w:szCs w:val="24"/>
-          <w:lang w:val="en-US"/>
-        </w:rPr>
-        <w:t>BigBasket</w:t>
-      </w:r>
-      <w:proofErr w:type="spellEnd"/>
-      <w:r>
-        <w:rPr>
-          <w:sz w:val="26"/>
-          <w:szCs w:val="24"/>
-          <w:lang w:val="en-US"/>
-        </w:rPr>
-        <w:t xml:space="preserve"> links</w:t>
+        <w:t>Create 4 Scenarios to test BigBasket links</w:t>
       </w:r>
     </w:p>
     <w:p>
@@ -6848,6 +7685,95 @@
     </w:lvl>
   </w:abstractNum>
   <w:abstractNum w:abstractNumId="6">
+    <w:nsid w:val="394131C0"/>
+    <w:multiLevelType w:val="hybridMultilevel"/>
+    <w:tmpl w:val="46D85910"/>
+    <w:lvl w:ilvl="0" w:tplc="4009000F">
+      <w:start w:val="1"/>
+      <w:numFmt w:val="decimal"/>
+      <w:lvlText w:val="%1."/>
+      <w:lvlJc w:val="left"/>
+      <w:pPr>
+        <w:ind w:left="720" w:hanging="360"/>
+      </w:pPr>
+      <w:rPr>
+        <w:rFonts w:hint="default"/>
+      </w:rPr>
+    </w:lvl>
+    <w:lvl w:ilvl="1" w:tplc="40090019" w:tentative="1">
+      <w:start w:val="1"/>
+      <w:numFmt w:val="lowerLetter"/>
+      <w:lvlText w:val="%2."/>
+      <w:lvlJc w:val="left"/>
+      <w:pPr>
+        <w:ind w:left="1440" w:hanging="360"/>
+      </w:pPr>
+    </w:lvl>
+    <w:lvl w:ilvl="2" w:tplc="4009001B" w:tentative="1">
+      <w:start w:val="1"/>
+      <w:numFmt w:val="lowerRoman"/>
+      <w:lvlText w:val="%3."/>
+      <w:lvlJc w:val="right"/>
+      <w:pPr>
+        <w:ind w:left="2160" w:hanging="180"/>
+      </w:pPr>
+    </w:lvl>
+    <w:lvl w:ilvl="3" w:tplc="4009000F" w:tentative="1">
+      <w:start w:val="1"/>
+      <w:numFmt w:val="decimal"/>
+      <w:lvlText w:val="%4."/>
+      <w:lvlJc w:val="left"/>
+      <w:pPr>
+        <w:ind w:left="2880" w:hanging="360"/>
+      </w:pPr>
+    </w:lvl>
+    <w:lvl w:ilvl="4" w:tplc="40090019" w:tentative="1">
+      <w:start w:val="1"/>
+      <w:numFmt w:val="lowerLetter"/>
+      <w:lvlText w:val="%5."/>
+      <w:lvlJc w:val="left"/>
+      <w:pPr>
+        <w:ind w:left="3600" w:hanging="360"/>
+      </w:pPr>
+    </w:lvl>
+    <w:lvl w:ilvl="5" w:tplc="4009001B" w:tentative="1">
+      <w:start w:val="1"/>
+      <w:numFmt w:val="lowerRoman"/>
+      <w:lvlText w:val="%6."/>
+      <w:lvlJc w:val="right"/>
+      <w:pPr>
+        <w:ind w:left="4320" w:hanging="180"/>
+      </w:pPr>
+    </w:lvl>
+    <w:lvl w:ilvl="6" w:tplc="4009000F" w:tentative="1">
+      <w:start w:val="1"/>
+      <w:numFmt w:val="decimal"/>
+      <w:lvlText w:val="%7."/>
+      <w:lvlJc w:val="left"/>
+      <w:pPr>
+        <w:ind w:left="5040" w:hanging="360"/>
+      </w:pPr>
+    </w:lvl>
+    <w:lvl w:ilvl="7" w:tplc="40090019" w:tentative="1">
+      <w:start w:val="1"/>
+      <w:numFmt w:val="lowerLetter"/>
+      <w:lvlText w:val="%8."/>
+      <w:lvlJc w:val="left"/>
+      <w:pPr>
+        <w:ind w:left="5760" w:hanging="360"/>
+      </w:pPr>
+    </w:lvl>
+    <w:lvl w:ilvl="8" w:tplc="4009001B" w:tentative="1">
+      <w:start w:val="1"/>
+      <w:numFmt w:val="lowerRoman"/>
+      <w:lvlText w:val="%9."/>
+      <w:lvlJc w:val="right"/>
+      <w:pPr>
+        <w:ind w:left="6480" w:hanging="180"/>
+      </w:pPr>
+    </w:lvl>
+  </w:abstractNum>
+  <w:abstractNum w:abstractNumId="7">
     <w:nsid w:val="39D44C7F"/>
     <w:multiLevelType w:val="hybridMultilevel"/>
     <w:tmpl w:val="B83C5124"/>
@@ -6960,7 +7886,7 @@
       </w:rPr>
     </w:lvl>
   </w:abstractNum>
-  <w:abstractNum w:abstractNumId="7">
+  <w:abstractNum w:abstractNumId="8">
     <w:nsid w:val="42F20D18"/>
     <w:multiLevelType w:val="hybridMultilevel"/>
     <w:tmpl w:val="268059E0"/>
@@ -7049,7 +7975,96 @@
       </w:pPr>
     </w:lvl>
   </w:abstractNum>
-  <w:abstractNum w:abstractNumId="8">
+  <w:abstractNum w:abstractNumId="9">
+    <w:nsid w:val="465166F1"/>
+    <w:multiLevelType w:val="hybridMultilevel"/>
+    <w:tmpl w:val="B9547906"/>
+    <w:lvl w:ilvl="0" w:tplc="4009000F">
+      <w:start w:val="1"/>
+      <w:numFmt w:val="decimal"/>
+      <w:lvlText w:val="%1."/>
+      <w:lvlJc w:val="left"/>
+      <w:pPr>
+        <w:ind w:left="720" w:hanging="360"/>
+      </w:pPr>
+      <w:rPr>
+        <w:rFonts w:hint="default"/>
+      </w:rPr>
+    </w:lvl>
+    <w:lvl w:ilvl="1" w:tplc="40090019" w:tentative="1">
+      <w:start w:val="1"/>
+      <w:numFmt w:val="lowerLetter"/>
+      <w:lvlText w:val="%2."/>
+      <w:lvlJc w:val="left"/>
+      <w:pPr>
+        <w:ind w:left="1440" w:hanging="360"/>
+      </w:pPr>
+    </w:lvl>
+    <w:lvl w:ilvl="2" w:tplc="4009001B" w:tentative="1">
+      <w:start w:val="1"/>
+      <w:numFmt w:val="lowerRoman"/>
+      <w:lvlText w:val="%3."/>
+      <w:lvlJc w:val="right"/>
+      <w:pPr>
+        <w:ind w:left="2160" w:hanging="180"/>
+      </w:pPr>
+    </w:lvl>
+    <w:lvl w:ilvl="3" w:tplc="4009000F" w:tentative="1">
+      <w:start w:val="1"/>
+      <w:numFmt w:val="decimal"/>
+      <w:lvlText w:val="%4."/>
+      <w:lvlJc w:val="left"/>
+      <w:pPr>
+        <w:ind w:left="2880" w:hanging="360"/>
+      </w:pPr>
+    </w:lvl>
+    <w:lvl w:ilvl="4" w:tplc="40090019" w:tentative="1">
+      <w:start w:val="1"/>
+      <w:numFmt w:val="lowerLetter"/>
+      <w:lvlText w:val="%5."/>
+      <w:lvlJc w:val="left"/>
+      <w:pPr>
+        <w:ind w:left="3600" w:hanging="360"/>
+      </w:pPr>
+    </w:lvl>
+    <w:lvl w:ilvl="5" w:tplc="4009001B" w:tentative="1">
+      <w:start w:val="1"/>
+      <w:numFmt w:val="lowerRoman"/>
+      <w:lvlText w:val="%6."/>
+      <w:lvlJc w:val="right"/>
+      <w:pPr>
+        <w:ind w:left="4320" w:hanging="180"/>
+      </w:pPr>
+    </w:lvl>
+    <w:lvl w:ilvl="6" w:tplc="4009000F" w:tentative="1">
+      <w:start w:val="1"/>
+      <w:numFmt w:val="decimal"/>
+      <w:lvlText w:val="%7."/>
+      <w:lvlJc w:val="left"/>
+      <w:pPr>
+        <w:ind w:left="5040" w:hanging="360"/>
+      </w:pPr>
+    </w:lvl>
+    <w:lvl w:ilvl="7" w:tplc="40090019" w:tentative="1">
+      <w:start w:val="1"/>
+      <w:numFmt w:val="lowerLetter"/>
+      <w:lvlText w:val="%8."/>
+      <w:lvlJc w:val="left"/>
+      <w:pPr>
+        <w:ind w:left="5760" w:hanging="360"/>
+      </w:pPr>
+    </w:lvl>
+    <w:lvl w:ilvl="8" w:tplc="4009001B" w:tentative="1">
+      <w:start w:val="1"/>
+      <w:numFmt w:val="lowerRoman"/>
+      <w:lvlText w:val="%9."/>
+      <w:lvlJc w:val="right"/>
+      <w:pPr>
+        <w:ind w:left="6480" w:hanging="180"/>
+      </w:pPr>
+    </w:lvl>
+  </w:abstractNum>
+  <w:abstractNum w:abstractNumId="10">
     <w:nsid w:val="4E5B4A02"/>
     <w:multiLevelType w:val="hybridMultilevel"/>
     <w:tmpl w:val="E8BC0844"/>
@@ -7138,7 +8153,7 @@
       </w:pPr>
     </w:lvl>
   </w:abstractNum>
-  <w:abstractNum w:abstractNumId="9">
+  <w:abstractNum w:abstractNumId="11">
     <w:nsid w:val="562D548B"/>
     <w:multiLevelType w:val="hybridMultilevel"/>
     <w:tmpl w:val="31B8F06A"/>
@@ -7224,7 +8239,7 @@
       </w:pPr>
     </w:lvl>
   </w:abstractNum>
-  <w:abstractNum w:abstractNumId="10">
+  <w:abstractNum w:abstractNumId="12">
     <w:nsid w:val="569F5872"/>
     <w:multiLevelType w:val="hybridMultilevel"/>
     <w:tmpl w:val="19E0E6AA"/>
@@ -7313,7 +8328,7 @@
       </w:pPr>
     </w:lvl>
   </w:abstractNum>
-  <w:abstractNum w:abstractNumId="11">
+  <w:abstractNum w:abstractNumId="13">
     <w:nsid w:val="5F243673"/>
     <w:multiLevelType w:val="hybridMultilevel"/>
     <w:tmpl w:val="F0F6B838"/>
@@ -7402,7 +8417,7 @@
       </w:pPr>
     </w:lvl>
   </w:abstractNum>
-  <w:abstractNum w:abstractNumId="12">
+  <w:abstractNum w:abstractNumId="14">
     <w:nsid w:val="623553AF"/>
     <w:multiLevelType w:val="hybridMultilevel"/>
     <w:tmpl w:val="3586E7C8"/>
@@ -7488,7 +8503,7 @@
       </w:pPr>
     </w:lvl>
   </w:abstractNum>
-  <w:abstractNum w:abstractNumId="13">
+  <w:abstractNum w:abstractNumId="15">
     <w:nsid w:val="64CA60CF"/>
     <w:multiLevelType w:val="hybridMultilevel"/>
     <w:tmpl w:val="CE50784A"/>
@@ -7577,7 +8592,7 @@
       </w:pPr>
     </w:lvl>
   </w:abstractNum>
-  <w:abstractNum w:abstractNumId="14">
+  <w:abstractNum w:abstractNumId="16">
     <w:nsid w:val="69662B15"/>
     <w:multiLevelType w:val="hybridMultilevel"/>
     <w:tmpl w:val="E5A22472"/>
@@ -7690,7 +8705,7 @@
       </w:rPr>
     </w:lvl>
   </w:abstractNum>
-  <w:abstractNum w:abstractNumId="15">
+  <w:abstractNum w:abstractNumId="17">
     <w:nsid w:val="6C35034C"/>
     <w:multiLevelType w:val="hybridMultilevel"/>
     <w:tmpl w:val="6AF6DE5C"/>
@@ -7776,7 +8791,185 @@
       </w:pPr>
     </w:lvl>
   </w:abstractNum>
-  <w:abstractNum w:abstractNumId="16">
+  <w:abstractNum w:abstractNumId="18">
+    <w:nsid w:val="73D636EC"/>
+    <w:multiLevelType w:val="hybridMultilevel"/>
+    <w:tmpl w:val="00CAB3BC"/>
+    <w:lvl w:ilvl="0" w:tplc="4009000F">
+      <w:start w:val="1"/>
+      <w:numFmt w:val="decimal"/>
+      <w:lvlText w:val="%1."/>
+      <w:lvlJc w:val="left"/>
+      <w:pPr>
+        <w:ind w:left="720" w:hanging="360"/>
+      </w:pPr>
+      <w:rPr>
+        <w:rFonts w:hint="default"/>
+      </w:rPr>
+    </w:lvl>
+    <w:lvl w:ilvl="1" w:tplc="40090019" w:tentative="1">
+      <w:start w:val="1"/>
+      <w:numFmt w:val="lowerLetter"/>
+      <w:lvlText w:val="%2."/>
+      <w:lvlJc w:val="left"/>
+      <w:pPr>
+        <w:ind w:left="1440" w:hanging="360"/>
+      </w:pPr>
+    </w:lvl>
+    <w:lvl w:ilvl="2" w:tplc="4009001B" w:tentative="1">
+      <w:start w:val="1"/>
+      <w:numFmt w:val="lowerRoman"/>
+      <w:lvlText w:val="%3."/>
+      <w:lvlJc w:val="right"/>
+      <w:pPr>
+        <w:ind w:left="2160" w:hanging="180"/>
+      </w:pPr>
+    </w:lvl>
+    <w:lvl w:ilvl="3" w:tplc="4009000F" w:tentative="1">
+      <w:start w:val="1"/>
+      <w:numFmt w:val="decimal"/>
+      <w:lvlText w:val="%4."/>
+      <w:lvlJc w:val="left"/>
+      <w:pPr>
+        <w:ind w:left="2880" w:hanging="360"/>
+      </w:pPr>
+    </w:lvl>
+    <w:lvl w:ilvl="4" w:tplc="40090019" w:tentative="1">
+      <w:start w:val="1"/>
+      <w:numFmt w:val="lowerLetter"/>
+      <w:lvlText w:val="%5."/>
+      <w:lvlJc w:val="left"/>
+      <w:pPr>
+        <w:ind w:left="3600" w:hanging="360"/>
+      </w:pPr>
+    </w:lvl>
+    <w:lvl w:ilvl="5" w:tplc="4009001B" w:tentative="1">
+      <w:start w:val="1"/>
+      <w:numFmt w:val="lowerRoman"/>
+      <w:lvlText w:val="%6."/>
+      <w:lvlJc w:val="right"/>
+      <w:pPr>
+        <w:ind w:left="4320" w:hanging="180"/>
+      </w:pPr>
+    </w:lvl>
+    <w:lvl w:ilvl="6" w:tplc="4009000F" w:tentative="1">
+      <w:start w:val="1"/>
+      <w:numFmt w:val="decimal"/>
+      <w:lvlText w:val="%7."/>
+      <w:lvlJc w:val="left"/>
+      <w:pPr>
+        <w:ind w:left="5040" w:hanging="360"/>
+      </w:pPr>
+    </w:lvl>
+    <w:lvl w:ilvl="7" w:tplc="40090019" w:tentative="1">
+      <w:start w:val="1"/>
+      <w:numFmt w:val="lowerLetter"/>
+      <w:lvlText w:val="%8."/>
+      <w:lvlJc w:val="left"/>
+      <w:pPr>
+        <w:ind w:left="5760" w:hanging="360"/>
+      </w:pPr>
+    </w:lvl>
+    <w:lvl w:ilvl="8" w:tplc="4009001B" w:tentative="1">
+      <w:start w:val="1"/>
+      <w:numFmt w:val="lowerRoman"/>
+      <w:lvlText w:val="%9."/>
+      <w:lvlJc w:val="right"/>
+      <w:pPr>
+        <w:ind w:left="6480" w:hanging="180"/>
+      </w:pPr>
+    </w:lvl>
+  </w:abstractNum>
+  <w:abstractNum w:abstractNumId="19">
+    <w:nsid w:val="7502242A"/>
+    <w:multiLevelType w:val="hybridMultilevel"/>
+    <w:tmpl w:val="D82E032A"/>
+    <w:lvl w:ilvl="0" w:tplc="4009000F">
+      <w:start w:val="1"/>
+      <w:numFmt w:val="decimal"/>
+      <w:lvlText w:val="%1."/>
+      <w:lvlJc w:val="left"/>
+      <w:pPr>
+        <w:ind w:left="720" w:hanging="360"/>
+      </w:pPr>
+      <w:rPr>
+        <w:rFonts w:hint="default"/>
+      </w:rPr>
+    </w:lvl>
+    <w:lvl w:ilvl="1" w:tplc="40090019" w:tentative="1">
+      <w:start w:val="1"/>
+      <w:numFmt w:val="lowerLetter"/>
+      <w:lvlText w:val="%2."/>
+      <w:lvlJc w:val="left"/>
+      <w:pPr>
+        <w:ind w:left="1440" w:hanging="360"/>
+      </w:pPr>
+    </w:lvl>
+    <w:lvl w:ilvl="2" w:tplc="4009001B" w:tentative="1">
+      <w:start w:val="1"/>
+      <w:numFmt w:val="lowerRoman"/>
+      <w:lvlText w:val="%3."/>
+      <w:lvlJc w:val="right"/>
+      <w:pPr>
+        <w:ind w:left="2160" w:hanging="180"/>
+      </w:pPr>
+    </w:lvl>
+    <w:lvl w:ilvl="3" w:tplc="4009000F" w:tentative="1">
+      <w:start w:val="1"/>
+      <w:numFmt w:val="decimal"/>
+      <w:lvlText w:val="%4."/>
+      <w:lvlJc w:val="left"/>
+      <w:pPr>
+        <w:ind w:left="2880" w:hanging="360"/>
+      </w:pPr>
+    </w:lvl>
+    <w:lvl w:ilvl="4" w:tplc="40090019" w:tentative="1">
+      <w:start w:val="1"/>
+      <w:numFmt w:val="lowerLetter"/>
+      <w:lvlText w:val="%5."/>
+      <w:lvlJc w:val="left"/>
+      <w:pPr>
+        <w:ind w:left="3600" w:hanging="360"/>
+      </w:pPr>
+    </w:lvl>
+    <w:lvl w:ilvl="5" w:tplc="4009001B" w:tentative="1">
+      <w:start w:val="1"/>
+      <w:numFmt w:val="lowerRoman"/>
+      <w:lvlText w:val="%6."/>
+      <w:lvlJc w:val="right"/>
+      <w:pPr>
+        <w:ind w:left="4320" w:hanging="180"/>
+      </w:pPr>
+    </w:lvl>
+    <w:lvl w:ilvl="6" w:tplc="4009000F" w:tentative="1">
+      <w:start w:val="1"/>
+      <w:numFmt w:val="decimal"/>
+      <w:lvlText w:val="%7."/>
+      <w:lvlJc w:val="left"/>
+      <w:pPr>
+        <w:ind w:left="5040" w:hanging="360"/>
+      </w:pPr>
+    </w:lvl>
+    <w:lvl w:ilvl="7" w:tplc="40090019" w:tentative="1">
+      <w:start w:val="1"/>
+      <w:numFmt w:val="lowerLetter"/>
+      <w:lvlText w:val="%8."/>
+      <w:lvlJc w:val="left"/>
+      <w:pPr>
+        <w:ind w:left="5760" w:hanging="360"/>
+      </w:pPr>
+    </w:lvl>
+    <w:lvl w:ilvl="8" w:tplc="4009001B" w:tentative="1">
+      <w:start w:val="1"/>
+      <w:numFmt w:val="lowerRoman"/>
+      <w:lvlText w:val="%9."/>
+      <w:lvlJc w:val="right"/>
+      <w:pPr>
+        <w:ind w:left="6480" w:hanging="180"/>
+      </w:pPr>
+    </w:lvl>
+  </w:abstractNum>
+  <w:abstractNum w:abstractNumId="20">
     <w:nsid w:val="7576105D"/>
     <w:multiLevelType w:val="hybridMultilevel"/>
     <w:tmpl w:val="DA7C6020"/>
@@ -7890,7 +9083,7 @@
     </w:lvl>
   </w:abstractNum>
   <w:num w:numId="1">
-    <w:abstractNumId w:val="14"/>
+    <w:abstractNumId w:val="16"/>
   </w:num>
   <w:num w:numId="2">
     <w:abstractNumId w:val="3"/>
@@ -7899,40 +9092,40 @@
     <w:abstractNumId w:val="2"/>
   </w:num>
   <w:num w:numId="4">
-    <w:abstractNumId w:val="12"/>
+    <w:abstractNumId w:val="14"/>
   </w:num>
   <w:num w:numId="5">
     <w:abstractNumId w:val="5"/>
   </w:num>
   <w:num w:numId="6">
-    <w:abstractNumId w:val="16"/>
+    <w:abstractNumId w:val="20"/>
   </w:num>
   <w:num w:numId="7">
-    <w:abstractNumId w:val="6"/>
+    <w:abstractNumId w:val="7"/>
   </w:num>
   <w:num w:numId="8">
-    <w:abstractNumId w:val="15"/>
+    <w:abstractNumId w:val="17"/>
   </w:num>
   <w:num w:numId="9">
-    <w:abstractNumId w:val="9"/>
+    <w:abstractNumId w:val="11"/>
   </w:num>
   <w:num w:numId="10">
     <w:abstractNumId w:val="0"/>
   </w:num>
   <w:num w:numId="11">
-    <w:abstractNumId w:val="11"/>
+    <w:abstractNumId w:val="13"/>
   </w:num>
   <w:num w:numId="12">
-    <w:abstractNumId w:val="13"/>
+    <w:abstractNumId w:val="15"/>
   </w:num>
   <w:num w:numId="13">
-    <w:abstractNumId w:val="7"/>
+    <w:abstractNumId w:val="8"/>
   </w:num>
   <w:num w:numId="14">
-    <w:abstractNumId w:val="10"/>
+    <w:abstractNumId w:val="12"/>
   </w:num>
   <w:num w:numId="15">
-    <w:abstractNumId w:val="8"/>
+    <w:abstractNumId w:val="10"/>
   </w:num>
   <w:num w:numId="16">
     <w:abstractNumId w:val="1"/>
@@ -7969,6 +9162,18 @@
   </w:num>
   <w:num w:numId="18">
     <w:abstractNumId w:val="4"/>
+  </w:num>
+  <w:num w:numId="19">
+    <w:abstractNumId w:val="6"/>
+  </w:num>
+  <w:num w:numId="20">
+    <w:abstractNumId w:val="18"/>
+  </w:num>
+  <w:num w:numId="21">
+    <w:abstractNumId w:val="9"/>
+  </w:num>
+  <w:num w:numId="22">
+    <w:abstractNumId w:val="19"/>
   </w:num>
 </w:numbering>
 </file>

</xml_diff>